<commit_message>
Análise dos dados e add primeiros gráficos
por favor, não abrir no doc pois perderá a formatação do gerenciamento de fontes :)
</commit_message>
<xml_diff>
--- a/relatorio_dd3.docx
+++ b/relatorio_dd3.docx
@@ -225,13 +225,7 @@
       </w:r>
       <w:proofErr w:type="spellEnd"/>
       <w:r>
-        <w:t xml:space="preserve"> acredita que a diversidade não é apenas uma questão de representatividade, mas sim uma oportunidade de impulsionar a inovação, a criatividade e o sucesso dos negócios. Reconhecendo a importância de um ambiente de trabalho inclusivo, a empresa está empenhada em criar uma cultura onde todas as vozes sejam ouvidas, valorizadas e respeitadas.</w:t>
-      </w:r>
-      <w:r>
-        <w:t xml:space="preserve"> </w:t>
-      </w:r>
-      <w:r>
-        <w:t>A empresa acredita que equipes diversas são essenciais para impulsionar a inovação e o crescimento sustentável das organizações. Além disso, valoriza a transparência, a ética e o foco no cliente em todas as suas operações.</w:t>
+        <w:t xml:space="preserve"> acredita que a diversidade não é apenas uma questão de representatividade, mas sim uma oportunidade de impulsionar a inovação, a criatividade e o sucesso dos negócios. Reconhecendo a importância de um ambiente de trabalho inclusivo, a empresa está empenhada em criar uma cultura onde todas as vozes sejam ouvidas, valorizadas e respeitadas. A empresa acredita que equipes diversas são essenciais para impulsionar a inovação e o crescimento sustentável das organizações. Além disso, valoriza a transparência, a ética e o foco no cliente em todas as suas operações.</w:t>
       </w:r>
     </w:p>
     <w:p>
@@ -250,10 +244,7 @@
     </w:p>
     <w:p>
       <w:r>
-        <w:t>A</w:t>
-      </w:r>
-      <w:r>
-        <w:t xml:space="preserve"> diversidade se refere à inclusão de indivíduos de diferentes origens e perspectivas na empresa. Isso pode incluir, mas não se limita a, diferenças em:</w:t>
+        <w:t>A diversidade se refere à inclusão de indivíduos de diferentes origens e perspectivas na empresa. Isso pode incluir, mas não se limita a, diferenças em:</w:t>
       </w:r>
     </w:p>
     <w:p>
@@ -532,7 +523,7 @@
       </w:r>
       <w:sdt>
         <w:sdtPr>
-          <w:tag w:val="MENDELEY_CITATION_v3_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"/>
+          <w:tag w:val="MENDELEY_CITATION_v3_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"/>
           <w:id w:val="1033316256"/>
           <w:placeholder>
             <w:docPart w:val="DefaultPlaceholder_-1854013440"/>
@@ -705,7 +696,7 @@
           <w:rPr>
             <w:color w:val="000000"/>
           </w:rPr>
-          <w:tag w:val="MENDELEY_CITATION_v3_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"/>
+          <w:tag w:val="MENDELEY_CITATION_v3_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"/>
           <w:id w:val="-1587299602"/>
           <w:placeholder>
             <w:docPart w:val="DefaultPlaceholder_-1854013440"/>
@@ -763,7 +754,7 @@
           <w:rPr>
             <w:color w:val="000000"/>
           </w:rPr>
-          <w:tag w:val="MENDELEY_CITATION_v3_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"/>
+          <w:tag w:val="MENDELEY_CITATION_v3_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"/>
           <w:id w:val="-1224217720"/>
           <w:placeholder>
             <w:docPart w:val="DefaultPlaceholder_-1854013440"/>
@@ -790,7 +781,7 @@
           <w:rPr>
             <w:color w:val="000000"/>
           </w:rPr>
-          <w:tag w:val="MENDELEY_CITATION_v3_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"/>
+          <w:tag w:val="MENDELEY_CITATION_v3_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"/>
           <w:id w:val="-459886436"/>
           <w:placeholder>
             <w:docPart w:val="DefaultPlaceholder_-1854013440"/>
@@ -811,35 +802,14 @@
     </w:p>
     <w:p>
       <w:r>
-        <w:t>Com o incentivo</w:t>
-      </w:r>
-      <w:r>
-        <w:t xml:space="preserve"> </w:t>
-      </w:r>
-      <w:r>
-        <w:t>à diversidade cultural nas organizações, além de se buscar por justiça social, tenta-se, de um lado, atender às novas exigências</w:t>
-      </w:r>
-      <w:r>
-        <w:t xml:space="preserve"> </w:t>
-      </w:r>
-      <w:r>
-        <w:t>da sociedade e legislação e, de outro, conseguir ganhos financeiros para as empresas como forma de motivá-las a implementar</w:t>
-      </w:r>
-      <w:r>
-        <w:t xml:space="preserve"> </w:t>
-      </w:r>
-      <w:r>
-        <w:t>mais programas de diversidade</w:t>
-      </w:r>
-      <w:r>
-        <w:t xml:space="preserve"> </w:t>
+        <w:t xml:space="preserve">Com o incentivo à diversidade cultural nas organizações, além de se buscar por justiça social, tenta-se, de um lado, atender às novas exigências da sociedade e legislação e, de outro, conseguir ganhos financeiros para as empresas como forma de motivá-las a implementar mais programas de diversidade </w:t>
       </w:r>
       <w:sdt>
         <w:sdtPr>
           <w:rPr>
             <w:color w:val="000000"/>
           </w:rPr>
-          <w:tag w:val="MENDELEY_CITATION_v3_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"/>
+          <w:tag w:val="MENDELEY_CITATION_v3_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"/>
           <w:id w:val="-1843382186"/>
           <w:placeholder>
             <w:docPart w:val="DefaultPlaceholder_-1854013440"/>
@@ -855,10 +825,7 @@
         </w:sdtContent>
       </w:sdt>
       <w:r>
-        <w:t>.</w:t>
-      </w:r>
-      <w:r>
-        <w:t xml:space="preserve"> </w:t>
+        <w:t xml:space="preserve">. </w:t>
       </w:r>
       <w:r>
         <w:t>Além dos benefícios individuais</w:t>
@@ -935,7 +902,7 @@
           <w:rPr>
             <w:color w:val="000000"/>
           </w:rPr>
-          <w:tag w:val="MENDELEY_CITATION_v3_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"/>
+          <w:tag w:val="MENDELEY_CITATION_v3_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"/>
           <w:id w:val="210465441"/>
           <w:placeholder>
             <w:docPart w:val="DefaultPlaceholder_-1854013440"/>
@@ -1007,7 +974,7 @@
           <w:rPr>
             <w:color w:val="000000"/>
           </w:rPr>
-          <w:tag w:val="MENDELEY_CITATION_v3_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"/>
+          <w:tag w:val="MENDELEY_CITATION_v3_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"/>
           <w:id w:val="1562132843"/>
           <w:placeholder>
             <w:docPart w:val="DefaultPlaceholder_-1854013440"/>
@@ -1110,13 +1077,7 @@
         <w:t xml:space="preserve">. </w:t>
       </w:r>
       <w:r>
-        <w:t>Os ODS são uma iniciativa da ONU</w:t>
-      </w:r>
-      <w:r>
-        <w:t>, que faz parte da Agenda 2030,</w:t>
-      </w:r>
-      <w:r>
-        <w:t xml:space="preserve"> que visa promover um futuro mais sustentável para todos </w:t>
+        <w:t xml:space="preserve">Os ODS são uma iniciativa da ONU, que faz parte da Agenda 2030, que visa promover um futuro mais sustentável para todos </w:t>
       </w:r>
       <w:sdt>
         <w:sdtPr>
@@ -1208,6 +1169,9 @@
           </w:tcPr>
           <w:p>
             <w:r>
+              <w:rPr>
+                <w:noProof/>
+              </w:rPr>
               <w:drawing>
                 <wp:inline distT="0" distB="0" distL="0" distR="0" wp14:anchorId="711EFC06" wp14:editId="10EA49E3">
                   <wp:extent cx="1170793" cy="1163782"/>
@@ -1306,6 +1270,9 @@
           </w:tcPr>
           <w:p>
             <w:r>
+              <w:rPr>
+                <w:noProof/>
+              </w:rPr>
               <w:drawing>
                 <wp:inline distT="0" distB="0" distL="0" distR="0" wp14:anchorId="6FAB8DEA" wp14:editId="07EC9178">
                   <wp:extent cx="1192310" cy="1199408"/>
@@ -1424,6 +1391,9 @@
           </w:tcPr>
           <w:p>
             <w:r>
+              <w:rPr>
+                <w:noProof/>
+              </w:rPr>
               <w:drawing>
                 <wp:inline distT="0" distB="0" distL="0" distR="0" wp14:anchorId="2D45D83C" wp14:editId="67E11C5B">
                   <wp:extent cx="1170305" cy="1170305"/>
@@ -1495,40 +1465,16 @@
     <w:p/>
     <w:p>
       <w:r>
-        <w:t>O ODS 8</w:t>
+        <w:t xml:space="preserve">O ODS 8 foca no “Trabalho Decente e Crescimento Econômico”. Dentro deste objetivo, os tópicos 8.5 e 8.8 são de extrema importância quando se trata da diversidade no trabalho. </w:t>
+      </w:r>
+      <w:r>
+        <w:t>O tópico número 8.5 enfatiza</w:t>
       </w:r>
       <w:r>
         <w:t xml:space="preserve"> </w:t>
       </w:r>
       <w:r>
-        <w:t>foca no “Trabalho Decente e Crescimento Econômico”. Dentro deste objetivo, os tópicos 8.5 e 8.8 são de extrema importância</w:t>
-      </w:r>
-      <w:r>
-        <w:t xml:space="preserve"> quando se trata da diversidade no trabalho</w:t>
-      </w:r>
-      <w:r>
-        <w:t>.</w:t>
-      </w:r>
-      <w:r>
-        <w:t xml:space="preserve"> </w:t>
-      </w:r>
-      <w:r>
-        <w:t>O tópico número 8.5 enfatiza</w:t>
-      </w:r>
-      <w:r>
-        <w:t xml:space="preserve"> </w:t>
-      </w:r>
-      <w:r>
-        <w:t>a necessidade de igualdade de oportunidades no local de trabalho, independentemente do gênero, idade ou habilidade</w:t>
-      </w:r>
-      <w:r>
-        <w:t>, garantindo trabalho descente e de remuneração de igual valor</w:t>
-      </w:r>
-      <w:r>
-        <w:t>.</w:t>
-      </w:r>
-      <w:r>
-        <w:t xml:space="preserve"> </w:t>
+        <w:t xml:space="preserve">a necessidade de igualdade de oportunidades no local de trabalho, independentemente do gênero, idade ou habilidade, garantindo trabalho descente e de remuneração de igual valor. </w:t>
       </w:r>
       <w:r>
         <w:t xml:space="preserve">Por outro lado, o tópico 8.8 protege os direitos laborais e promove ambientes de trabalho seguros e protegidos para todos os trabalhadores, </w:t>
@@ -1566,6 +1512,9 @@
           </w:tcPr>
           <w:p>
             <w:r>
+              <w:rPr>
+                <w:noProof/>
+              </w:rPr>
               <w:drawing>
                 <wp:inline distT="0" distB="0" distL="0" distR="0" wp14:anchorId="2B42E465" wp14:editId="15BF1094">
                   <wp:extent cx="1168447" cy="1128156"/>
@@ -1638,19 +1587,7 @@
     <w:p>
       <w:r>
         <w:lastRenderedPageBreak/>
-        <w:t xml:space="preserve">No segundo tópico da ODS 10 é </w:t>
-      </w:r>
-      <w:r>
-        <w:t>enfatiza a importância de garantir a igualdade de oportunidades e reduzir as desigualdades de resultados</w:t>
-      </w:r>
-      <w:r>
-        <w:t xml:space="preserve"> e visa empoderar e promover a inclusão</w:t>
-      </w:r>
-      <w:r>
-        <w:t xml:space="preserve"> social, econômica e política de todos, independentemente da idade, sexo, deficiência, raça, etnia, origem, religião, condição econômica ou outra</w:t>
-      </w:r>
-      <w:r>
-        <w:t>.</w:t>
+        <w:t>No segundo tópico da ODS 10 é enfatiza a importância de garantir a igualdade de oportunidades e reduzir as desigualdades de resultados e visa empoderar e promover a inclusão social, econômica e política de todos, independentemente da idade, sexo, deficiência, raça, etnia, origem, religião, condição econômica ou outra.</w:t>
       </w:r>
     </w:p>
     <w:tbl>
@@ -1679,6 +1616,9 @@
           </w:tcPr>
           <w:p>
             <w:r>
+              <w:rPr>
+                <w:noProof/>
+              </w:rPr>
               <w:drawing>
                 <wp:inline distT="0" distB="0" distL="0" distR="0" wp14:anchorId="2DB736CC" wp14:editId="736010BF">
                   <wp:extent cx="1109596" cy="1116280"/>
@@ -1735,13 +1675,7 @@
               <w:rPr>
                 <w:rStyle w:val="notion-enable-hover"/>
               </w:rPr>
-              <w:t>Promover sociedades pacíficas e inclusivas para o desenvolvimento sustentável, proporcionar o acesso à justiça para todos e construir instituições eficazes, responsáveis e inclusivas em todos os níveis</w:t>
-            </w:r>
-            <w:r>
-              <w:rPr>
-                <w:rStyle w:val="notion-enable-hover"/>
-              </w:rPr>
-              <w:t>.</w:t>
+              <w:t>Promover sociedades pacíficas e inclusivas para o desenvolvimento sustentável, proporcionar o acesso à justiça para todos e construir instituições eficazes, responsáveis e inclusivas em todos os níveis.</w:t>
             </w:r>
           </w:p>
         </w:tc>
@@ -1971,14 +1905,1308 @@
         </w:numPr>
       </w:pPr>
       <w:r>
-        <w:t>ANÁLISE DE DADOS:</w:t>
+        <w:t>RESULTADOS</w:t>
+      </w:r>
+      <w:r>
+        <w:t>:</w:t>
+      </w:r>
+    </w:p>
+    <w:p>
+      <w:pPr>
+        <w:pStyle w:val="Ttulo2"/>
+      </w:pPr>
+      <w:r>
+        <w:t>Análise de consistência de dados</w:t>
+      </w:r>
+    </w:p>
+    <w:p>
+      <w:pPr>
+        <w:pStyle w:val="Ttulo2"/>
+      </w:pPr>
+      <w:r>
+        <w:t>Visão geral dos dados consistidos</w:t>
+      </w:r>
+    </w:p>
+    <w:p>
+      <w:r>
+        <w:t xml:space="preserve">Após a análise de consistência de dados e retirada de valores incoerentes, restou 9879 registros de funcionários ativos na </w:t>
+      </w:r>
+      <w:proofErr w:type="spellStart"/>
+      <w:r>
+        <w:t>Corp</w:t>
+      </w:r>
+      <w:proofErr w:type="spellEnd"/>
+      <w:r>
+        <w:t xml:space="preserve"> </w:t>
+      </w:r>
+      <w:proofErr w:type="spellStart"/>
+      <w:r>
+        <w:t>Solution</w:t>
+      </w:r>
+      <w:proofErr w:type="spellEnd"/>
+      <w:r>
+        <w:t xml:space="preserve">. Para evitar a perda de informações, foram mantidas 225 linhas com algum registro faltantes, sendo 199 registros faltantes de tempo de casa, e consequentemente 199 registros faltantes da idade de ingresso do funcionário, e 26 registros de formação. Tais registros foram mantidos pela ausência de dados faltantes </w:t>
+      </w:r>
+      <w:r>
+        <w:t>no campo da</w:t>
+      </w:r>
+      <w:r>
+        <w:t xml:space="preserve"> idade, gênero</w:t>
+      </w:r>
+      <w:r>
+        <w:t xml:space="preserve"> e raça, que são as informações centrais para a análise de diversidade.</w:t>
+      </w:r>
+    </w:p>
+    <w:p>
+      <w:pPr>
+        <w:pStyle w:val="SemEspaamento"/>
+        <w:jc w:val="center"/>
+      </w:pPr>
+      <w:r>
+        <w:t>Tabela 3.1: Estatística descritivas dos campos numéricos:</w:t>
+      </w:r>
+    </w:p>
+    <w:tbl>
+      <w:tblPr>
+        <w:tblStyle w:val="Tabelacomgrade"/>
+        <w:tblW w:w="0" w:type="auto"/>
+        <w:jc w:val="center"/>
+        <w:tblLook w:val="04A0" w:firstRow="1" w:lastRow="0" w:firstColumn="1" w:lastColumn="0" w:noHBand="0" w:noVBand="1"/>
+      </w:tblPr>
+      <w:tblGrid>
+        <w:gridCol w:w="1723"/>
+        <w:gridCol w:w="966"/>
+        <w:gridCol w:w="1842"/>
+        <w:gridCol w:w="1985"/>
+      </w:tblGrid>
+      <w:tr>
+        <w:trPr>
+          <w:jc w:val="center"/>
+        </w:trPr>
+        <w:tc>
+          <w:tcPr>
+            <w:tcW w:w="0" w:type="auto"/>
+          </w:tcPr>
+          <w:p/>
+        </w:tc>
+        <w:tc>
+          <w:tcPr>
+            <w:tcW w:w="966" w:type="dxa"/>
+          </w:tcPr>
+          <w:p>
+            <w:pPr>
+              <w:jc w:val="center"/>
+              <w:rPr>
+                <w:b/>
+                <w:bCs/>
+              </w:rPr>
+            </w:pPr>
+            <w:r>
+              <w:rPr>
+                <w:b/>
+                <w:bCs/>
+              </w:rPr>
+              <w:t>Idade</w:t>
+            </w:r>
+          </w:p>
+        </w:tc>
+        <w:tc>
+          <w:tcPr>
+            <w:tcW w:w="1842" w:type="dxa"/>
+          </w:tcPr>
+          <w:p>
+            <w:pPr>
+              <w:jc w:val="center"/>
+              <w:rPr>
+                <w:b/>
+                <w:bCs/>
+              </w:rPr>
+            </w:pPr>
+            <w:r>
+              <w:rPr>
+                <w:b/>
+                <w:bCs/>
+              </w:rPr>
+              <w:t>Tempo de Casa</w:t>
+            </w:r>
+          </w:p>
+        </w:tc>
+        <w:tc>
+          <w:tcPr>
+            <w:tcW w:w="1985" w:type="dxa"/>
+          </w:tcPr>
+          <w:p>
+            <w:pPr>
+              <w:jc w:val="center"/>
+              <w:rPr>
+                <w:b/>
+                <w:bCs/>
+              </w:rPr>
+            </w:pPr>
+            <w:r>
+              <w:rPr>
+                <w:b/>
+                <w:bCs/>
+              </w:rPr>
+              <w:t>Idade de Ingresso</w:t>
+            </w:r>
+          </w:p>
+        </w:tc>
+      </w:tr>
+      <w:tr>
+        <w:trPr>
+          <w:jc w:val="center"/>
+        </w:trPr>
+        <w:tc>
+          <w:tcPr>
+            <w:tcW w:w="0" w:type="auto"/>
+          </w:tcPr>
+          <w:p>
+            <w:r>
+              <w:t>Média</w:t>
+            </w:r>
+          </w:p>
+        </w:tc>
+        <w:tc>
+          <w:tcPr>
+            <w:tcW w:w="966" w:type="dxa"/>
+          </w:tcPr>
+          <w:p>
+            <w:r>
+              <w:t>31,71</w:t>
+            </w:r>
+          </w:p>
+        </w:tc>
+        <w:tc>
+          <w:tcPr>
+            <w:tcW w:w="1842" w:type="dxa"/>
+          </w:tcPr>
+          <w:p>
+            <w:r>
+              <w:t xml:space="preserve">   5,27</w:t>
+            </w:r>
+          </w:p>
+        </w:tc>
+        <w:tc>
+          <w:tcPr>
+            <w:tcW w:w="1985" w:type="dxa"/>
+          </w:tcPr>
+          <w:p>
+            <w:r>
+              <w:t xml:space="preserve"> 26,44</w:t>
+            </w:r>
+          </w:p>
+        </w:tc>
+      </w:tr>
+      <w:tr>
+        <w:trPr>
+          <w:jc w:val="center"/>
+        </w:trPr>
+        <w:tc>
+          <w:tcPr>
+            <w:tcW w:w="0" w:type="auto"/>
+          </w:tcPr>
+          <w:p>
+            <w:r>
+              <w:t>Desvio Padrão</w:t>
+            </w:r>
+          </w:p>
+        </w:tc>
+        <w:tc>
+          <w:tcPr>
+            <w:tcW w:w="966" w:type="dxa"/>
+          </w:tcPr>
+          <w:p>
+            <w:r>
+              <w:t xml:space="preserve">   8,01</w:t>
+            </w:r>
+          </w:p>
+        </w:tc>
+        <w:tc>
+          <w:tcPr>
+            <w:tcW w:w="1842" w:type="dxa"/>
+          </w:tcPr>
+          <w:p>
+            <w:r>
+              <w:t xml:space="preserve">   2,68</w:t>
+            </w:r>
+          </w:p>
+        </w:tc>
+        <w:tc>
+          <w:tcPr>
+            <w:tcW w:w="1985" w:type="dxa"/>
+          </w:tcPr>
+          <w:p>
+            <w:r>
+              <w:t xml:space="preserve">   8,05</w:t>
+            </w:r>
+          </w:p>
+        </w:tc>
+      </w:tr>
+      <w:tr>
+        <w:trPr>
+          <w:jc w:val="center"/>
+        </w:trPr>
+        <w:tc>
+          <w:tcPr>
+            <w:tcW w:w="0" w:type="auto"/>
+          </w:tcPr>
+          <w:p>
+            <w:r>
+              <w:t>Valor Mínimo</w:t>
+            </w:r>
+          </w:p>
+        </w:tc>
+        <w:tc>
+          <w:tcPr>
+            <w:tcW w:w="966" w:type="dxa"/>
+          </w:tcPr>
+          <w:p>
+            <w:r>
+              <w:t xml:space="preserve"> 15</w:t>
+            </w:r>
+          </w:p>
+        </w:tc>
+        <w:tc>
+          <w:tcPr>
+            <w:tcW w:w="1842" w:type="dxa"/>
+          </w:tcPr>
+          <w:p>
+            <w:r>
+              <w:t xml:space="preserve">   0</w:t>
+            </w:r>
+          </w:p>
+        </w:tc>
+        <w:tc>
+          <w:tcPr>
+            <w:tcW w:w="1985" w:type="dxa"/>
+          </w:tcPr>
+          <w:p>
+            <w:r>
+              <w:t>14</w:t>
+            </w:r>
+          </w:p>
+        </w:tc>
+      </w:tr>
+      <w:tr>
+        <w:trPr>
+          <w:jc w:val="center"/>
+        </w:trPr>
+        <w:tc>
+          <w:tcPr>
+            <w:tcW w:w="0" w:type="auto"/>
+          </w:tcPr>
+          <w:p>
+            <w:r>
+              <w:t>1º Quartil (25%)</w:t>
+            </w:r>
+          </w:p>
+        </w:tc>
+        <w:tc>
+          <w:tcPr>
+            <w:tcW w:w="966" w:type="dxa"/>
+          </w:tcPr>
+          <w:p>
+            <w:r>
+              <w:t xml:space="preserve"> 26</w:t>
+            </w:r>
+          </w:p>
+        </w:tc>
+        <w:tc>
+          <w:tcPr>
+            <w:tcW w:w="1842" w:type="dxa"/>
+          </w:tcPr>
+          <w:p>
+            <w:r>
+              <w:t xml:space="preserve">   4</w:t>
+            </w:r>
+          </w:p>
+        </w:tc>
+        <w:tc>
+          <w:tcPr>
+            <w:tcW w:w="1985" w:type="dxa"/>
+          </w:tcPr>
+          <w:p>
+            <w:r>
+              <w:t>20</w:t>
+            </w:r>
+          </w:p>
+        </w:tc>
+      </w:tr>
+      <w:tr>
+        <w:trPr>
+          <w:jc w:val="center"/>
+        </w:trPr>
+        <w:tc>
+          <w:tcPr>
+            <w:tcW w:w="0" w:type="auto"/>
+          </w:tcPr>
+          <w:p>
+            <w:r>
+              <w:t>Mediana (50%)</w:t>
+            </w:r>
+          </w:p>
+        </w:tc>
+        <w:tc>
+          <w:tcPr>
+            <w:tcW w:w="966" w:type="dxa"/>
+          </w:tcPr>
+          <w:p>
+            <w:r>
+              <w:t xml:space="preserve"> 30</w:t>
+            </w:r>
+          </w:p>
+        </w:tc>
+        <w:tc>
+          <w:tcPr>
+            <w:tcW w:w="1842" w:type="dxa"/>
+          </w:tcPr>
+          <w:p>
+            <w:r>
+              <w:t xml:space="preserve">   5</w:t>
+            </w:r>
+          </w:p>
+        </w:tc>
+        <w:tc>
+          <w:tcPr>
+            <w:tcW w:w="1985" w:type="dxa"/>
+          </w:tcPr>
+          <w:p>
+            <w:r>
+              <w:t>25</w:t>
+            </w:r>
+          </w:p>
+        </w:tc>
+      </w:tr>
+      <w:tr>
+        <w:trPr>
+          <w:jc w:val="center"/>
+        </w:trPr>
+        <w:tc>
+          <w:tcPr>
+            <w:tcW w:w="0" w:type="auto"/>
+          </w:tcPr>
+          <w:p>
+            <w:r>
+              <w:t>3º Quartil (75%)</w:t>
+            </w:r>
+          </w:p>
+        </w:tc>
+        <w:tc>
+          <w:tcPr>
+            <w:tcW w:w="966" w:type="dxa"/>
+          </w:tcPr>
+          <w:p>
+            <w:r>
+              <w:t xml:space="preserve"> 37</w:t>
+            </w:r>
+          </w:p>
+        </w:tc>
+        <w:tc>
+          <w:tcPr>
+            <w:tcW w:w="1842" w:type="dxa"/>
+          </w:tcPr>
+          <w:p>
+            <w:r>
+              <w:t xml:space="preserve">   7</w:t>
+            </w:r>
+          </w:p>
+        </w:tc>
+        <w:tc>
+          <w:tcPr>
+            <w:tcW w:w="1985" w:type="dxa"/>
+          </w:tcPr>
+          <w:p>
+            <w:r>
+              <w:t>31</w:t>
+            </w:r>
+          </w:p>
+        </w:tc>
+      </w:tr>
+      <w:tr>
+        <w:trPr>
+          <w:jc w:val="center"/>
+        </w:trPr>
+        <w:tc>
+          <w:tcPr>
+            <w:tcW w:w="0" w:type="auto"/>
+          </w:tcPr>
+          <w:p>
+            <w:r>
+              <w:t>Valor Máximo</w:t>
+            </w:r>
+          </w:p>
+        </w:tc>
+        <w:tc>
+          <w:tcPr>
+            <w:tcW w:w="966" w:type="dxa"/>
+          </w:tcPr>
+          <w:p>
+            <w:r>
+              <w:t xml:space="preserve"> 74</w:t>
+            </w:r>
+          </w:p>
+        </w:tc>
+        <w:tc>
+          <w:tcPr>
+            <w:tcW w:w="1842" w:type="dxa"/>
+          </w:tcPr>
+          <w:p>
+            <w:r>
+              <w:t>17</w:t>
+            </w:r>
+          </w:p>
+        </w:tc>
+        <w:tc>
+          <w:tcPr>
+            <w:tcW w:w="1985" w:type="dxa"/>
+          </w:tcPr>
+          <w:p>
+            <w:r>
+              <w:t>69</w:t>
+            </w:r>
+          </w:p>
+        </w:tc>
+      </w:tr>
+    </w:tbl>
+    <w:p/>
+    <w:p>
+      <w:r>
+        <w:t xml:space="preserve">Como podemos observar na Tabela 3.1, </w:t>
+      </w:r>
+      <w:r>
+        <w:t>a</w:t>
+      </w:r>
+      <w:r>
+        <w:t xml:space="preserve"> idade média dos funcionários é de 31,71 anos, com um desvio padrão de 8,01 anos. Isso significa que a maioria dos funcionários tem entre 23,7 e 39,72 anos de idade. A idade mínima é de 15 anos</w:t>
+      </w:r>
+      <w:r>
+        <w:t xml:space="preserve"> </w:t>
+      </w:r>
+      <w:r>
+        <w:t>e a máxima é de 74 anos</w:t>
+      </w:r>
+      <w:r>
+        <w:t>, um valor destoante, o que fica evidenciado pela amplitude entre o valor máximo a o 3º Quartil</w:t>
+      </w:r>
+      <w:r>
+        <w:t xml:space="preserve">. Em média, os funcionários estão na empresa há 5,27 anos, com um desvio padrão de 2,68 anos. </w:t>
+      </w:r>
+      <w:r>
+        <w:t>Ou seja,</w:t>
+      </w:r>
+      <w:r>
+        <w:t xml:space="preserve"> a maioria dos funcionários está na empresa entre 2,59 e 7,95 anos. O tempo mínimo na empresa é de 0 anos (possivelmente novos funcionários) e o máximo é de 17 anos. A mediana é de 5 anos. A idade média de ingresso na empresa é de 26,44 anos, com um desvio padrão de 8,05 anos. A idade mínima de ingresso é de 14 anos </w:t>
+      </w:r>
+      <w:r>
+        <w:t xml:space="preserve">(Jovem Aprendiz) </w:t>
+      </w:r>
+      <w:r>
+        <w:t>e a máxima é de 69 anos. A mediana é de 25 anos.</w:t>
+      </w:r>
+    </w:p>
+    <w:p>
+      <w:r>
+        <w:lastRenderedPageBreak/>
+        <w:t xml:space="preserve">Nos dados disponibilizados, há seis campos de dados categóricos, sendo eles: </w:t>
+      </w:r>
+      <w:r>
+        <w:t>Estado, Gênero, Raça, Formação, Departamento e Senioridade.</w:t>
       </w:r>
     </w:p>
     <w:p>
       <w:pPr>
         <w:pStyle w:val="PargrafodaLista"/>
-      </w:pPr>
-    </w:p>
+        <w:numPr>
+          <w:ilvl w:val="0"/>
+          <w:numId w:val="5"/>
+        </w:numPr>
+      </w:pPr>
+      <w:r>
+        <w:rPr>
+          <w:b/>
+          <w:bCs/>
+        </w:rPr>
+        <w:t>Estado</w:t>
+      </w:r>
+      <w:r>
+        <w:t xml:space="preserve">: </w:t>
+      </w:r>
+    </w:p>
+    <w:p>
+      <w:pPr>
+        <w:pStyle w:val="PargrafodaLista"/>
+        <w:jc w:val="center"/>
+        <w:rPr>
+          <w:b/>
+          <w:bCs/>
+          <w:noProof/>
+        </w:rPr>
+      </w:pPr>
+    </w:p>
+    <w:p>
+      <w:pPr>
+        <w:pStyle w:val="PargrafodaLista"/>
+        <w:jc w:val="center"/>
+      </w:pPr>
+      <w:r>
+        <w:rPr>
+          <w:b/>
+          <w:bCs/>
+          <w:noProof/>
+        </w:rPr>
+        <w:drawing>
+          <wp:inline distT="0" distB="0" distL="0" distR="0" wp14:anchorId="20A0D0F7" wp14:editId="7A2A842F">
+            <wp:extent cx="3740728" cy="2844745"/>
+            <wp:effectExtent l="0" t="0" r="0" b="0"/>
+            <wp:docPr id="1440205375" name="Imagem 14"/>
+            <wp:cNvGraphicFramePr>
+              <a:graphicFrameLocks xmlns:a="http://schemas.openxmlformats.org/drawingml/2006/main" noChangeAspect="1"/>
+            </wp:cNvGraphicFramePr>
+            <a:graphic xmlns:a="http://schemas.openxmlformats.org/drawingml/2006/main">
+              <a:graphicData uri="http://schemas.openxmlformats.org/drawingml/2006/picture">
+                <pic:pic xmlns:pic="http://schemas.openxmlformats.org/drawingml/2006/picture">
+                  <pic:nvPicPr>
+                    <pic:cNvPr id="0" name="Picture 14"/>
+                    <pic:cNvPicPr>
+                      <a:picLocks noChangeAspect="1" noChangeArrowheads="1"/>
+                    </pic:cNvPicPr>
+                  </pic:nvPicPr>
+                  <pic:blipFill rotWithShape="1">
+                    <a:blip r:embed="rId14">
+                      <a:extLst>
+                        <a:ext uri="{28A0092B-C50C-407E-A947-70E740481C1C}">
+                          <a14:useLocalDpi xmlns:a14="http://schemas.microsoft.com/office/drawing/2010/main" val="0"/>
+                        </a:ext>
+                      </a:extLst>
+                    </a:blip>
+                    <a:srcRect l="13442" t="5413" r="10462" b="13713"/>
+                    <a:stretch/>
+                  </pic:blipFill>
+                  <pic:spPr bwMode="auto">
+                    <a:xfrm>
+                      <a:off x="0" y="0"/>
+                      <a:ext cx="3775382" cy="2871098"/>
+                    </a:xfrm>
+                    <a:prstGeom prst="rect">
+                      <a:avLst/>
+                    </a:prstGeom>
+                    <a:noFill/>
+                    <a:ln>
+                      <a:noFill/>
+                    </a:ln>
+                    <a:extLst>
+                      <a:ext uri="{53640926-AAD7-44D8-BBD7-CCE9431645EC}">
+                        <a14:shadowObscured xmlns:a14="http://schemas.microsoft.com/office/drawing/2010/main"/>
+                      </a:ext>
+                    </a:extLst>
+                  </pic:spPr>
+                </pic:pic>
+              </a:graphicData>
+            </a:graphic>
+          </wp:inline>
+        </w:drawing>
+      </w:r>
+    </w:p>
+    <w:p>
+      <w:r>
+        <w:t xml:space="preserve">Unidade Federativa onde o funcionário reside. </w:t>
+      </w:r>
+      <w:r>
+        <w:t xml:space="preserve">A </w:t>
+      </w:r>
+      <w:proofErr w:type="spellStart"/>
+      <w:r>
+        <w:t>Corp</w:t>
+      </w:r>
+      <w:proofErr w:type="spellEnd"/>
+      <w:r>
+        <w:t xml:space="preserve"> </w:t>
+      </w:r>
+      <w:proofErr w:type="spellStart"/>
+      <w:r>
+        <w:t>Solution</w:t>
+      </w:r>
+      <w:proofErr w:type="spellEnd"/>
+      <w:r>
+        <w:t xml:space="preserve"> tem funcio</w:t>
+      </w:r>
+      <w:r>
+        <w:t>nários em todos os estados e no Distrito Federal</w:t>
+      </w:r>
+      <w:r>
+        <w:t>, porém nota-se uma concentração maior no Sul e Sudeste, exceto o estado do Espírito Santo, com a menor quantidade de funcionários (100).</w:t>
+      </w:r>
+    </w:p>
+    <w:p>
+      <w:pPr>
+        <w:pStyle w:val="PargrafodaLista"/>
+        <w:numPr>
+          <w:ilvl w:val="0"/>
+          <w:numId w:val="5"/>
+        </w:numPr>
+      </w:pPr>
+      <w:r>
+        <w:rPr>
+          <w:b/>
+          <w:bCs/>
+        </w:rPr>
+        <w:t>Gênero</w:t>
+      </w:r>
+      <w:r>
+        <w:t>:</w:t>
+      </w:r>
+    </w:p>
+    <w:p>
+      <w:pPr>
+        <w:pStyle w:val="SemEspaamento"/>
+        <w:jc w:val="center"/>
+      </w:pPr>
+      <w:r>
+        <w:t>Imagem 3.1: Distribuição dos funcionários por gênero:</w:t>
+      </w:r>
+    </w:p>
+    <w:p>
+      <w:pPr>
+        <w:jc w:val="center"/>
+      </w:pPr>
+      <w:r>
+        <w:rPr>
+          <w:noProof/>
+        </w:rPr>
+        <w:drawing>
+          <wp:inline distT="0" distB="0" distL="0" distR="0" wp14:anchorId="56A60D8B" wp14:editId="3CA2AA4A">
+            <wp:extent cx="2814452" cy="2110839"/>
+            <wp:effectExtent l="0" t="0" r="5080" b="3810"/>
+            <wp:docPr id="656293993" name="Imagem 7"/>
+            <wp:cNvGraphicFramePr>
+              <a:graphicFrameLocks xmlns:a="http://schemas.openxmlformats.org/drawingml/2006/main" noChangeAspect="1"/>
+            </wp:cNvGraphicFramePr>
+            <a:graphic xmlns:a="http://schemas.openxmlformats.org/drawingml/2006/main">
+              <a:graphicData uri="http://schemas.openxmlformats.org/drawingml/2006/picture">
+                <pic:pic xmlns:pic="http://schemas.openxmlformats.org/drawingml/2006/picture">
+                  <pic:nvPicPr>
+                    <pic:cNvPr id="0" name="Picture 7"/>
+                    <pic:cNvPicPr>
+                      <a:picLocks noChangeAspect="1" noChangeArrowheads="1"/>
+                    </pic:cNvPicPr>
+                  </pic:nvPicPr>
+                  <pic:blipFill>
+                    <a:blip r:embed="rId15">
+                      <a:extLst>
+                        <a:ext uri="{28A0092B-C50C-407E-A947-70E740481C1C}">
+                          <a14:useLocalDpi xmlns:a14="http://schemas.microsoft.com/office/drawing/2010/main" val="0"/>
+                        </a:ext>
+                      </a:extLst>
+                    </a:blip>
+                    <a:srcRect/>
+                    <a:stretch>
+                      <a:fillRect/>
+                    </a:stretch>
+                  </pic:blipFill>
+                  <pic:spPr bwMode="auto">
+                    <a:xfrm>
+                      <a:off x="0" y="0"/>
+                      <a:ext cx="2819872" cy="2114904"/>
+                    </a:xfrm>
+                    <a:prstGeom prst="rect">
+                      <a:avLst/>
+                    </a:prstGeom>
+                    <a:noFill/>
+                    <a:ln>
+                      <a:noFill/>
+                    </a:ln>
+                  </pic:spPr>
+                </pic:pic>
+              </a:graphicData>
+            </a:graphic>
+          </wp:inline>
+        </w:drawing>
+      </w:r>
+    </w:p>
+    <w:p>
+      <w:r>
+        <w:t>Foram apresentados apenas dois gêneros, o feminino e o masculino</w:t>
+      </w:r>
+      <w:r>
+        <w:t xml:space="preserve"> e, como mostrado no gráfico acima, nota-se uma disparidade entre os gêneros, onde o gênero feminino compõe apenas um quarto (25%) do quadro de funcionários.</w:t>
+      </w:r>
+    </w:p>
+    <w:p>
+      <w:pPr>
+        <w:pStyle w:val="PargrafodaLista"/>
+        <w:numPr>
+          <w:ilvl w:val="0"/>
+          <w:numId w:val="5"/>
+        </w:numPr>
+      </w:pPr>
+      <w:r>
+        <w:rPr>
+          <w:b/>
+          <w:bCs/>
+        </w:rPr>
+        <w:t>Raça</w:t>
+      </w:r>
+      <w:r>
+        <w:t xml:space="preserve">: </w:t>
+      </w:r>
+    </w:p>
+    <w:p>
+      <w:r>
+        <w:t xml:space="preserve">Raça de autodeclaração de acordo com os padrões atuais utilizados no Governo Brasileiro </w:t>
+      </w:r>
+      <w:sdt>
+        <w:sdtPr>
+          <w:tag w:val="MENDELEY_CITATION_v3_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"/>
+          <w:id w:val="874894189"/>
+          <w:placeholder>
+            <w:docPart w:val="DefaultPlaceholder_-1854013440"/>
+          </w:placeholder>
+        </w:sdtPr>
+        <w:sdtContent>
+          <w:r>
+            <w:rPr>
+              <w:rFonts w:eastAsia="Times New Roman"/>
+            </w:rPr>
+            <w:t>(Camilo &amp; NUICS, 2023)</w:t>
+          </w:r>
+        </w:sdtContent>
+      </w:sdt>
+      <w:r>
+        <w:t>:</w:t>
+      </w:r>
+    </w:p>
+    <w:p>
+      <w:pPr>
+        <w:pStyle w:val="PargrafodaLista"/>
+        <w:numPr>
+          <w:ilvl w:val="0"/>
+          <w:numId w:val="5"/>
+        </w:numPr>
+      </w:pPr>
+      <w:r>
+        <w:rPr>
+          <w:b/>
+          <w:bCs/>
+        </w:rPr>
+        <w:lastRenderedPageBreak/>
+        <w:t>Amarelo</w:t>
+      </w:r>
+      <w:r>
+        <w:t xml:space="preserve"> se refere à pessoa que se declara de origem oriental: japonesa, chinesa, coreana</w:t>
+      </w:r>
+      <w:r>
+        <w:t>;</w:t>
+      </w:r>
+    </w:p>
+    <w:p>
+      <w:pPr>
+        <w:pStyle w:val="PargrafodaLista"/>
+        <w:numPr>
+          <w:ilvl w:val="0"/>
+          <w:numId w:val="5"/>
+        </w:numPr>
+      </w:pPr>
+      <w:r>
+        <w:rPr>
+          <w:b/>
+          <w:bCs/>
+        </w:rPr>
+        <w:t>Indígena</w:t>
+      </w:r>
+      <w:r>
+        <w:t xml:space="preserve"> é a pessoa que se declara indígena, seja as que vivem em aldeias como as que vivem fora delas, inclusive em áreas quilombolas e em cidades</w:t>
+      </w:r>
+      <w:r>
+        <w:t>;</w:t>
+      </w:r>
+    </w:p>
+    <w:p>
+      <w:pPr>
+        <w:pStyle w:val="PargrafodaLista"/>
+        <w:numPr>
+          <w:ilvl w:val="0"/>
+          <w:numId w:val="5"/>
+        </w:numPr>
+      </w:pPr>
+      <w:r>
+        <w:rPr>
+          <w:b/>
+          <w:bCs/>
+        </w:rPr>
+        <w:t>Branco</w:t>
+      </w:r>
+      <w:r>
+        <w:t xml:space="preserve"> é quem se declara branco e possui características físicas historicamente associadas às populações europeias</w:t>
+      </w:r>
+      <w:r>
+        <w:t>;</w:t>
+      </w:r>
+    </w:p>
+    <w:p>
+      <w:pPr>
+        <w:pStyle w:val="PargrafodaLista"/>
+        <w:numPr>
+          <w:ilvl w:val="0"/>
+          <w:numId w:val="5"/>
+        </w:numPr>
+      </w:pPr>
+      <w:r>
+        <w:rPr>
+          <w:b/>
+          <w:bCs/>
+        </w:rPr>
+        <w:t>Pardo</w:t>
+      </w:r>
+      <w:r>
+        <w:t xml:space="preserve"> se refere a quem se declara pardo e possui miscigenação de raças com predomínio de traços negros</w:t>
+      </w:r>
+      <w:r>
+        <w:t>;</w:t>
+      </w:r>
+    </w:p>
+    <w:p>
+      <w:pPr>
+        <w:pStyle w:val="PargrafodaLista"/>
+        <w:numPr>
+          <w:ilvl w:val="0"/>
+          <w:numId w:val="5"/>
+        </w:numPr>
+      </w:pPr>
+      <w:r>
+        <w:rPr>
+          <w:b/>
+          <w:bCs/>
+        </w:rPr>
+        <w:t>Preto</w:t>
+      </w:r>
+      <w:r>
+        <w:t xml:space="preserve"> é a pessoa que se declara preta e possui características físicas que indicam ascendência predominantemente africana.</w:t>
+      </w:r>
+    </w:p>
+    <w:p>
+      <w:pPr>
+        <w:pStyle w:val="SemEspaamento"/>
+        <w:jc w:val="center"/>
+      </w:pPr>
+      <w:r>
+        <w:t>Imagem 3.</w:t>
+      </w:r>
+      <w:r>
+        <w:t>2</w:t>
+      </w:r>
+      <w:r>
+        <w:t xml:space="preserve">: Distribuição dos funcionários por </w:t>
+      </w:r>
+      <w:r>
+        <w:t>raça</w:t>
+      </w:r>
+      <w:r>
+        <w:t>:</w:t>
+      </w:r>
+    </w:p>
+    <w:p>
+      <w:pPr>
+        <w:jc w:val="center"/>
+      </w:pPr>
+      <w:r>
+        <w:rPr>
+          <w:noProof/>
+        </w:rPr>
+        <w:drawing>
+          <wp:inline distT="0" distB="0" distL="0" distR="0" wp14:anchorId="20F9285C" wp14:editId="01294716">
+            <wp:extent cx="2826328" cy="2119746"/>
+            <wp:effectExtent l="0" t="0" r="0" b="0"/>
+            <wp:docPr id="1243150268" name="Imagem 8"/>
+            <wp:cNvGraphicFramePr>
+              <a:graphicFrameLocks xmlns:a="http://schemas.openxmlformats.org/drawingml/2006/main" noChangeAspect="1"/>
+            </wp:cNvGraphicFramePr>
+            <a:graphic xmlns:a="http://schemas.openxmlformats.org/drawingml/2006/main">
+              <a:graphicData uri="http://schemas.openxmlformats.org/drawingml/2006/picture">
+                <pic:pic xmlns:pic="http://schemas.openxmlformats.org/drawingml/2006/picture">
+                  <pic:nvPicPr>
+                    <pic:cNvPr id="0" name="Picture 8"/>
+                    <pic:cNvPicPr>
+                      <a:picLocks noChangeAspect="1" noChangeArrowheads="1"/>
+                    </pic:cNvPicPr>
+                  </pic:nvPicPr>
+                  <pic:blipFill>
+                    <a:blip r:embed="rId16">
+                      <a:extLst>
+                        <a:ext uri="{28A0092B-C50C-407E-A947-70E740481C1C}">
+                          <a14:useLocalDpi xmlns:a14="http://schemas.microsoft.com/office/drawing/2010/main" val="0"/>
+                        </a:ext>
+                      </a:extLst>
+                    </a:blip>
+                    <a:srcRect/>
+                    <a:stretch>
+                      <a:fillRect/>
+                    </a:stretch>
+                  </pic:blipFill>
+                  <pic:spPr bwMode="auto">
+                    <a:xfrm>
+                      <a:off x="0" y="0"/>
+                      <a:ext cx="2833203" cy="2124903"/>
+                    </a:xfrm>
+                    <a:prstGeom prst="rect">
+                      <a:avLst/>
+                    </a:prstGeom>
+                    <a:noFill/>
+                    <a:ln>
+                      <a:noFill/>
+                    </a:ln>
+                  </pic:spPr>
+                </pic:pic>
+              </a:graphicData>
+            </a:graphic>
+          </wp:inline>
+        </w:drawing>
+      </w:r>
+    </w:p>
+    <w:p>
+      <w:r>
+        <w:t xml:space="preserve">Nota-se que </w:t>
+      </w:r>
+      <w:r>
+        <w:t xml:space="preserve">quase uma grande quantidade de funcionários bancos e pardos, somando quase 90% do quadro de funcionários, tal distribuição indica acordo com os dados do IBGE sobre raça ou cor do povo brasileiro do Censo divulgado em 2022 </w:t>
+      </w:r>
+      <w:sdt>
+        <w:sdtPr>
+          <w:rPr>
+            <w:color w:val="000000"/>
+          </w:rPr>
+          <w:tag w:val="MENDELEY_CITATION_v3_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"/>
+          <w:id w:val="60604069"/>
+          <w:placeholder>
+            <w:docPart w:val="DefaultPlaceholder_-1854013440"/>
+          </w:placeholder>
+        </w:sdtPr>
+        <w:sdtContent>
+          <w:r>
+            <w:rPr>
+              <w:color w:val="000000"/>
+            </w:rPr>
+            <w:t>(IBGE, 2022)</w:t>
+          </w:r>
+        </w:sdtContent>
+      </w:sdt>
+      <w:r>
+        <w:t>.</w:t>
+      </w:r>
+    </w:p>
+    <w:p>
+      <w:pPr>
+        <w:pStyle w:val="PargrafodaLista"/>
+        <w:numPr>
+          <w:ilvl w:val="0"/>
+          <w:numId w:val="5"/>
+        </w:numPr>
+      </w:pPr>
+      <w:r>
+        <w:rPr>
+          <w:b/>
+          <w:bCs/>
+        </w:rPr>
+        <w:t>Formação</w:t>
+      </w:r>
+      <w:r>
+        <w:t xml:space="preserve">: </w:t>
+      </w:r>
+    </w:p>
+    <w:p>
+      <w:pPr>
+        <w:pStyle w:val="PargrafodaLista"/>
+        <w:jc w:val="center"/>
+      </w:pPr>
+      <w:r>
+        <w:rPr>
+          <w:noProof/>
+        </w:rPr>
+        <w:drawing>
+          <wp:inline distT="0" distB="0" distL="0" distR="0" wp14:anchorId="285BBCDF" wp14:editId="48A92A80">
+            <wp:extent cx="3325091" cy="1995055"/>
+            <wp:effectExtent l="0" t="0" r="8890" b="5715"/>
+            <wp:docPr id="1505356713" name="Imagem 9"/>
+            <wp:cNvGraphicFramePr>
+              <a:graphicFrameLocks xmlns:a="http://schemas.openxmlformats.org/drawingml/2006/main" noChangeAspect="1"/>
+            </wp:cNvGraphicFramePr>
+            <a:graphic xmlns:a="http://schemas.openxmlformats.org/drawingml/2006/main">
+              <a:graphicData uri="http://schemas.openxmlformats.org/drawingml/2006/picture">
+                <pic:pic xmlns:pic="http://schemas.openxmlformats.org/drawingml/2006/picture">
+                  <pic:nvPicPr>
+                    <pic:cNvPr id="0" name="Picture 9"/>
+                    <pic:cNvPicPr>
+                      <a:picLocks noChangeAspect="1" noChangeArrowheads="1"/>
+                    </pic:cNvPicPr>
+                  </pic:nvPicPr>
+                  <pic:blipFill>
+                    <a:blip r:embed="rId17">
+                      <a:extLst>
+                        <a:ext uri="{28A0092B-C50C-407E-A947-70E740481C1C}">
+                          <a14:useLocalDpi xmlns:a14="http://schemas.microsoft.com/office/drawing/2010/main" val="0"/>
+                        </a:ext>
+                      </a:extLst>
+                    </a:blip>
+                    <a:srcRect/>
+                    <a:stretch>
+                      <a:fillRect/>
+                    </a:stretch>
+                  </pic:blipFill>
+                  <pic:spPr bwMode="auto">
+                    <a:xfrm>
+                      <a:off x="0" y="0"/>
+                      <a:ext cx="3334507" cy="2000704"/>
+                    </a:xfrm>
+                    <a:prstGeom prst="rect">
+                      <a:avLst/>
+                    </a:prstGeom>
+                    <a:noFill/>
+                    <a:ln>
+                      <a:noFill/>
+                    </a:ln>
+                  </pic:spPr>
+                </pic:pic>
+              </a:graphicData>
+            </a:graphic>
+          </wp:inline>
+        </w:drawing>
+      </w:r>
+    </w:p>
+    <w:p>
+      <w:r>
+        <w:t>Formação acadêmica do funcionário, foram apresentados registros de funcionários com o Ensino Médio, Ensino Superior, Pós-graduação, Mestrado e Doutorado.</w:t>
+      </w:r>
+      <w:r>
+        <w:t xml:space="preserve"> Nota-se uma maior concentração de funcionários com apenas o ensino superior, ocupando aproximadamente 60% do quadro de funcionários.</w:t>
+      </w:r>
+    </w:p>
+    <w:p/>
+    <w:p>
+      <w:pPr>
+        <w:pStyle w:val="PargrafodaLista"/>
+        <w:numPr>
+          <w:ilvl w:val="0"/>
+          <w:numId w:val="5"/>
+        </w:numPr>
+      </w:pPr>
+      <w:r>
+        <w:rPr>
+          <w:b/>
+          <w:bCs/>
+        </w:rPr>
+        <w:t>Departamento</w:t>
+      </w:r>
+      <w:r>
+        <w:t>:</w:t>
+      </w:r>
+      <w:r>
+        <w:t xml:space="preserve"> </w:t>
+      </w:r>
+    </w:p>
+    <w:p>
+      <w:pPr>
+        <w:pStyle w:val="PargrafodaLista"/>
+      </w:pPr>
+    </w:p>
+    <w:p>
+      <w:pPr>
+        <w:pStyle w:val="PargrafodaLista"/>
+        <w:jc w:val="center"/>
+      </w:pPr>
+      <w:r>
+        <w:rPr>
+          <w:noProof/>
+        </w:rPr>
+        <w:lastRenderedPageBreak/>
+        <w:drawing>
+          <wp:inline distT="0" distB="0" distL="0" distR="0" wp14:anchorId="3ECBAA24" wp14:editId="28566EE4">
+            <wp:extent cx="5391150" cy="1619250"/>
+            <wp:effectExtent l="0" t="0" r="0" b="0"/>
+            <wp:docPr id="1029960198" name="Imagem 10"/>
+            <wp:cNvGraphicFramePr>
+              <a:graphicFrameLocks xmlns:a="http://schemas.openxmlformats.org/drawingml/2006/main" noChangeAspect="1"/>
+            </wp:cNvGraphicFramePr>
+            <a:graphic xmlns:a="http://schemas.openxmlformats.org/drawingml/2006/main">
+              <a:graphicData uri="http://schemas.openxmlformats.org/drawingml/2006/picture">
+                <pic:pic xmlns:pic="http://schemas.openxmlformats.org/drawingml/2006/picture">
+                  <pic:nvPicPr>
+                    <pic:cNvPr id="0" name="Picture 10"/>
+                    <pic:cNvPicPr>
+                      <a:picLocks noChangeAspect="1" noChangeArrowheads="1"/>
+                    </pic:cNvPicPr>
+                  </pic:nvPicPr>
+                  <pic:blipFill>
+                    <a:blip r:embed="rId18">
+                      <a:extLst>
+                        <a:ext uri="{28A0092B-C50C-407E-A947-70E740481C1C}">
+                          <a14:useLocalDpi xmlns:a14="http://schemas.microsoft.com/office/drawing/2010/main" val="0"/>
+                        </a:ext>
+                      </a:extLst>
+                    </a:blip>
+                    <a:srcRect/>
+                    <a:stretch>
+                      <a:fillRect/>
+                    </a:stretch>
+                  </pic:blipFill>
+                  <pic:spPr bwMode="auto">
+                    <a:xfrm>
+                      <a:off x="0" y="0"/>
+                      <a:ext cx="5391150" cy="1619250"/>
+                    </a:xfrm>
+                    <a:prstGeom prst="rect">
+                      <a:avLst/>
+                    </a:prstGeom>
+                    <a:noFill/>
+                    <a:ln>
+                      <a:noFill/>
+                    </a:ln>
+                  </pic:spPr>
+                </pic:pic>
+              </a:graphicData>
+            </a:graphic>
+          </wp:inline>
+        </w:drawing>
+      </w:r>
+    </w:p>
+    <w:p>
+      <w:r>
+        <w:t>Os departamentos presentes na empresa são: Compras, Contabilidade, Vendas, Administrativo, Recursos Humanos, Operações. Desenvolvimento de Produtos. Marketing e TI. Os funcionários atualmente estão divididos homogeneamente entre os departamentos, entre 10% e 11% dos funcionários em cada um.</w:t>
+      </w:r>
+    </w:p>
+    <w:p>
+      <w:pPr>
+        <w:pStyle w:val="PargrafodaLista"/>
+        <w:numPr>
+          <w:ilvl w:val="0"/>
+          <w:numId w:val="5"/>
+        </w:numPr>
+      </w:pPr>
+      <w:r>
+        <w:rPr>
+          <w:b/>
+          <w:bCs/>
+        </w:rPr>
+        <w:t>Senioridade</w:t>
+      </w:r>
+      <w:r>
+        <w:t>:</w:t>
+      </w:r>
+      <w:r>
+        <w:t xml:space="preserve"> Senioridade registra o cargo dos funcionários, sendo eles:</w:t>
+      </w:r>
+      <w:r>
+        <w:t xml:space="preserve"> </w:t>
+      </w:r>
+      <w:r>
+        <w:t>Analista Pleno</w:t>
+      </w:r>
+      <w:r>
+        <w:t xml:space="preserve">, </w:t>
+      </w:r>
+      <w:r>
+        <w:t>Analista Júnior</w:t>
+      </w:r>
+      <w:r>
+        <w:t xml:space="preserve">, </w:t>
+      </w:r>
+      <w:r>
+        <w:t>Gerente</w:t>
+      </w:r>
+      <w:r>
+        <w:t xml:space="preserve">, </w:t>
+      </w:r>
+      <w:r>
+        <w:t>Analista Sênior</w:t>
+      </w:r>
+      <w:r>
+        <w:t xml:space="preserve">, </w:t>
+      </w:r>
+      <w:r>
+        <w:t>Estagiário</w:t>
+      </w:r>
+      <w:r>
+        <w:t xml:space="preserve"> e </w:t>
+      </w:r>
+      <w:r>
+        <w:t>Diretor</w:t>
+      </w:r>
+      <w:r>
+        <w:t>.</w:t>
+      </w:r>
+    </w:p>
+    <w:p>
+      <w:pPr>
+        <w:jc w:val="center"/>
+      </w:pPr>
+      <w:r>
+        <w:rPr>
+          <w:noProof/>
+        </w:rPr>
+        <w:drawing>
+          <wp:inline distT="0" distB="0" distL="0" distR="0" wp14:anchorId="239CB9CC" wp14:editId="673569C5">
+            <wp:extent cx="4037610" cy="2422566"/>
+            <wp:effectExtent l="0" t="0" r="1270" b="0"/>
+            <wp:docPr id="447664198" name="Imagem 11"/>
+            <wp:cNvGraphicFramePr>
+              <a:graphicFrameLocks xmlns:a="http://schemas.openxmlformats.org/drawingml/2006/main" noChangeAspect="1"/>
+            </wp:cNvGraphicFramePr>
+            <a:graphic xmlns:a="http://schemas.openxmlformats.org/drawingml/2006/main">
+              <a:graphicData uri="http://schemas.openxmlformats.org/drawingml/2006/picture">
+                <pic:pic xmlns:pic="http://schemas.openxmlformats.org/drawingml/2006/picture">
+                  <pic:nvPicPr>
+                    <pic:cNvPr id="0" name="Picture 11"/>
+                    <pic:cNvPicPr>
+                      <a:picLocks noChangeAspect="1" noChangeArrowheads="1"/>
+                    </pic:cNvPicPr>
+                  </pic:nvPicPr>
+                  <pic:blipFill>
+                    <a:blip r:embed="rId19">
+                      <a:extLst>
+                        <a:ext uri="{28A0092B-C50C-407E-A947-70E740481C1C}">
+                          <a14:useLocalDpi xmlns:a14="http://schemas.microsoft.com/office/drawing/2010/main" val="0"/>
+                        </a:ext>
+                      </a:extLst>
+                    </a:blip>
+                    <a:srcRect/>
+                    <a:stretch>
+                      <a:fillRect/>
+                    </a:stretch>
+                  </pic:blipFill>
+                  <pic:spPr bwMode="auto">
+                    <a:xfrm>
+                      <a:off x="0" y="0"/>
+                      <a:ext cx="4039993" cy="2423996"/>
+                    </a:xfrm>
+                    <a:prstGeom prst="rect">
+                      <a:avLst/>
+                    </a:prstGeom>
+                    <a:noFill/>
+                    <a:ln>
+                      <a:noFill/>
+                    </a:ln>
+                  </pic:spPr>
+                </pic:pic>
+              </a:graphicData>
+            </a:graphic>
+          </wp:inline>
+        </w:drawing>
+      </w:r>
+    </w:p>
+    <w:p>
+      <w:r>
+        <w:t>Pode-se observar pelo gráfico acima que a maioria dos funcionários são analistas, sendo 30% de Analista Júnior, 25% de Analista Pleno e aproximadamente 20% de Analista Sênior.</w:t>
+      </w:r>
+    </w:p>
+    <w:p/>
+    <w:p>
+      <w:pPr>
+        <w:pStyle w:val="Ttulo2"/>
+      </w:pPr>
+      <w:r>
+        <w:t>Análise de diversidade</w:t>
+      </w:r>
+    </w:p>
+    <w:p/>
     <w:p>
       <w:pPr>
         <w:pStyle w:val="Ttulo1"/>
@@ -1988,14 +3216,33 @@
         </w:numPr>
       </w:pPr>
       <w:r>
-        <w:t>DISCUSSÃO:</w:t>
-      </w:r>
-    </w:p>
-    <w:p>
-      <w:pPr>
-        <w:pStyle w:val="PargrafodaLista"/>
-      </w:pPr>
-    </w:p>
+        <w:t>RECOMENDAÇÕES:</w:t>
+      </w:r>
+    </w:p>
+    <w:p/>
+    <w:p/>
+    <w:p>
+      <w:r>
+        <w:t xml:space="preserve">- Elaborar um sistema de melhoria contínua e aumentar a quantidade de informações no banco de dados para a análise de diversidade, como informações se há pessoas </w:t>
+      </w:r>
+      <w:proofErr w:type="spellStart"/>
+      <w:r>
+        <w:t>lgbtqiapn</w:t>
+      </w:r>
+      <w:proofErr w:type="spellEnd"/>
+      <w:r>
+        <w:t xml:space="preserve">+, </w:t>
+      </w:r>
+      <w:proofErr w:type="spellStart"/>
+      <w:r>
+        <w:t>PcD’s</w:t>
+      </w:r>
+      <w:proofErr w:type="spellEnd"/>
+      <w:r>
+        <w:t>, autoidentificação, percepção sobre o ambiente de trabalho.</w:t>
+      </w:r>
+    </w:p>
+    <w:p/>
     <w:p>
       <w:pPr>
         <w:pStyle w:val="Ttulo1"/>
@@ -2005,42 +3252,7 @@
         </w:numPr>
       </w:pPr>
       <w:r>
-        <w:t>RECOMENDAÇÕES:</w:t>
-      </w:r>
-    </w:p>
-    <w:p/>
-    <w:p/>
-    <w:p>
-      <w:r>
-        <w:t xml:space="preserve">- Elaborar um sistema de melhoria contínua e aumentar a quantidade de informações no banco de dados para a análise de diversidade, como informações se há pessoas </w:t>
-      </w:r>
-      <w:proofErr w:type="spellStart"/>
-      <w:r>
-        <w:t>lgbtqiapn</w:t>
-      </w:r>
-      <w:proofErr w:type="spellEnd"/>
-      <w:r>
-        <w:t xml:space="preserve">+, </w:t>
-      </w:r>
-      <w:proofErr w:type="spellStart"/>
-      <w:r>
-        <w:t>PcD’s</w:t>
-      </w:r>
-      <w:proofErr w:type="spellEnd"/>
-      <w:r>
-        <w:t>, autoidentificação, percepção sobre o ambiente de trabalho.</w:t>
-      </w:r>
-    </w:p>
-    <w:p/>
-    <w:p>
-      <w:pPr>
-        <w:pStyle w:val="Ttulo1"/>
-        <w:numPr>
-          <w:ilvl w:val="0"/>
-          <w:numId w:val="1"/>
-        </w:numPr>
-      </w:pPr>
-      <w:r>
+        <w:lastRenderedPageBreak/>
         <w:t>CONCLUSÃO:</w:t>
       </w:r>
     </w:p>
@@ -2075,40 +3287,84 @@
             <w:autoSpaceDE w:val="0"/>
             <w:autoSpaceDN w:val="0"/>
             <w:ind w:hanging="480"/>
-            <w:divId w:val="1241909012"/>
+            <w:divId w:val="722679466"/>
             <w:rPr>
               <w:rFonts w:eastAsia="Times New Roman"/>
               <w:sz w:val="24"/>
               <w:szCs w:val="24"/>
-              <w:lang w:val="en-US"/>
             </w:rPr>
           </w:pPr>
           <w:r>
             <w:rPr>
               <w:rFonts w:eastAsia="Times New Roman"/>
             </w:rPr>
-            <w:t xml:space="preserve">Darby, J. (2023, maio 14). </w:t>
-          </w:r>
+            <w:t xml:space="preserve">Bezerra, F. W. C., Lima, D. F., Oliveira, F. P. de, Lemos, P. B. S., Muniz, C. A., &amp; Paiva, R. F. de. (2022). Gestão da diversidade nas organizações: uma breve revisão bibliográfica. </w:t>
+          </w:r>
+          <w:proofErr w:type="spellStart"/>
           <w:r>
             <w:rPr>
               <w:rFonts w:eastAsia="Times New Roman"/>
               <w:i/>
               <w:iCs/>
             </w:rPr>
-            <w:t>A importância da diversidade cultural no local de trabalho</w:t>
-          </w:r>
-          <w:r>
-            <w:rPr>
-              <w:rFonts w:eastAsia="Times New Roman"/>
-            </w:rPr>
-            <w:t xml:space="preserve">. </w:t>
-          </w:r>
-          <w:r>
-            <w:rPr>
-              <w:rFonts w:eastAsia="Times New Roman"/>
-              <w:lang w:val="en-US"/>
-            </w:rPr>
-            <w:t>Thomas.co. https://www.thomas.co/pt-br/resources/type/hr-blog/importance-cultural-diversity-workplace</w:t>
+            <w:t>Research</w:t>
+          </w:r>
+          <w:proofErr w:type="spellEnd"/>
+          <w:r>
+            <w:rPr>
+              <w:rFonts w:eastAsia="Times New Roman"/>
+              <w:i/>
+              <w:iCs/>
+            </w:rPr>
+            <w:t xml:space="preserve">, Society </w:t>
+          </w:r>
+          <w:proofErr w:type="spellStart"/>
+          <w:r>
+            <w:rPr>
+              <w:rFonts w:eastAsia="Times New Roman"/>
+              <w:i/>
+              <w:iCs/>
+            </w:rPr>
+            <w:t>and</w:t>
+          </w:r>
+          <w:proofErr w:type="spellEnd"/>
+          <w:r>
+            <w:rPr>
+              <w:rFonts w:eastAsia="Times New Roman"/>
+              <w:i/>
+              <w:iCs/>
+            </w:rPr>
+            <w:t xml:space="preserve"> </w:t>
+          </w:r>
+          <w:proofErr w:type="spellStart"/>
+          <w:r>
+            <w:rPr>
+              <w:rFonts w:eastAsia="Times New Roman"/>
+              <w:i/>
+              <w:iCs/>
+            </w:rPr>
+            <w:t>Development</w:t>
+          </w:r>
+          <w:proofErr w:type="spellEnd"/>
+          <w:r>
+            <w:rPr>
+              <w:rFonts w:eastAsia="Times New Roman"/>
+            </w:rPr>
+            <w:t xml:space="preserve">, </w:t>
+          </w:r>
+          <w:r>
+            <w:rPr>
+              <w:rFonts w:eastAsia="Times New Roman"/>
+              <w:i/>
+              <w:iCs/>
+            </w:rPr>
+            <w:t>11</w:t>
+          </w:r>
+          <w:r>
+            <w:rPr>
+              <w:rFonts w:eastAsia="Times New Roman"/>
+            </w:rPr>
+            <w:t>(11), e428111133610. https://doi.org/10.33448/rsd-v11i11.33610</w:t>
           </w:r>
         </w:p>
         <w:p>
@@ -2116,7 +3372,7 @@
             <w:autoSpaceDE w:val="0"/>
             <w:autoSpaceDN w:val="0"/>
             <w:ind w:hanging="480"/>
-            <w:divId w:val="1869446030"/>
+            <w:divId w:val="1969360401"/>
             <w:rPr>
               <w:rFonts w:eastAsia="Times New Roman"/>
             </w:rPr>
@@ -2125,73 +3381,21 @@
             <w:rPr>
               <w:rFonts w:eastAsia="Times New Roman"/>
             </w:rPr>
-            <w:t xml:space="preserve">Bezerra, F. W. C., Lima, D. F., Oliveira, F. P. de, Lemos, P. B. S., Muniz, C. A., &amp; Paiva, R. F. de. (2022). Gestão da diversidade nas organizações: uma breve revisão bibliográfica. </w:t>
-          </w:r>
-          <w:proofErr w:type="spellStart"/>
+            <w:t xml:space="preserve">Camilo, A. A., &amp; NUICS. (2023). </w:t>
+          </w:r>
           <w:r>
             <w:rPr>
               <w:rFonts w:eastAsia="Times New Roman"/>
               <w:i/>
               <w:iCs/>
             </w:rPr>
-            <w:t>Research</w:t>
-          </w:r>
-          <w:proofErr w:type="spellEnd"/>
-          <w:r>
-            <w:rPr>
-              <w:rFonts w:eastAsia="Times New Roman"/>
-              <w:i/>
-              <w:iCs/>
-            </w:rPr>
-            <w:t xml:space="preserve">, Society </w:t>
-          </w:r>
-          <w:proofErr w:type="spellStart"/>
-          <w:r>
-            <w:rPr>
-              <w:rFonts w:eastAsia="Times New Roman"/>
-              <w:i/>
-              <w:iCs/>
-            </w:rPr>
-            <w:t>and</w:t>
-          </w:r>
-          <w:proofErr w:type="spellEnd"/>
-          <w:r>
-            <w:rPr>
-              <w:rFonts w:eastAsia="Times New Roman"/>
-              <w:i/>
-              <w:iCs/>
-            </w:rPr>
-            <w:t xml:space="preserve"> </w:t>
-          </w:r>
-          <w:proofErr w:type="spellStart"/>
-          <w:r>
-            <w:rPr>
-              <w:rFonts w:eastAsia="Times New Roman"/>
-              <w:i/>
-              <w:iCs/>
-            </w:rPr>
-            <w:t>Development</w:t>
-          </w:r>
-          <w:proofErr w:type="spellEnd"/>
-          <w:r>
-            <w:rPr>
-              <w:rFonts w:eastAsia="Times New Roman"/>
-            </w:rPr>
-            <w:t xml:space="preserve">, </w:t>
-          </w:r>
-          <w:r>
-            <w:rPr>
-              <w:rFonts w:eastAsia="Times New Roman"/>
-              <w:i/>
-              <w:iCs/>
-            </w:rPr>
-            <w:t>11</w:t>
-          </w:r>
-          <w:r>
-            <w:rPr>
-              <w:rFonts w:eastAsia="Times New Roman"/>
-            </w:rPr>
-            <w:t>(11), e428111133610. https://doi.org/10.33448/rsd-v11i11.33610</w:t>
+            <w:t>Que categorias o Censo IBGE utiliza para raça e cor?</w:t>
+          </w:r>
+          <w:r>
+            <w:rPr>
+              <w:rFonts w:eastAsia="Times New Roman"/>
+            </w:rPr>
+            <w:t xml:space="preserve"> Tribunal de Justiça do Distrito Federal e dos Territórios. https://www.tjdft.jus.br/acessibilidade/publicacoes/sementes-da-equidade/que-categorias-o-censo-ibge-utiliza-para-raca-e-cor</w:t>
           </w:r>
         </w:p>
         <w:p>
@@ -2199,7 +3403,7 @@
             <w:autoSpaceDE w:val="0"/>
             <w:autoSpaceDN w:val="0"/>
             <w:ind w:hanging="480"/>
-            <w:divId w:val="1159148683"/>
+            <w:divId w:val="590703506"/>
             <w:rPr>
               <w:rFonts w:eastAsia="Times New Roman"/>
             </w:rPr>
@@ -2209,8 +3413,39 @@
               <w:rFonts w:eastAsia="Times New Roman"/>
               <w:lang w:val="en-US"/>
             </w:rPr>
-            <w:lastRenderedPageBreak/>
-            <w:t xml:space="preserve">Chopra, S. S., Senadheera, S. S., Dissanayake, P. D., Withana, P. A., Chib, R., Rhee, J. H., &amp; Ok, Y. S. (2024). Navigating the Challenges of Environmental, Social, and Governance (ESG) Reporting: The Path to Broader Sustainable Development. </w:t>
+            <w:t xml:space="preserve">Chopra, S. S., </w:t>
+          </w:r>
+          <w:proofErr w:type="spellStart"/>
+          <w:r>
+            <w:rPr>
+              <w:rFonts w:eastAsia="Times New Roman"/>
+              <w:lang w:val="en-US"/>
+            </w:rPr>
+            <w:t>Senadheera</w:t>
+          </w:r>
+          <w:proofErr w:type="spellEnd"/>
+          <w:r>
+            <w:rPr>
+              <w:rFonts w:eastAsia="Times New Roman"/>
+              <w:lang w:val="en-US"/>
+            </w:rPr>
+            <w:t xml:space="preserve">, S. S., Dissanayake, P. D., </w:t>
+          </w:r>
+          <w:proofErr w:type="spellStart"/>
+          <w:r>
+            <w:rPr>
+              <w:rFonts w:eastAsia="Times New Roman"/>
+              <w:lang w:val="en-US"/>
+            </w:rPr>
+            <w:t>Withana</w:t>
+          </w:r>
+          <w:proofErr w:type="spellEnd"/>
+          <w:r>
+            <w:rPr>
+              <w:rFonts w:eastAsia="Times New Roman"/>
+              <w:lang w:val="en-US"/>
+            </w:rPr>
+            <w:t xml:space="preserve">, P. A., Chib, R., Rhee, J. H., &amp; Ok, Y. S. (2024). Navigating the Challenges of Environmental, Social, and Governance (ESG) Reporting: The Path to Broader Sustainable Development. </w:t>
           </w:r>
           <w:r>
             <w:rPr>
@@ -2298,16 +3533,17 @@
             <w:autoSpaceDE w:val="0"/>
             <w:autoSpaceDN w:val="0"/>
             <w:ind w:hanging="480"/>
-            <w:divId w:val="1185708313"/>
-            <w:rPr>
-              <w:rFonts w:eastAsia="Times New Roman"/>
+            <w:divId w:val="580871781"/>
+            <w:rPr>
+              <w:rFonts w:eastAsia="Times New Roman"/>
+              <w:lang w:val="en-US"/>
             </w:rPr>
           </w:pPr>
           <w:r>
             <w:rPr>
               <w:rFonts w:eastAsia="Times New Roman"/>
             </w:rPr>
-            <w:t xml:space="preserve">UOL. (2024, fevereiro 1). </w:t>
+            <w:t xml:space="preserve">Darby, J. (2023, maio 14). </w:t>
           </w:r>
           <w:r>
             <w:rPr>
@@ -2315,13 +3551,20 @@
               <w:i/>
               <w:iCs/>
             </w:rPr>
-            <w:t>IBM é processada por barrar candidatos mineiros em seleção de emprego</w:t>
-          </w:r>
-          <w:r>
-            <w:rPr>
-              <w:rFonts w:eastAsia="Times New Roman"/>
-            </w:rPr>
-            <w:t>. UOL - Economia, São Paulo. https://economia.uol.com.br/noticias/redacao/2024/02/01/ibm-e-processada-por-discriminar-candidatos-mineiros-em-processo-seletivo.htm</w:t>
+            <w:t>A importância da diversidade cultural no local de trabalho</w:t>
+          </w:r>
+          <w:r>
+            <w:rPr>
+              <w:rFonts w:eastAsia="Times New Roman"/>
+            </w:rPr>
+            <w:t xml:space="preserve">. </w:t>
+          </w:r>
+          <w:r>
+            <w:rPr>
+              <w:rFonts w:eastAsia="Times New Roman"/>
+              <w:lang w:val="en-US"/>
+            </w:rPr>
+            <w:t>Thomas.co. https://www.thomas.co/pt-br/resources/type/hr-blog/importance-cultural-diversity-workplace</w:t>
           </w:r>
         </w:p>
         <w:p>
@@ -2329,45 +3572,16 @@
             <w:autoSpaceDE w:val="0"/>
             <w:autoSpaceDN w:val="0"/>
             <w:ind w:hanging="480"/>
-            <w:divId w:val="62871639"/>
-            <w:rPr>
-              <w:rFonts w:eastAsia="Times New Roman"/>
-              <w:lang w:val="en-US"/>
+            <w:divId w:val="1827819270"/>
+            <w:rPr>
+              <w:rFonts w:eastAsia="Times New Roman"/>
             </w:rPr>
           </w:pPr>
           <w:r>
             <w:rPr>
               <w:rFonts w:eastAsia="Times New Roman"/>
             </w:rPr>
-            <w:t xml:space="preserve">Hunt, D. V., </w:t>
-          </w:r>
-          <w:proofErr w:type="spellStart"/>
-          <w:r>
-            <w:rPr>
-              <w:rFonts w:eastAsia="Times New Roman"/>
-            </w:rPr>
-            <w:t>Yee</w:t>
-          </w:r>
-          <w:proofErr w:type="spellEnd"/>
-          <w:r>
-            <w:rPr>
-              <w:rFonts w:eastAsia="Times New Roman"/>
-            </w:rPr>
-            <w:t>, L., Prince, S., &amp; Dixon-</w:t>
-          </w:r>
-          <w:proofErr w:type="spellStart"/>
-          <w:r>
-            <w:rPr>
-              <w:rFonts w:eastAsia="Times New Roman"/>
-            </w:rPr>
-            <w:t>Fyle</w:t>
-          </w:r>
-          <w:proofErr w:type="spellEnd"/>
-          <w:r>
-            <w:rPr>
-              <w:rFonts w:eastAsia="Times New Roman"/>
-            </w:rPr>
-            <w:t xml:space="preserve">, S. (2018, janeiro 18). </w:t>
+            <w:t xml:space="preserve">Hanashiro, D. M. M., &amp; Pereira, M. F. M. W. M. (2020). O ETARISMO NO LOCAL DE TRABALHO: EVIDÊNCIAS DE PRÁTICAS DE “SANEAMENTO” DE TRABALHADORES MAIS VELHOS. </w:t>
           </w:r>
           <w:r>
             <w:rPr>
@@ -2375,20 +3589,27 @@
               <w:i/>
               <w:iCs/>
             </w:rPr>
-            <w:t>A diversidade como alavanca de performance | McKinsey</w:t>
-          </w:r>
-          <w:r>
-            <w:rPr>
-              <w:rFonts w:eastAsia="Times New Roman"/>
-            </w:rPr>
-            <w:t xml:space="preserve">. </w:t>
-          </w:r>
-          <w:r>
-            <w:rPr>
-              <w:rFonts w:eastAsia="Times New Roman"/>
-              <w:lang w:val="en-US"/>
-            </w:rPr>
-            <w:t>McKinsey &amp; Company. https://www.mckinsey.com/capabilities/people-and-organizational-performance/our-insights/delivering-through-diversity/pt-BR</w:t>
+            <w:t>Revista Gestão Organizacional</w:t>
+          </w:r>
+          <w:r>
+            <w:rPr>
+              <w:rFonts w:eastAsia="Times New Roman"/>
+            </w:rPr>
+            <w:t xml:space="preserve">, </w:t>
+          </w:r>
+          <w:r>
+            <w:rPr>
+              <w:rFonts w:eastAsia="Times New Roman"/>
+              <w:i/>
+              <w:iCs/>
+            </w:rPr>
+            <w:t>13</w:t>
+          </w:r>
+          <w:r>
+            <w:rPr>
+              <w:rFonts w:eastAsia="Times New Roman"/>
+            </w:rPr>
+            <w:t>(2), 188–206. https://doi.org/10.22277/RGO.V13I2.5032</w:t>
           </w:r>
         </w:p>
         <w:p>
@@ -2396,24 +3617,44 @@
             <w:autoSpaceDE w:val="0"/>
             <w:autoSpaceDN w:val="0"/>
             <w:ind w:hanging="480"/>
-            <w:divId w:val="1367488381"/>
+            <w:divId w:val="1189948324"/>
             <w:rPr>
               <w:rFonts w:eastAsia="Times New Roman"/>
             </w:rPr>
           </w:pPr>
+          <w:r>
+            <w:rPr>
+              <w:rFonts w:eastAsia="Times New Roman"/>
+            </w:rPr>
+            <w:t xml:space="preserve">Hunt, D. V., </w:t>
+          </w:r>
           <w:proofErr w:type="spellStart"/>
           <w:r>
             <w:rPr>
               <w:rFonts w:eastAsia="Times New Roman"/>
             </w:rPr>
-            <w:t>Labegalini</w:t>
+            <w:t>Yee</w:t>
           </w:r>
           <w:proofErr w:type="spellEnd"/>
           <w:r>
             <w:rPr>
               <w:rFonts w:eastAsia="Times New Roman"/>
             </w:rPr>
-            <w:t xml:space="preserve">, A. M., Goulart Junior, E., &amp; Camargo, M. L. (2023). Vista do ASSÉDIO SEXUAL NO TRABALHO: Um estudo documental dos principais órgãos governamentais federais brasileiros sobre a temática. </w:t>
+            <w:t>, L., Prince, S., &amp; Dixon-</w:t>
+          </w:r>
+          <w:proofErr w:type="spellStart"/>
+          <w:r>
+            <w:rPr>
+              <w:rFonts w:eastAsia="Times New Roman"/>
+            </w:rPr>
+            <w:t>Fyle</w:t>
+          </w:r>
+          <w:proofErr w:type="spellEnd"/>
+          <w:r>
+            <w:rPr>
+              <w:rFonts w:eastAsia="Times New Roman"/>
+            </w:rPr>
+            <w:t xml:space="preserve">, S. (2018, janeiro 18). </w:t>
           </w:r>
           <w:r>
             <w:rPr>
@@ -2421,27 +3662,27 @@
               <w:i/>
               <w:iCs/>
             </w:rPr>
-            <w:t>Revista Psicologia e Saúde em Debate</w:t>
-          </w:r>
-          <w:r>
-            <w:rPr>
-              <w:rFonts w:eastAsia="Times New Roman"/>
-            </w:rPr>
-            <w:t xml:space="preserve">, </w:t>
-          </w:r>
-          <w:r>
-            <w:rPr>
-              <w:rFonts w:eastAsia="Times New Roman"/>
-              <w:i/>
-              <w:iCs/>
-            </w:rPr>
-            <w:t>9</w:t>
-          </w:r>
-          <w:r>
-            <w:rPr>
-              <w:rFonts w:eastAsia="Times New Roman"/>
-            </w:rPr>
-            <w:t>(2), 628–652. https://doi.org/10.22289/2446-922X.V9N2A37</w:t>
+            <w:t>A diversidade como alavanca de performance | McKinsey</w:t>
+          </w:r>
+          <w:r>
+            <w:rPr>
+              <w:rFonts w:eastAsia="Times New Roman"/>
+            </w:rPr>
+            <w:t xml:space="preserve">. McKinsey &amp; </w:t>
+          </w:r>
+          <w:proofErr w:type="spellStart"/>
+          <w:r>
+            <w:rPr>
+              <w:rFonts w:eastAsia="Times New Roman"/>
+            </w:rPr>
+            <w:t>Company</w:t>
+          </w:r>
+          <w:proofErr w:type="spellEnd"/>
+          <w:r>
+            <w:rPr>
+              <w:rFonts w:eastAsia="Times New Roman"/>
+            </w:rPr>
+            <w:t>. https://www.mckinsey.com/capabilities/people-and-organizational-performance/our-insights/delivering-through-diversity/pt-BR</w:t>
           </w:r>
         </w:p>
         <w:p>
@@ -2449,7 +3690,7 @@
             <w:autoSpaceDE w:val="0"/>
             <w:autoSpaceDN w:val="0"/>
             <w:ind w:hanging="480"/>
-            <w:divId w:val="949512966"/>
+            <w:divId w:val="783958180"/>
             <w:rPr>
               <w:rFonts w:eastAsia="Times New Roman"/>
             </w:rPr>
@@ -2458,28 +3699,7 @@
             <w:rPr>
               <w:rFonts w:eastAsia="Times New Roman"/>
             </w:rPr>
-            <w:t xml:space="preserve">Machado Júnior, C., </w:t>
-          </w:r>
-          <w:proofErr w:type="spellStart"/>
-          <w:r>
-            <w:rPr>
-              <w:rFonts w:eastAsia="Times New Roman"/>
-            </w:rPr>
-            <w:t>Bazanini</w:t>
-          </w:r>
-          <w:proofErr w:type="spellEnd"/>
-          <w:r>
-            <w:rPr>
-              <w:rFonts w:eastAsia="Times New Roman"/>
-            </w:rPr>
-            <w:t xml:space="preserve">, R., &amp; Mantovani, D. M. N. (2018). </w:t>
-          </w:r>
-          <w:r>
-            <w:rPr>
-              <w:rFonts w:eastAsia="Times New Roman"/>
-              <w:lang w:val="en-US"/>
-            </w:rPr>
-            <w:t xml:space="preserve">The myth of racial democracy in the labour market: a critical analysis of the participation of afro-descendants in brazilian companies. </w:t>
+            <w:t xml:space="preserve">IBGE. (2022). </w:t>
           </w:r>
           <w:r>
             <w:rPr>
@@ -2487,27 +3707,13 @@
               <w:i/>
               <w:iCs/>
             </w:rPr>
-            <w:t>Organizações &amp; Sociedade</w:t>
-          </w:r>
-          <w:r>
-            <w:rPr>
-              <w:rFonts w:eastAsia="Times New Roman"/>
-            </w:rPr>
-            <w:t xml:space="preserve">, </w:t>
-          </w:r>
-          <w:r>
-            <w:rPr>
-              <w:rFonts w:eastAsia="Times New Roman"/>
-              <w:i/>
-              <w:iCs/>
-            </w:rPr>
-            <w:t>25</w:t>
-          </w:r>
-          <w:r>
-            <w:rPr>
-              <w:rFonts w:eastAsia="Times New Roman"/>
-            </w:rPr>
-            <w:t>(87), 632–655. https://doi.org/10.1590/1984-9250875</w:t>
+            <w:t>Panorama do Censo 2022</w:t>
+          </w:r>
+          <w:r>
+            <w:rPr>
+              <w:rFonts w:eastAsia="Times New Roman"/>
+            </w:rPr>
+            <w:t>. Panorama Censo 2022. https://censo2022.ibge.gov.br/panorama/</w:t>
           </w:r>
         </w:p>
         <w:p>
@@ -2515,7 +3721,7 @@
             <w:autoSpaceDE w:val="0"/>
             <w:autoSpaceDN w:val="0"/>
             <w:ind w:hanging="480"/>
-            <w:divId w:val="1755662147"/>
+            <w:divId w:val="694697740"/>
             <w:rPr>
               <w:rFonts w:eastAsia="Times New Roman"/>
             </w:rPr>
@@ -2525,14 +3731,14 @@
             <w:rPr>
               <w:rFonts w:eastAsia="Times New Roman"/>
             </w:rPr>
-            <w:t>Maradei</w:t>
+            <w:t>Labegalini</w:t>
           </w:r>
           <w:proofErr w:type="spellEnd"/>
           <w:r>
             <w:rPr>
               <w:rFonts w:eastAsia="Times New Roman"/>
             </w:rPr>
-            <w:t xml:space="preserve">, A. (2022). Diversidade e inclusão: a importância da discussão do etarismo nas organizações. Em </w:t>
+            <w:t xml:space="preserve">, A. M., Goulart Junior, E., &amp; Camargo, M. L. (2023). Vista do ASSÉDIO SEXUAL NO TRABALHO: Um estudo documental dos principais órgãos governamentais federais brasileiros sobre a temática. </w:t>
           </w:r>
           <w:r>
             <w:rPr>
@@ -2540,13 +3746,27 @@
               <w:i/>
               <w:iCs/>
             </w:rPr>
-            <w:t>O JORNALISMO NA COMUNICAÇÃO ORGANIZACIONAL: TENDÊNCIAS E DESAFIOS</w:t>
-          </w:r>
-          <w:r>
-            <w:rPr>
-              <w:rFonts w:eastAsia="Times New Roman"/>
-            </w:rPr>
-            <w:t>. https://www.researchgate.net/publication/363886591</w:t>
+            <w:t>Revista Psicologia e Saúde em Debate</w:t>
+          </w:r>
+          <w:r>
+            <w:rPr>
+              <w:rFonts w:eastAsia="Times New Roman"/>
+            </w:rPr>
+            <w:t xml:space="preserve">, </w:t>
+          </w:r>
+          <w:r>
+            <w:rPr>
+              <w:rFonts w:eastAsia="Times New Roman"/>
+              <w:i/>
+              <w:iCs/>
+            </w:rPr>
+            <w:t>9</w:t>
+          </w:r>
+          <w:r>
+            <w:rPr>
+              <w:rFonts w:eastAsia="Times New Roman"/>
+            </w:rPr>
+            <w:t>(2), 628–652. https://doi.org/10.22289/2446-922X.V9N2A37</w:t>
           </w:r>
         </w:p>
         <w:p>
@@ -2554,7 +3774,7 @@
             <w:autoSpaceDE w:val="0"/>
             <w:autoSpaceDN w:val="0"/>
             <w:ind w:hanging="480"/>
-            <w:divId w:val="908881204"/>
+            <w:divId w:val="618071431"/>
             <w:rPr>
               <w:rFonts w:eastAsia="Times New Roman"/>
             </w:rPr>
@@ -2563,7 +3783,60 @@
             <w:rPr>
               <w:rFonts w:eastAsia="Times New Roman"/>
             </w:rPr>
-            <w:t xml:space="preserve">Hanashiro, D. M. M., &amp; Pereira, M. F. M. W. M. (2020). O ETARISMO NO LOCAL DE TRABALHO: EVIDÊNCIAS DE PRÁTICAS DE “SANEAMENTO” DE TRABALHADORES MAIS VELHOS. </w:t>
+            <w:t xml:space="preserve">Machado Júnior, C., </w:t>
+          </w:r>
+          <w:proofErr w:type="spellStart"/>
+          <w:r>
+            <w:rPr>
+              <w:rFonts w:eastAsia="Times New Roman"/>
+            </w:rPr>
+            <w:t>Bazanini</w:t>
+          </w:r>
+          <w:proofErr w:type="spellEnd"/>
+          <w:r>
+            <w:rPr>
+              <w:rFonts w:eastAsia="Times New Roman"/>
+            </w:rPr>
+            <w:t xml:space="preserve">, R., &amp; Mantovani, D. M. N. (2018). </w:t>
+          </w:r>
+          <w:r>
+            <w:rPr>
+              <w:rFonts w:eastAsia="Times New Roman"/>
+              <w:lang w:val="en-US"/>
+            </w:rPr>
+            <w:t xml:space="preserve">The myth of racial democracy in the </w:t>
+          </w:r>
+          <w:proofErr w:type="spellStart"/>
+          <w:r>
+            <w:rPr>
+              <w:rFonts w:eastAsia="Times New Roman"/>
+              <w:lang w:val="en-US"/>
+            </w:rPr>
+            <w:t>labour</w:t>
+          </w:r>
+          <w:proofErr w:type="spellEnd"/>
+          <w:r>
+            <w:rPr>
+              <w:rFonts w:eastAsia="Times New Roman"/>
+              <w:lang w:val="en-US"/>
+            </w:rPr>
+            <w:t xml:space="preserve"> market: a critical analysis of the participation of afro-descendants in </w:t>
+          </w:r>
+          <w:proofErr w:type="spellStart"/>
+          <w:r>
+            <w:rPr>
+              <w:rFonts w:eastAsia="Times New Roman"/>
+              <w:lang w:val="en-US"/>
+            </w:rPr>
+            <w:t>brazilian</w:t>
+          </w:r>
+          <w:proofErr w:type="spellEnd"/>
+          <w:r>
+            <w:rPr>
+              <w:rFonts w:eastAsia="Times New Roman"/>
+              <w:lang w:val="en-US"/>
+            </w:rPr>
+            <w:t xml:space="preserve"> companies. </w:t>
           </w:r>
           <w:r>
             <w:rPr>
@@ -2571,7 +3844,7 @@
               <w:i/>
               <w:iCs/>
             </w:rPr>
-            <w:t>Revista Gestão Organizacional</w:t>
+            <w:t>Organizações &amp; Sociedade</w:t>
           </w:r>
           <w:r>
             <w:rPr>
@@ -2585,13 +3858,13 @@
               <w:i/>
               <w:iCs/>
             </w:rPr>
-            <w:t>13</w:t>
-          </w:r>
-          <w:r>
-            <w:rPr>
-              <w:rFonts w:eastAsia="Times New Roman"/>
-            </w:rPr>
-            <w:t>(2), 188–206. https://doi.org/10.22277/RGO.V13I2.5032</w:t>
+            <w:t>25</w:t>
+          </w:r>
+          <w:r>
+            <w:rPr>
+              <w:rFonts w:eastAsia="Times New Roman"/>
+            </w:rPr>
+            <w:t>(87), 632–655. https://doi.org/10.1590/1984-9250875</w:t>
           </w:r>
         </w:p>
         <w:p>
@@ -2599,16 +3872,25 @@
             <w:autoSpaceDE w:val="0"/>
             <w:autoSpaceDN w:val="0"/>
             <w:ind w:hanging="480"/>
-            <w:divId w:val="1000547389"/>
+            <w:divId w:val="471169850"/>
             <w:rPr>
               <w:rFonts w:eastAsia="Times New Roman"/>
             </w:rPr>
           </w:pPr>
-          <w:r>
-            <w:rPr>
-              <w:rFonts w:eastAsia="Times New Roman"/>
-            </w:rPr>
-            <w:t xml:space="preserve">Nações Unidas Brasil. ([s.d.]). </w:t>
+          <w:proofErr w:type="spellStart"/>
+          <w:r>
+            <w:rPr>
+              <w:rFonts w:eastAsia="Times New Roman"/>
+            </w:rPr>
+            <w:lastRenderedPageBreak/>
+            <w:t>Maradei</w:t>
+          </w:r>
+          <w:proofErr w:type="spellEnd"/>
+          <w:r>
+            <w:rPr>
+              <w:rFonts w:eastAsia="Times New Roman"/>
+            </w:rPr>
+            <w:t xml:space="preserve">, A. (2022). Diversidade e inclusão: a importância da discussão do etarismo nas organizações. Em </w:t>
           </w:r>
           <w:r>
             <w:rPr>
@@ -2616,13 +3898,13 @@
               <w:i/>
               <w:iCs/>
             </w:rPr>
-            <w:t>ODS - Objetivos de Desenvolvimento Sustentável</w:t>
-          </w:r>
-          <w:r>
-            <w:rPr>
-              <w:rFonts w:eastAsia="Times New Roman"/>
-            </w:rPr>
-            <w:t>. Recuperado 12 de abril de 2024, de https://brasil.un.org/pt-br/sdgs</w:t>
+            <w:t>O JORNALISMO NA COMUNICAÇÃO ORGANIZACIONAL: TENDÊNCIAS E DESAFIOS</w:t>
+          </w:r>
+          <w:r>
+            <w:rPr>
+              <w:rFonts w:eastAsia="Times New Roman"/>
+            </w:rPr>
+            <w:t>. https://www.researchgate.net/publication/363886591</w:t>
           </w:r>
         </w:p>
         <w:p>
@@ -2630,24 +3912,16 @@
             <w:autoSpaceDE w:val="0"/>
             <w:autoSpaceDN w:val="0"/>
             <w:ind w:hanging="480"/>
-            <w:divId w:val="91895486"/>
+            <w:divId w:val="1307128480"/>
             <w:rPr>
               <w:rFonts w:eastAsia="Times New Roman"/>
             </w:rPr>
           </w:pPr>
-          <w:proofErr w:type="spellStart"/>
-          <w:r>
-            <w:rPr>
-              <w:rFonts w:eastAsia="Times New Roman"/>
-            </w:rPr>
-            <w:t>Savone</w:t>
-          </w:r>
-          <w:proofErr w:type="spellEnd"/>
-          <w:r>
-            <w:rPr>
-              <w:rFonts w:eastAsia="Times New Roman"/>
-            </w:rPr>
-            <w:t xml:space="preserve">, M., &amp; Rodrigues, M. (2022). Vista do Feminino: o caminho para a igualdade de oportunidades de trabalho. </w:t>
+          <w:r>
+            <w:rPr>
+              <w:rFonts w:eastAsia="Times New Roman"/>
+            </w:rPr>
+            <w:t xml:space="preserve">Nações Unidas Brasil. ([s.d.]). </w:t>
           </w:r>
           <w:r>
             <w:rPr>
@@ -2655,27 +3929,13 @@
               <w:i/>
               <w:iCs/>
             </w:rPr>
-            <w:t>Recape</w:t>
-          </w:r>
-          <w:r>
-            <w:rPr>
-              <w:rFonts w:eastAsia="Times New Roman"/>
-            </w:rPr>
-            <w:t xml:space="preserve">, </w:t>
-          </w:r>
-          <w:r>
-            <w:rPr>
-              <w:rFonts w:eastAsia="Times New Roman"/>
-              <w:i/>
-              <w:iCs/>
-            </w:rPr>
-            <w:t>12</w:t>
-          </w:r>
-          <w:r>
-            <w:rPr>
-              <w:rFonts w:eastAsia="Times New Roman"/>
-            </w:rPr>
-            <w:t>(1). https://revistas.pucsp.br/index.php/ReCaPe/article/view/48727/38503</w:t>
+            <w:t>ODS - Objetivos de Desenvolvimento Sustentável</w:t>
+          </w:r>
+          <w:r>
+            <w:rPr>
+              <w:rFonts w:eastAsia="Times New Roman"/>
+            </w:rPr>
+            <w:t>. Recuperado 12 de abril de 2024, de https://brasil.un.org/pt-br/sdgs</w:t>
           </w:r>
         </w:p>
         <w:p>
@@ -2683,16 +3943,24 @@
             <w:autoSpaceDE w:val="0"/>
             <w:autoSpaceDN w:val="0"/>
             <w:ind w:hanging="480"/>
-            <w:divId w:val="514686953"/>
+            <w:divId w:val="734743822"/>
             <w:rPr>
               <w:rFonts w:eastAsia="Times New Roman"/>
             </w:rPr>
           </w:pPr>
-          <w:r>
-            <w:rPr>
-              <w:rFonts w:eastAsia="Times New Roman"/>
-            </w:rPr>
-            <w:t xml:space="preserve">SEBRAE. (2022, novembro 24). </w:t>
+          <w:proofErr w:type="spellStart"/>
+          <w:r>
+            <w:rPr>
+              <w:rFonts w:eastAsia="Times New Roman"/>
+            </w:rPr>
+            <w:t>Savone</w:t>
+          </w:r>
+          <w:proofErr w:type="spellEnd"/>
+          <w:r>
+            <w:rPr>
+              <w:rFonts w:eastAsia="Times New Roman"/>
+            </w:rPr>
+            <w:t xml:space="preserve">, M., &amp; Rodrigues, M. (2022). Vista do Feminino: o caminho para a igualdade de oportunidades de trabalho. </w:t>
           </w:r>
           <w:r>
             <w:rPr>
@@ -2700,27 +3968,27 @@
               <w:i/>
               <w:iCs/>
             </w:rPr>
-            <w:t>Qual a importância da diversidade e da inclusão para sua empresa</w:t>
-          </w:r>
-          <w:r>
-            <w:rPr>
-              <w:rFonts w:eastAsia="Times New Roman"/>
-            </w:rPr>
-            <w:t xml:space="preserve">. SEBRAE </w:t>
-          </w:r>
-          <w:proofErr w:type="gramStart"/>
-          <w:r>
-            <w:rPr>
-              <w:rFonts w:eastAsia="Times New Roman"/>
-            </w:rPr>
-            <w:t>-  MERCADO</w:t>
-          </w:r>
-          <w:proofErr w:type="gramEnd"/>
-          <w:r>
-            <w:rPr>
-              <w:rFonts w:eastAsia="Times New Roman"/>
-            </w:rPr>
-            <w:t xml:space="preserve"> E VENDAS | NEGÓCIOS DIGITAIS. https://sebrae.com.br/sites/PortalSebrae/artigos/qual-a-importancia-da-diversidade-e-da-inclusao-para-sua-empresa,c624add470aa4810VgnVCM100000d701210aRCRD</w:t>
+            <w:t>Recape</w:t>
+          </w:r>
+          <w:r>
+            <w:rPr>
+              <w:rFonts w:eastAsia="Times New Roman"/>
+            </w:rPr>
+            <w:t xml:space="preserve">, </w:t>
+          </w:r>
+          <w:r>
+            <w:rPr>
+              <w:rFonts w:eastAsia="Times New Roman"/>
+              <w:i/>
+              <w:iCs/>
+            </w:rPr>
+            <w:t>12</w:t>
+          </w:r>
+          <w:r>
+            <w:rPr>
+              <w:rFonts w:eastAsia="Times New Roman"/>
+            </w:rPr>
+            <w:t>(1). https://revistas.pucsp.br/index.php/ReCaPe/article/view/48727/38503</w:t>
           </w:r>
         </w:p>
         <w:p>
@@ -2728,7 +3996,52 @@
             <w:autoSpaceDE w:val="0"/>
             <w:autoSpaceDN w:val="0"/>
             <w:ind w:hanging="480"/>
-            <w:divId w:val="329452902"/>
+            <w:divId w:val="1282883089"/>
+            <w:rPr>
+              <w:rFonts w:eastAsia="Times New Roman"/>
+            </w:rPr>
+          </w:pPr>
+          <w:r>
+            <w:rPr>
+              <w:rFonts w:eastAsia="Times New Roman"/>
+            </w:rPr>
+            <w:t xml:space="preserve">SEBRAE. (2022, novembro 24). </w:t>
+          </w:r>
+          <w:r>
+            <w:rPr>
+              <w:rFonts w:eastAsia="Times New Roman"/>
+              <w:i/>
+              <w:iCs/>
+            </w:rPr>
+            <w:t>Qual a importância da diversidade e da inclusão para sua empresa</w:t>
+          </w:r>
+          <w:r>
+            <w:rPr>
+              <w:rFonts w:eastAsia="Times New Roman"/>
+            </w:rPr>
+            <w:t xml:space="preserve">. SEBRAE </w:t>
+          </w:r>
+          <w:proofErr w:type="gramStart"/>
+          <w:r>
+            <w:rPr>
+              <w:rFonts w:eastAsia="Times New Roman"/>
+            </w:rPr>
+            <w:t>-  MERCADO</w:t>
+          </w:r>
+          <w:proofErr w:type="gramEnd"/>
+          <w:r>
+            <w:rPr>
+              <w:rFonts w:eastAsia="Times New Roman"/>
+            </w:rPr>
+            <w:t xml:space="preserve"> E VENDAS | NEGÓCIOS DIGITAIS. https://sebrae.com.br/sites/PortalSebrae/artigos/qual-a-importancia-da-diversidade-e-da-inclusao-para-sua-empresa,c624add470aa4810VgnVCM100000d701210aRCRD</w:t>
+          </w:r>
+        </w:p>
+        <w:p>
+          <w:pPr>
+            <w:autoSpaceDE w:val="0"/>
+            <w:autoSpaceDN w:val="0"/>
+            <w:ind w:hanging="480"/>
+            <w:divId w:val="747464659"/>
             <w:rPr>
               <w:rFonts w:eastAsia="Times New Roman"/>
             </w:rPr>
@@ -2791,11 +4104,41 @@
           </w:r>
         </w:p>
         <w:p>
-          <w:r>
-            <w:rPr>
-              <w:rFonts w:eastAsia="Times New Roman"/>
-            </w:rPr>
-            <w:lastRenderedPageBreak/>
+          <w:pPr>
+            <w:autoSpaceDE w:val="0"/>
+            <w:autoSpaceDN w:val="0"/>
+            <w:ind w:hanging="480"/>
+            <w:divId w:val="398480010"/>
+            <w:rPr>
+              <w:rFonts w:eastAsia="Times New Roman"/>
+            </w:rPr>
+          </w:pPr>
+          <w:r>
+            <w:rPr>
+              <w:rFonts w:eastAsia="Times New Roman"/>
+            </w:rPr>
+            <w:t xml:space="preserve">UOL. (2024, fevereiro 1). </w:t>
+          </w:r>
+          <w:r>
+            <w:rPr>
+              <w:rFonts w:eastAsia="Times New Roman"/>
+              <w:i/>
+              <w:iCs/>
+            </w:rPr>
+            <w:t>IBM é processada por barrar candidatos mineiros em seleção de emprego</w:t>
+          </w:r>
+          <w:r>
+            <w:rPr>
+              <w:rFonts w:eastAsia="Times New Roman"/>
+            </w:rPr>
+            <w:t>. UOL - Economia, São Paulo. https://economia.uol.com.br/noticias/redacao/2024/02/01/ibm-e-processada-por-discriminar-candidatos-mineiros-em-processo-seletivo.htm</w:t>
+          </w:r>
+        </w:p>
+        <w:p>
+          <w:r>
+            <w:rPr>
+              <w:rFonts w:eastAsia="Times New Roman"/>
+            </w:rPr>
             <w:t> </w:t>
           </w:r>
         </w:p>
@@ -2952,10 +4295,7 @@
         <w:footnoteRef/>
       </w:r>
       <w:r>
-        <w:t xml:space="preserve"> </w:t>
-      </w:r>
-      <w:r>
-        <w:t>Vale ressaltar que não se trata apenas de minorias numéricas, mas de grupos de indivíduos às margens do poder público e da sociedade.</w:t>
+        <w:t xml:space="preserve"> Vale ressaltar que não se trata apenas de minorias numéricas, mas de grupos de indivíduos às margens do poder público e da sociedade.</w:t>
       </w:r>
     </w:p>
   </w:footnote>
@@ -2971,10 +4311,7 @@
         <w:footnoteRef/>
       </w:r>
       <w:r>
-        <w:t xml:space="preserve"> </w:t>
-      </w:r>
-      <w:r>
-        <w:t xml:space="preserve">  ESG é um conjunto de critérios que ajudam a mediar a sustentabilidade, impacto social e compliance de uma empresa, através de relatórios.</w:t>
+        <w:t xml:space="preserve">   ESG é um conjunto de critérios que ajudam a mediar a sustentabilidade, impacto social e compliance de uma empresa, através de relatórios.</w:t>
       </w:r>
     </w:p>
     <w:p>
@@ -2989,9 +4326,9 @@
 <file path=word/numbering.xml><?xml version="1.0" encoding="utf-8"?>
 <w:numbering xmlns:wpc="http://schemas.microsoft.com/office/word/2010/wordprocessingCanvas" xmlns:cx="http://schemas.microsoft.com/office/drawing/2014/chartex" xmlns:cx1="http://schemas.microsoft.com/office/drawing/2015/9/8/chartex" xmlns:cx2="http://schemas.microsoft.com/office/drawing/2015/10/21/chartex" xmlns:cx3="http://schemas.microsoft.com/office/drawing/2016/5/9/chartex" xmlns:cx4="http://schemas.microsoft.com/office/drawing/2016/5/10/chartex" xmlns:cx5="http://schemas.microsoft.com/office/drawing/2016/5/11/chartex" xmlns:cx6="http://schemas.microsoft.com/office/drawing/2016/5/12/chartex" xmlns:cx7="http://schemas.microsoft.com/office/drawing/2016/5/13/chartex" xmlns:cx8="http://schemas.microsoft.com/office/drawing/2016/5/14/chartex" xmlns:mc="http://schemas.openxmlformats.org/markup-compatibility/2006" xmlns:aink="http://schemas.microsoft.com/office/drawing/2016/ink" xmlns:am3d="http://schemas.microsoft.com/office/drawing/2017/model3d" xmlns:o="urn:schemas-microsoft-com:office:office" xmlns:oel="http://schemas.microsoft.com/office/2019/extlst" xmlns:r="http://schemas.openxmlformats.org/officeDocument/2006/relationships" xmlns:m="http://schemas.openxmlformats.org/officeDocument/2006/math" xmlns:v="urn:schemas-microsoft-com:vml" xmlns:wp14="http://schemas.microsoft.com/office/word/2010/wordprocessingDrawing" xmlns:wp="http://schemas.openxmlformats.org/drawingml/2006/wordprocessingDrawing" xmlns:w10="urn:schemas-microsoft-com:office:word" xmlns:w="http://schemas.openxmlformats.org/wordprocessingml/2006/main" xmlns:w14="http://schemas.microsoft.com/office/word/2010/wordml" xmlns:w15="http://schemas.microsoft.com/office/word/2012/wordml" xmlns:w16cex="http://schemas.microsoft.com/office/word/2018/wordml/cex" xmlns:w16cid="http://schemas.microsoft.com/office/word/2016/wordml/cid" xmlns:w16="http://schemas.microsoft.com/office/word/2018/wordml" xmlns:w16sdtdh="http://schemas.microsoft.com/office/word/2020/wordml/sdtdatahash" xmlns:w16se="http://schemas.microsoft.com/office/word/2015/wordml/symex" xmlns:wpg="http://schemas.microsoft.com/office/word/2010/wordprocessingGroup" xmlns:wpi="http://schemas.microsoft.com/office/word/2010/wordprocessingInk" xmlns:wne="http://schemas.microsoft.com/office/word/2006/wordml" xmlns:wps="http://schemas.microsoft.com/office/word/2010/wordprocessingShape" mc:Ignorable="w14 w15 w16se w16cid w16 w16cex w16sdtdh wp14">
   <w:abstractNum w:abstractNumId="0" w15:restartNumberingAfterBreak="0">
-    <w:nsid w:val="122D0D62"/>
+    <w:nsid w:val="0CE26EC5"/>
     <w:multiLevelType w:val="hybridMultilevel"/>
-    <w:tmpl w:val="363C232C"/>
+    <w:tmpl w:val="9FFCF598"/>
     <w:lvl w:ilvl="0" w:tplc="04160001">
       <w:start w:val="1"/>
       <w:numFmt w:val="bullet"/>
@@ -3102,6 +4439,119 @@
     </w:lvl>
   </w:abstractNum>
   <w:abstractNum w:abstractNumId="1" w15:restartNumberingAfterBreak="0">
+    <w:nsid w:val="122D0D62"/>
+    <w:multiLevelType w:val="hybridMultilevel"/>
+    <w:tmpl w:val="363C232C"/>
+    <w:lvl w:ilvl="0" w:tplc="04160001">
+      <w:start w:val="1"/>
+      <w:numFmt w:val="bullet"/>
+      <w:lvlText w:val=""/>
+      <w:lvlJc w:val="left"/>
+      <w:pPr>
+        <w:ind w:left="720" w:hanging="360"/>
+      </w:pPr>
+      <w:rPr>
+        <w:rFonts w:ascii="Symbol" w:hAnsi="Symbol" w:hint="default"/>
+      </w:rPr>
+    </w:lvl>
+    <w:lvl w:ilvl="1" w:tplc="04160003">
+      <w:start w:val="1"/>
+      <w:numFmt w:val="bullet"/>
+      <w:lvlText w:val="o"/>
+      <w:lvlJc w:val="left"/>
+      <w:pPr>
+        <w:ind w:left="1440" w:hanging="360"/>
+      </w:pPr>
+      <w:rPr>
+        <w:rFonts w:ascii="Courier New" w:hAnsi="Courier New" w:cs="Courier New" w:hint="default"/>
+      </w:rPr>
+    </w:lvl>
+    <w:lvl w:ilvl="2" w:tplc="04160005" w:tentative="1">
+      <w:start w:val="1"/>
+      <w:numFmt w:val="bullet"/>
+      <w:lvlText w:val=""/>
+      <w:lvlJc w:val="left"/>
+      <w:pPr>
+        <w:ind w:left="2160" w:hanging="360"/>
+      </w:pPr>
+      <w:rPr>
+        <w:rFonts w:ascii="Wingdings" w:hAnsi="Wingdings" w:hint="default"/>
+      </w:rPr>
+    </w:lvl>
+    <w:lvl w:ilvl="3" w:tplc="04160001" w:tentative="1">
+      <w:start w:val="1"/>
+      <w:numFmt w:val="bullet"/>
+      <w:lvlText w:val=""/>
+      <w:lvlJc w:val="left"/>
+      <w:pPr>
+        <w:ind w:left="2880" w:hanging="360"/>
+      </w:pPr>
+      <w:rPr>
+        <w:rFonts w:ascii="Symbol" w:hAnsi="Symbol" w:hint="default"/>
+      </w:rPr>
+    </w:lvl>
+    <w:lvl w:ilvl="4" w:tplc="04160003" w:tentative="1">
+      <w:start w:val="1"/>
+      <w:numFmt w:val="bullet"/>
+      <w:lvlText w:val="o"/>
+      <w:lvlJc w:val="left"/>
+      <w:pPr>
+        <w:ind w:left="3600" w:hanging="360"/>
+      </w:pPr>
+      <w:rPr>
+        <w:rFonts w:ascii="Courier New" w:hAnsi="Courier New" w:cs="Courier New" w:hint="default"/>
+      </w:rPr>
+    </w:lvl>
+    <w:lvl w:ilvl="5" w:tplc="04160005" w:tentative="1">
+      <w:start w:val="1"/>
+      <w:numFmt w:val="bullet"/>
+      <w:lvlText w:val=""/>
+      <w:lvlJc w:val="left"/>
+      <w:pPr>
+        <w:ind w:left="4320" w:hanging="360"/>
+      </w:pPr>
+      <w:rPr>
+        <w:rFonts w:ascii="Wingdings" w:hAnsi="Wingdings" w:hint="default"/>
+      </w:rPr>
+    </w:lvl>
+    <w:lvl w:ilvl="6" w:tplc="04160001" w:tentative="1">
+      <w:start w:val="1"/>
+      <w:numFmt w:val="bullet"/>
+      <w:lvlText w:val=""/>
+      <w:lvlJc w:val="left"/>
+      <w:pPr>
+        <w:ind w:left="5040" w:hanging="360"/>
+      </w:pPr>
+      <w:rPr>
+        <w:rFonts w:ascii="Symbol" w:hAnsi="Symbol" w:hint="default"/>
+      </w:rPr>
+    </w:lvl>
+    <w:lvl w:ilvl="7" w:tplc="04160003" w:tentative="1">
+      <w:start w:val="1"/>
+      <w:numFmt w:val="bullet"/>
+      <w:lvlText w:val="o"/>
+      <w:lvlJc w:val="left"/>
+      <w:pPr>
+        <w:ind w:left="5760" w:hanging="360"/>
+      </w:pPr>
+      <w:rPr>
+        <w:rFonts w:ascii="Courier New" w:hAnsi="Courier New" w:cs="Courier New" w:hint="default"/>
+      </w:rPr>
+    </w:lvl>
+    <w:lvl w:ilvl="8" w:tplc="04160005" w:tentative="1">
+      <w:start w:val="1"/>
+      <w:numFmt w:val="bullet"/>
+      <w:lvlText w:val=""/>
+      <w:lvlJc w:val="left"/>
+      <w:pPr>
+        <w:ind w:left="6480" w:hanging="360"/>
+      </w:pPr>
+      <w:rPr>
+        <w:rFonts w:ascii="Wingdings" w:hAnsi="Wingdings" w:hint="default"/>
+      </w:rPr>
+    </w:lvl>
+  </w:abstractNum>
+  <w:abstractNum w:abstractNumId="2" w15:restartNumberingAfterBreak="0">
     <w:nsid w:val="1E025A5F"/>
     <w:multiLevelType w:val="hybridMultilevel"/>
     <w:tmpl w:val="7946183A"/>
@@ -3214,7 +4664,7 @@
       </w:rPr>
     </w:lvl>
   </w:abstractNum>
-  <w:abstractNum w:abstractNumId="2" w15:restartNumberingAfterBreak="0">
+  <w:abstractNum w:abstractNumId="3" w15:restartNumberingAfterBreak="0">
     <w:nsid w:val="2C0E5170"/>
     <w:multiLevelType w:val="hybridMultilevel"/>
     <w:tmpl w:val="3F4821FC"/>
@@ -3303,7 +4753,7 @@
       </w:pPr>
     </w:lvl>
   </w:abstractNum>
-  <w:abstractNum w:abstractNumId="3" w15:restartNumberingAfterBreak="0">
+  <w:abstractNum w:abstractNumId="4" w15:restartNumberingAfterBreak="0">
     <w:nsid w:val="7E6D5E27"/>
     <w:multiLevelType w:val="hybridMultilevel"/>
     <w:tmpl w:val="A6220770"/>
@@ -3417,16 +4867,19 @@
     </w:lvl>
   </w:abstractNum>
   <w:num w:numId="1" w16cid:durableId="1134982925">
+    <w:abstractNumId w:val="3"/>
+  </w:num>
+  <w:num w:numId="2" w16cid:durableId="44836763">
     <w:abstractNumId w:val="2"/>
   </w:num>
-  <w:num w:numId="2" w16cid:durableId="44836763">
+  <w:num w:numId="3" w16cid:durableId="75396397">
     <w:abstractNumId w:val="1"/>
   </w:num>
-  <w:num w:numId="3" w16cid:durableId="75396397">
+  <w:num w:numId="4" w16cid:durableId="1212351881">
+    <w:abstractNumId w:val="4"/>
+  </w:num>
+  <w:num w:numId="5" w16cid:durableId="326783832">
     <w:abstractNumId w:val="0"/>
-  </w:num>
-  <w:num w:numId="4" w16cid:durableId="1212351881">
-    <w:abstractNumId w:val="3"/>
   </w:num>
 </w:numbering>
 </file>
@@ -4484,6 +5937,16 @@
     <w:basedOn w:val="Fontepargpadro"/>
     <w:rsid w:val="001007C2"/>
   </w:style>
+  <w:style w:type="paragraph" w:styleId="SemEspaamento">
+    <w:name w:val="No Spacing"/>
+    <w:uiPriority w:val="1"/>
+    <w:qFormat/>
+    <w:rsid w:val="00446374"/>
+    <w:pPr>
+      <w:spacing w:after="0" w:line="240" w:lineRule="auto"/>
+      <w:jc w:val="both"/>
+    </w:pPr>
+  </w:style>
 </w:styles>
 </file>
 
@@ -4671,6 +6134,8 @@
     <w:rsidRoot w:val="004336C2"/>
     <w:rsid w:val="003B2AB5"/>
     <w:rsid w:val="004336C2"/>
+    <w:rsid w:val="006728BA"/>
+    <w:rsid w:val="00D854E3"/>
   </w:rsids>
   <m:mathPr>
     <m:mathFont m:val="Cambria Math"/>
@@ -5131,16 +6596,8 @@
       <w:color w:val="666666"/>
     </w:rPr>
   </w:style>
-  <w:style w:type="paragraph" w:customStyle="1" w:styleId="3EB01C81EF5448CBB4F828C405C30289">
-    <w:name w:val="3EB01C81EF5448CBB4F828C405C30289"/>
-    <w:rsid w:val="004336C2"/>
-  </w:style>
   <w:style w:type="paragraph" w:customStyle="1" w:styleId="D29D5B81666A4D3E8358D712E17298C9">
     <w:name w:val="D29D5B81666A4D3E8358D712E17298C9"/>
-    <w:rsid w:val="004336C2"/>
-  </w:style>
-  <w:style w:type="paragraph" w:customStyle="1" w:styleId="9E2915DB911242079B40765D2FE26AAF">
-    <w:name w:val="9E2915DB911242079B40765D2FE26AAF"/>
     <w:rsid w:val="004336C2"/>
   </w:style>
   <w:style w:type="paragraph" w:customStyle="1" w:styleId="77363EB1ACD64DDEBFFF1804D7E0DF87">
@@ -5471,7 +6928,7 @@
     <we:reference id="wa104382081" version="1.55.1.0" store="" storeType="OMEX"/>
   </we:alternateReferences>
   <we:properties>
-    <we:property name="MENDELEY_CITATIONS" value="[{&quot;citationID&quot;:&quot;MENDELEY_CITATION_f16579c8-b16b-4ab1-aa90-264aff7ff1f9&quot;,&quot;properties&quot;:{&quot;noteIndex&quot;:0},&quot;isEdited&quot;:false,&quot;manualOverride&quot;:{&quot;isManuallyOverridden&quot;:false,&quot;citeprocText&quot;:&quot;(Labegalini et al., 2023; Savone &amp;#38; Rodrigues, 2022)&quot;,&quot;manualOverrideText&quot;:&quot;&quot;},&quot;citationTag&quot;:&quot;MENDELEY_CITATION_v3_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&quot;,&quot;citationItems&quot;:[{&quot;id&quot;:&quot;d1ed0f13-3251-34de-a507-0eea5aec04bf&quot;,&quot;itemData&quot;:{&quot;type&quot;:&quot;article-journal&quot;,&quot;id&quot;:&quot;d1ed0f13-3251-34de-a507-0eea5aec04bf&quot;,&quot;title&quot;:&quot;Vista do Feminino: o caminho para a igualdade de oportunidades de trabalho&quot;,&quot;author&quot;:[{&quot;family&quot;:&quot;Savone&quot;,&quot;given&quot;:&quot;Marcella&quot;,&quot;parse-names&quot;:false,&quot;dropping-particle&quot;:&quot;&quot;,&quot;non-dropping-particle&quot;:&quot;&quot;},{&quot;family&quot;:&quot;Rodrigues&quot;,&quot;given&quot;:&quot;Míriam&quot;,&quot;parse-names&quot;:false,&quot;dropping-particle&quot;:&quot;&quot;,&quot;non-dropping-particle&quot;:&quot;&quot;}],&quot;container-title&quot;:&quot;Recape&quot;,&quot;accessed&quot;:{&quot;date-parts&quot;:[[2024,4,12]]},&quot;URL&quot;:&quot;https://revistas.pucsp.br/index.php/ReCaPe/article/view/48727/38503&quot;,&quot;issued&quot;:{&quot;date-parts&quot;:[[2022]]},&quot;issue&quot;:&quot;1&quot;,&quot;volume&quot;:&quot;12&quot;,&quot;container-title-short&quot;:&quot;&quot;},&quot;isTemporary&quot;:false},{&quot;id&quot;:&quot;045bbe38-d704-3ca5-88ad-52822260d665&quot;,&quot;itemData&quot;:{&quot;type&quot;:&quot;article-journal&quot;,&quot;id&quot;:&quot;045bbe38-d704-3ca5-88ad-52822260d665&quot;,&quot;title&quot;:&quot;Vista do ASSÉDIO SEXUAL NO TRABALHO: Um estudo documental dos principais órgãos governamentais federais brasileiros sobre a temática&quot;,&quot;author&quot;:[{&quot;family&quot;:&quot;Labegalini&quot;,&quot;given&quot;:&quot;Alícia Miatto&quot;,&quot;parse-names&quot;:false,&quot;dropping-particle&quot;:&quot;&quot;,&quot;non-dropping-particle&quot;:&quot;&quot;},{&quot;family&quot;:&quot;Goulart Junior&quot;,&quot;given&quot;:&quot;Edward&quot;,&quot;parse-names&quot;:false,&quot;dropping-particle&quot;:&quot;&quot;,&quot;non-dropping-particle&quot;:&quot;&quot;},{&quot;family&quot;:&quot;Camargo&quot;,&quot;given&quot;:&quot;Mário Lázaro&quot;,&quot;parse-names&quot;:false,&quot;dropping-particle&quot;:&quot;&quot;,&quot;non-dropping-particle&quot;:&quot;&quot;}],&quot;container-title&quot;:&quot;Revista Psicologia e Saúde em Debate&quot;,&quot;accessed&quot;:{&quot;date-parts&quot;:[[2024,4,12]]},&quot;DOI&quot;:&quot;10.22289/2446-922X.V9N2A37&quot;,&quot;URL&quot;:&quot;https://psicodebate.dpgpsifpm.com.br/index.php/periodico/article/view/1004/628&quot;,&quot;issued&quot;:{&quot;date-parts&quot;:[[2023]]},&quot;page&quot;:&quot;628-652&quot;,&quot;issue&quot;:&quot;2&quot;,&quot;volume&quot;:&quot;9&quot;},&quot;isTemporary&quot;:false}]},{&quot;citationID&quot;:&quot;MENDELEY_CITATION_76b4e824-f0e4-4c35-8908-c05de401f0ea&quot;,&quot;properties&quot;:{&quot;noteIndex&quot;:0},&quot;isEdited&quot;:false,&quot;manualOverride&quot;:{&quot;isManuallyOverridden&quot;:false,&quot;citeprocText&quot;:&quot;(Machado Júnior et al., 2018)&quot;,&quot;manualOverrideText&quot;:&quot;&quot;},&quot;citationTag&quot;:&quot;MENDELEY_CITATION_v3_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&quot;,&quot;citationItems&quot;:[{&quot;id&quot;:&quot;dd029b42-a7fa-3d30-a01f-529bdc831a0c&quot;,&quot;itemData&quot;:{&quot;type&quot;:&quot;article-journal&quot;,&quot;id&quot;:&quot;dd029b42-a7fa-3d30-a01f-529bdc831a0c&quot;,&quot;title&quot;:&quot;The myth of racial democracy in the labour market: a critical analysis of the participation of afro-descendants in brazilian companies&quot;,&quot;author&quot;:[{&quot;family&quot;:&quot;Machado Júnior&quot;,&quot;given&quot;:&quot;Celso&quot;,&quot;parse-names&quot;:false,&quot;dropping-particle&quot;:&quot;&quot;,&quot;non-dropping-particle&quot;:&quot;&quot;},{&quot;family&quot;:&quot;Bazanini&quot;,&quot;given&quot;:&quot;Roberto&quot;,&quot;parse-names&quot;:false,&quot;dropping-particle&quot;:&quot;&quot;,&quot;non-dropping-particle&quot;:&quot;&quot;},{&quot;family&quot;:&quot;Mantovani&quot;,&quot;given&quot;:&quot;Daielly Melina Nassif&quot;,&quot;parse-names&quot;:false,&quot;dropping-particle&quot;:&quot;&quot;,&quot;non-dropping-particle&quot;:&quot;&quot;}],&quot;container-title&quot;:&quot;Organizações &amp; Sociedade&quot;,&quot;accessed&quot;:{&quot;date-parts&quot;:[[2024,4,12]]},&quot;DOI&quot;:&quot;10.1590/1984-9250875&quot;,&quot;ISSN&quot;:&quot;1413-585X&quot;,&quot;URL&quot;:&quot;https://www.scielo.br/j/osoc/a/n9wbVzPRV4nKsbz8jDVHCfp/?lang=en&quot;,&quot;issued&quot;:{&quot;date-parts&quot;:[[2018,12]]},&quot;page&quot;:&quot;632-655&quot;,&quot;abstract&quot;:&quot;ABSTRACT This research sought to identify the participation of different races in organizations and to investigate the opportunities for black people, in terms of employability and professional growth, in Brazil. To meet this objective, documentary research was undertaken with 117 companies, which are among the 500 largest in Brazil. The results indicated that racial democracy is a myth in our society, hence the need to move forward with social policies that minimize inequalities between white and black people in the most significant company positions. The process of producing and reproducing racism continues to restrict the of black people to the highest hierarchical levels. In order to achieve equality for black people in the labour market, we must evolve from social policies of ‘good intentions’ to the concept of praxis and be positioned among the benchmarks of militant sociology, establishing a set of affirmative government policies, accompanied by practices that encourage diversity in companies and denounce ideologies which reinforce the myth of racial democracy.&quot;,&quot;publisher&quot;:&quot;Escola de Administração da Universidade Federal da Bahia&quot;,&quot;issue&quot;:&quot;87&quot;,&quot;volume&quot;:&quot;25&quot;,&quot;container-title-short&quot;:&quot;&quot;},&quot;isTemporary&quot;:false}]},{&quot;citationID&quot;:&quot;MENDELEY_CITATION_dc25eb5f-c0f5-41de-a9ef-a1380e17ed7c&quot;,&quot;properties&quot;:{&quot;noteIndex&quot;:0},&quot;isEdited&quot;:false,&quot;manualOverride&quot;:{&quot;isManuallyOverridden&quot;:false,&quot;citeprocText&quot;:&quot;(Maradei, 2022)&quot;,&quot;manualOverrideText&quot;:&quot;&quot;},&quot;citationTag&quot;:&quot;MENDELEY_CITATION_v3_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&quot;,&quot;citationItems&quot;:[{&quot;id&quot;:&quot;55d7506b-40fa-3d1d-b02e-cdeef923cf7f&quot;,&quot;itemData&quot;:{&quot;type&quot;:&quot;chapter&quot;,&quot;id&quot;:&quot;55d7506b-40fa-3d1d-b02e-cdeef923cf7f&quot;,&quot;title&quot;:&quot;Diversidade e inclusão: a importância da\ndiscussão do etarismo nas organizações&quot;,&quot;author&quot;:[{&quot;family&quot;:&quot;Maradei&quot;,&quot;given&quot;:&quot;Anelise&quot;,&quot;parse-names&quot;:false,&quot;dropping-particle&quot;:&quot;&quot;,&quot;non-dropping-particle&quot;:&quot;&quot;}],&quot;container-title&quot;:&quot;O JORNALISMO NA COMUNICAÇÃO ORGANIZACIONAL: TENDÊNCIAS E DESAFIOS&quot;,&quot;accessed&quot;:{&quot;date-parts&quot;:[[2024,4,12]]},&quot;ISBN&quot;:&quot;9786599231421&quot;,&quot;URL&quot;:&quot;https://www.researchgate.net/publication/363886591&quot;,&quot;issued&quot;:{&quot;date-parts&quot;:[[2022]]},&quot;container-title-short&quot;:&quot;&quot;},&quot;isTemporary&quot;:false}]},{&quot;citationID&quot;:&quot;MENDELEY_CITATION_70856e99-83ff-4925-8f16-ea3a9772a141&quot;,&quot;properties&quot;:{&quot;noteIndex&quot;:0},&quot;isEdited&quot;:false,&quot;manualOverride&quot;:{&quot;isManuallyOverridden&quot;:false,&quot;citeprocText&quot;:&quot;(Hanashiro &amp;#38; Pereira, 2020)&quot;,&quot;manualOverrideText&quot;:&quot;&quot;},&quot;citationTag&quot;:&quot;MENDELEY_CITATION_v3_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&quot;,&quot;citationItems&quot;:[{&quot;id&quot;:&quot;6504388f-8052-3200-b1f0-80d7eb64ecb0&quot;,&quot;itemData&quot;:{&quot;type&quot;:&quot;article-journal&quot;,&quot;id&quot;:&quot;6504388f-8052-3200-b1f0-80d7eb64ecb0&quot;,&quot;title&quot;:&quot;O ETARISMO NO LOCAL DE TRABALHO: EVIDÊNCIAS DE PRÁTICAS DE “SANEAMENTO” DE TRABALHADORES MAIS VELHOS&quot;,&quot;author&quot;:[{&quot;family&quot;:&quot;Hanashiro&quot;,&quot;given&quot;:&quot;Darcy Mitiko Mori&quot;,&quot;parse-names&quot;:false,&quot;dropping-particle&quot;:&quot;&quot;,&quot;non-dropping-particle&quot;:&quot;&quot;},{&quot;family&quot;:&quot;Pereira&quot;,&quot;given&quot;:&quot;Marie Françoise Marguerite Winandy Martins&quot;,&quot;parse-names&quot;:false,&quot;dropping-particle&quot;:&quot;&quot;,&quot;non-dropping-particle&quot;:&quot;&quot;}],&quot;container-title&quot;:&quot;Revista Gestão Organizacional&quot;,&quot;accessed&quot;:{&quot;date-parts&quot;:[[2024,4,12]]},&quot;DOI&quot;:&quot;10.22277/RGO.V13I2.5032&quot;,&quot;ISSN&quot;:&quot;1983-6635&quot;,&quot;URL&quot;:&quot;https://bell.unochapeco.edu.br/revistas/index.php/rgo/article/view/5032&quot;,&quot;issued&quot;:{&quot;date-parts&quot;:[[2020,6,5]]},&quot;page&quot;:&quot;188-206&quot;,&quot;abstract&quot;:&quot;O Brasil assiste a uma mudança relevante na sua estrutura demográfica, resultando no envelhecimento populacional. Este fenômeno suscita nas organizações o desafio de reter e contratar pessoas mais velhas. Apesar de serem potenciais vítimas de discriminação etária, esses trabalhadores são pouco estudados. Assim, o objetivo deste artigo é compreender como o etarismo (ageism) se manifesta antes e depois do desligamento do último emprego, na ótica de gerentes desempregados. A pesquisa adota uma abordagem qualitativa baseada em 18 entrevistas face a face com gerentes acima de 45 anos. A análise dos dados foi apoiada nos passos descritos pot Creswell (2014).  Os resultados revelaram o corte de trabalhadores mais velhos como uma estratégia de “saneamento etário” na organização. Um prenúncio da demissão baseado em evidências sobre normas de idade, as consequências e justificativas sobre o corte são explicitadas na análise dos dados. Os resultados contribuem para um avanço na literatura, revelando como ocorre uma estratégia de renovação demográfica nas organizações sob o manto do corte, tomado como inevitável pelas organizações para sua sustentabilidade econômica.&quot;,&quot;publisher&quot;:&quot;Revista Gestao Organizacional&quot;,&quot;issue&quot;:&quot;2&quot;,&quot;volume&quot;:&quot;13&quot;},&quot;isTemporary&quot;:false}]},{&quot;citationID&quot;:&quot;MENDELEY_CITATION_92dc7f2c-e765-4c99-94db-3ea1c5b17966&quot;,&quot;properties&quot;:{&quot;noteIndex&quot;:0},&quot;isEdited&quot;:false,&quot;manualOverride&quot;:{&quot;isManuallyOverridden&quot;:false,&quot;citeprocText&quot;:&quot;(Darby, 2023)&quot;,&quot;manualOverrideText&quot;:&quot;&quot;},&quot;citationTag&quot;:&quot;MENDELEY_CITATION_v3_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&quot;,&quot;citationItems&quot;:[{&quot;id&quot;:&quot;2a3ed37f-a7d9-3dc4-96ec-6e64793e49ba&quot;,&quot;itemData&quot;:{&quot;type&quot;:&quot;webpage&quot;,&quot;id&quot;:&quot;2a3ed37f-a7d9-3dc4-96ec-6e64793e49ba&quot;,&quot;title&quot;:&quot;A importância da diversidade cultural no local de trabalho&quot;,&quot;author&quot;:[{&quot;family&quot;:&quot;Darby&quot;,&quot;given&quot;:&quot;Jayson&quot;,&quot;parse-names&quot;:false,&quot;dropping-particle&quot;:&quot;&quot;,&quot;non-dropping-particle&quot;:&quot;&quot;}],&quot;container-title&quot;:&quot;Thomas.co&quot;,&quot;accessed&quot;:{&quot;date-parts&quot;:[[2024,4,12]]},&quot;URL&quot;:&quot;https://www.thomas.co/pt-br/resources/type/hr-blog/importance-cultural-diversity-workplace&quot;,&quot;issued&quot;:{&quot;date-parts&quot;:[[2023,5,14]]}},&quot;isTemporary&quot;:false}]},{&quot;citationID&quot;:&quot;MENDELEY_CITATION_7a927ee6-d694-447c-86ff-a6a90ee8ebfb&quot;,&quot;properties&quot;:{&quot;noteIndex&quot;:0},&quot;isEdited&quot;:false,&quot;manualOverride&quot;:{&quot;isManuallyOverridden&quot;:false,&quot;citeprocText&quot;:&quot;(UOL, 2024)&quot;,&quot;manualOverrideText&quot;:&quot;&quot;},&quot;citationTag&quot;:&quot;MENDELEY_CITATION_v3_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&quot;,&quot;citationItems&quot;:[{&quot;id&quot;:&quot;3f5b1684-dbff-3b12-8397-f9a26c0ad46c&quot;,&quot;itemData&quot;:{&quot;type&quot;:&quot;webpage&quot;,&quot;id&quot;:&quot;3f5b1684-dbff-3b12-8397-f9a26c0ad46c&quot;,&quot;title&quot;:&quot;IBM é processada por barrar candidatos mineiros em seleção de emprego&quot;,&quot;author&quot;:[{&quot;family&quot;:&quot;UOL&quot;,&quot;given&quot;:&quot;&quot;,&quot;parse-names&quot;:false,&quot;dropping-particle&quot;:&quot;&quot;,&quot;non-dropping-particle&quot;:&quot;&quot;}],&quot;container-title&quot;:&quot;UOL - Economia, São Paulo&quot;,&quot;accessed&quot;:{&quot;date-parts&quot;:[[2024,4,12]]},&quot;URL&quot;:&quot;https://economia.uol.com.br/noticias/redacao/2024/02/01/ibm-e-processada-por-discriminar-candidatos-mineiros-em-processo-seletivo.htm&quot;,&quot;issued&quot;:{&quot;date-parts&quot;:[[2024,2,1]]}},&quot;isTemporary&quot;:false}]},{&quot;citationID&quot;:&quot;MENDELEY_CITATION_0420bb11-d1f5-468a-a369-15023c35df4c&quot;,&quot;properties&quot;:{&quot;noteIndex&quot;:0},&quot;isEdited&quot;:false,&quot;manualOverride&quot;:{&quot;isManuallyOverridden&quot;:false,&quot;citeprocText&quot;:&quot;(Bezerra et al., 2022)&quot;,&quot;manualOverrideText&quot;:&quot;&quot;},&quot;citationTag&quot;:&quot;MENDELEY_CITATION_v3_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&quot;,&quot;citationItems&quot;:[{&quot;id&quot;:&quot;cfe62d06-9f1d-3d9e-942a-e443daf2c0b9&quot;,&quot;itemData&quot;:{&quot;type&quot;:&quot;article-journal&quot;,&quot;id&quot;:&quot;cfe62d06-9f1d-3d9e-942a-e443daf2c0b9&quot;,&quot;title&quot;:&quot;Gestão da diversidade nas organizações: uma breve revisão bibliográfica&quot;,&quot;author&quot;:[{&quot;family&quot;:&quot;Bezerra&quot;,&quot;given&quot;:&quot;Francisco William Coêlho&quot;,&quot;parse-names&quot;:false,&quot;dropping-particle&quot;:&quot;&quot;,&quot;non-dropping-particle&quot;:&quot;&quot;},{&quot;family&quot;:&quot;Lima&quot;,&quot;given&quot;:&quot;David Ferreira&quot;,&quot;parse-names&quot;:false,&quot;dropping-particle&quot;:&quot;&quot;,&quot;non-dropping-particle&quot;:&quot;&quot;},{&quot;family&quot;:&quot;Oliveira&quot;,&quot;given&quot;:&quot;Fábio Paulino&quot;,&quot;parse-names&quot;:false,&quot;dropping-particle&quot;:&quot;de&quot;,&quot;non-dropping-particle&quot;:&quot;&quot;},{&quot;family&quot;:&quot;Lemos&quot;,&quot;given&quot;:&quot;Pedro Bruno Silva&quot;,&quot;parse-names&quot;:false,&quot;dropping-particle&quot;:&quot;&quot;,&quot;non-dropping-particle&quot;:&quot;&quot;},{&quot;family&quot;:&quot;Muniz&quot;,&quot;given&quot;:&quot;Carlos Alberto&quot;,&quot;parse-names&quot;:false,&quot;dropping-particle&quot;:&quot;&quot;,&quot;non-dropping-particle&quot;:&quot;&quot;},{&quot;family&quot;:&quot;Paiva&quot;,&quot;given&quot;:&quot;Renato Farias&quot;,&quot;parse-names&quot;:false,&quot;dropping-particle&quot;:&quot;de&quot;,&quot;non-dropping-particle&quot;:&quot;&quot;}],&quot;container-title&quot;:&quot;Research, Society and Development&quot;,&quot;DOI&quot;:&quot;10.33448/rsd-v11i11.33610&quot;,&quot;issued&quot;:{&quot;date-parts&quot;:[[2022,8,21]]},&quot;page&quot;:&quot;e428111133610&quot;,&quot;abstract&quot;:&quot;Muitas organizações hoje utilizam o conceito de gestão da diversidade como um diferencial estratégico para torná-las mais competitivas no mercado altamente competitivo. Colaboradores com características diversificadas nos âmbitos cultural, étnico, de gênero, entre outras, em contraste ao padrão histórico de contratações das organizações, têm ganhado presença nas empresas brasileiras.  Desse modo, este trabalho tem como principal objetivo realizar uma revisão narrativa a respeito de como se dá a administração da diversidade nas organizações do Brasil e como esse tema pode contribuir tanto para uma mudança na questão do respeito às diferenças no ambiente de trabalho como para gerar melhoria no desempenho das organizações. A pesquisa foi desenvolvida por meio de uma análise bibliográfica sobre alguns trabalhos desenvolvidos sobre a gestão da diversidade nas empresas. Como principais conclusões temos que houve avanços na implantação de programas de gestão da diversidade nas empresas analisadas mas, contudo, as ações implementadas são ainda incipientes, demandando maiores estudos para um melhor desenvolvimento do tema nas organizações. No caso da diversidade como prática administrativa vemos que as pesquisas são insuficientes nas empresas. No tocante à gestão da diversidade relacionada à questão racial e de pessoas com deficiência, vê-se que há uma participação ainda pequena desses profissionais no ambiente de trabalho e em cargos de liderança, demandando mais programas de inclusão. Em relação a desigualdade social, exclusão educacional e aprendizagem organizacional, verificou-se avanço, contudo, a desigualdade continua presente. Já com relação à discriminação de gênero, apesar do aumeto participação feminina, as desigualdades tiveram pouca redução. Palavras-chave: Administração; Diversidade; Organizações.&quot;,&quot;publisher&quot;:&quot;Research, Society and Development&quot;,&quot;issue&quot;:&quot;11&quot;,&quot;volume&quot;:&quot;11&quot;},&quot;isTemporary&quot;:false}]},{&quot;citationID&quot;:&quot;MENDELEY_CITATION_b712aa29-e33e-4054-8236-b69b16f589d0&quot;,&quot;properties&quot;:{&quot;noteIndex&quot;:0},&quot;isEdited&quot;:false,&quot;manualOverride&quot;:{&quot;isManuallyOverridden&quot;:false,&quot;citeprocText&quot;:&quot;(Soranz et al., 2023)&quot;,&quot;manualOverrideText&quot;:&quot;&quot;},&quot;citationTag&quot;:&quot;MENDELEY_CITATION_v3_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&quot;,&quot;citationItems&quot;:[{&quot;id&quot;:&quot;ed392377-ed49-3b56-bacf-d37b5f7dbc7a&quot;,&quot;itemData&quot;:{&quot;type&quot;:&quot;article-journal&quot;,&quot;id&quot;:&quot;ed392377-ed49-3b56-bacf-d37b5f7dbc7a&quot;,&quot;title&quot;:&quot;A RELAÇÃO ENTRE PRÁTICAS DE GESTÃO DA DIVERSIDADE E A PERCEPÇÃO DE DESEMPENHO EM INOVAÇÃO: UM ESTUDO EM EMPRESAS BRASILEIRAS&quot;,&quot;author&quot;:[{&quot;family&quot;:&quot;Soranz&quot;,&quot;given&quot;:&quot;Rossana Filetti&quot;,&quot;parse-names&quot;:false,&quot;dropping-particle&quot;:&quot;&quot;,&quot;non-dropping-particle&quot;:&quot;&quot;},{&quot;family&quot;:&quot;Palhavã&quot;,&quot;given&quot;:&quot;Carla Terezinha&quot;,&quot;parse-names&quot;:false,&quot;dropping-particle&quot;:&quot;&quot;,&quot;non-dropping-particle&quot;:&quot;&quot;},{&quot;family&quot;:&quot;Rocha&quot;,&quot;given&quot;:&quot;Marlene Pereira&quot;,&quot;parse-names&quot;:false,&quot;dropping-particle&quot;:&quot;&quot;,&quot;non-dropping-particle&quot;:&quot;Da&quot;},{&quot;family&quot;:&quot;Silva&quot;,&quot;given&quot;:&quot;Áquila Negrini&quot;,&quot;parse-names&quot;:false,&quot;dropping-particle&quot;:&quot;&quot;,&quot;non-dropping-particle&quot;:&quot;Da&quot;},{&quot;family&quot;:&quot;Andrade&quot;,&quot;given&quot;:&quot;Cristiano de Jesus&quot;,&quot;parse-names&quot;:false,&quot;dropping-particle&quot;:&quot;&quot;,&quot;non-dropping-particle&quot;:&quot;&quot;}],&quot;container-title&quot;:&quot;REVISTA FOCO&quot;,&quot;DOI&quot;:&quot;10.54751/revistafoco.v16n8-027&quot;,&quot;ISSN&quot;:&quot;1981-223X&quot;,&quot;issued&quot;:{&quot;date-parts&quot;:[[2023,8,2]]},&quot;page&quot;:&quot;e2430&quot;,&quot;abstract&quot;:&quot;&lt;p&gt;Os estudos da relação entre diversidade e inovação em ambientes organizacionais vêm se consolidando no meio acadêmico e empresarial. Este estudo objetivou entender a relação das práticas de gestão da diversidade com a percepção de desempenho em inovação em mais de 100 organizações brasileiras. Para isso, foi feita uma revisão de literatura sobre diversidade e inovação e criou-se um instrumento de pesquisa quantitativo para a realização desse estudo. Os dados foram coletados por intermédio do survey monkey e o total de respondentes do questionário eletrônico foram 134, de 114 empresas diferentes e por fim, as informações foram submetidas a Análise Fatorial Exploratória. Os resultados apontam que há relação positiva entre as práticas de gestão da diversidade e a percepção de desempenho em inovação. Tais influências puderam ser observadas pela presença de mulheres em cargos de gestão, o que se associou a capacidade de inovação. Ainda se observou, que para um desempenho alinhado a lógica de mercado a diversidade sustentada pela organização deve estar articulada com o engajamento do trabalhador, em seus processos de trabalho. Contudo, há algumas práticas de gestão da diversidade que influenciam mais nessa relação do que outras, desde que estejam subsidiadas por práticas e políticas as quais sustentem essa heterogeneidade, sem perder de vista a realidade socioeconômica que sustenta o mundo do trabalho na sociedade contemporânea.&lt;/p&gt;&quot;,&quot;issue&quot;:&quot;8&quot;,&quot;volume&quot;:&quot;16&quot;,&quot;container-title-short&quot;:&quot;&quot;},&quot;isTemporary&quot;:false}]},{&quot;citationID&quot;:&quot;MENDELEY_CITATION_5595a0b7-1fd2-473e-8168-bedbe99b72a4&quot;,&quot;properties&quot;:{&quot;noteIndex&quot;:0},&quot;isEdited&quot;:false,&quot;manualOverride&quot;:{&quot;isManuallyOverridden&quot;:false,&quot;citeprocText&quot;:&quot;(Bezerra et al., 2022)&quot;,&quot;manualOverrideText&quot;:&quot;&quot;},&quot;citationTag&quot;:&quot;MENDELEY_CITATION_v3_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&quot;,&quot;citationItems&quot;:[{&quot;id&quot;:&quot;cfe62d06-9f1d-3d9e-942a-e443daf2c0b9&quot;,&quot;itemData&quot;:{&quot;type&quot;:&quot;article-journal&quot;,&quot;id&quot;:&quot;cfe62d06-9f1d-3d9e-942a-e443daf2c0b9&quot;,&quot;title&quot;:&quot;Gestão da diversidade nas organizações: uma breve revisão bibliográfica&quot;,&quot;author&quot;:[{&quot;family&quot;:&quot;Bezerra&quot;,&quot;given&quot;:&quot;Francisco William Coêlho&quot;,&quot;parse-names&quot;:false,&quot;dropping-particle&quot;:&quot;&quot;,&quot;non-dropping-particle&quot;:&quot;&quot;},{&quot;family&quot;:&quot;Lima&quot;,&quot;given&quot;:&quot;David Ferreira&quot;,&quot;parse-names&quot;:false,&quot;dropping-particle&quot;:&quot;&quot;,&quot;non-dropping-particle&quot;:&quot;&quot;},{&quot;family&quot;:&quot;Oliveira&quot;,&quot;given&quot;:&quot;Fábio Paulino&quot;,&quot;parse-names&quot;:false,&quot;dropping-particle&quot;:&quot;de&quot;,&quot;non-dropping-particle&quot;:&quot;&quot;},{&quot;family&quot;:&quot;Lemos&quot;,&quot;given&quot;:&quot;Pedro Bruno Silva&quot;,&quot;parse-names&quot;:false,&quot;dropping-particle&quot;:&quot;&quot;,&quot;non-dropping-particle&quot;:&quot;&quot;},{&quot;family&quot;:&quot;Muniz&quot;,&quot;given&quot;:&quot;Carlos Alberto&quot;,&quot;parse-names&quot;:false,&quot;dropping-particle&quot;:&quot;&quot;,&quot;non-dropping-particle&quot;:&quot;&quot;},{&quot;family&quot;:&quot;Paiva&quot;,&quot;given&quot;:&quot;Renato Farias&quot;,&quot;parse-names&quot;:false,&quot;dropping-particle&quot;:&quot;de&quot;,&quot;non-dropping-particle&quot;:&quot;&quot;}],&quot;container-title&quot;:&quot;Research, Society and Development&quot;,&quot;DOI&quot;:&quot;10.33448/rsd-v11i11.33610&quot;,&quot;issued&quot;:{&quot;date-parts&quot;:[[2022,8,21]]},&quot;page&quot;:&quot;e428111133610&quot;,&quot;abstract&quot;:&quot;Muitas organizações hoje utilizam o conceito de gestão da diversidade como um diferencial estratégico para torná-las mais competitivas no mercado altamente competitivo. Colaboradores com características diversificadas nos âmbitos cultural, étnico, de gênero, entre outras, em contraste ao padrão histórico de contratações das organizações, têm ganhado presença nas empresas brasileiras.  Desse modo, este trabalho tem como principal objetivo realizar uma revisão narrativa a respeito de como se dá a administração da diversidade nas organizações do Brasil e como esse tema pode contribuir tanto para uma mudança na questão do respeito às diferenças no ambiente de trabalho como para gerar melhoria no desempenho das organizações. A pesquisa foi desenvolvida por meio de uma análise bibliográfica sobre alguns trabalhos desenvolvidos sobre a gestão da diversidade nas empresas. Como principais conclusões temos que houve avanços na implantação de programas de gestão da diversidade nas empresas analisadas mas, contudo, as ações implementadas são ainda incipientes, demandando maiores estudos para um melhor desenvolvimento do tema nas organizações. No caso da diversidade como prática administrativa vemos que as pesquisas são insuficientes nas empresas. No tocante à gestão da diversidade relacionada à questão racial e de pessoas com deficiência, vê-se que há uma participação ainda pequena desses profissionais no ambiente de trabalho e em cargos de liderança, demandando mais programas de inclusão. Em relação a desigualdade social, exclusão educacional e aprendizagem organizacional, verificou-se avanço, contudo, a desigualdade continua presente. Já com relação à discriminação de gênero, apesar do aumeto participação feminina, as desigualdades tiveram pouca redução. Palavras-chave: Administração; Diversidade; Organizações.&quot;,&quot;publisher&quot;:&quot;Research, Society and Development&quot;,&quot;issue&quot;:&quot;11&quot;,&quot;volume&quot;:&quot;11&quot;},&quot;isTemporary&quot;:false}]},{&quot;citationID&quot;:&quot;MENDELEY_CITATION_7c78ba35-13b3-45e5-b1d9-6f32e1314594&quot;,&quot;properties&quot;:{&quot;noteIndex&quot;:0},&quot;isEdited&quot;:false,&quot;manualOverride&quot;:{&quot;isManuallyOverridden&quot;:false,&quot;citeprocText&quot;:&quot;(Chopra et al., 2024)&quot;,&quot;manualOverrideText&quot;:&quot;&quot;},&quot;citationTag&quot;:&quot;MENDELEY_CITATION_v3_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&quot;,&quot;citationItems&quot;:[{&quot;id&quot;:&quot;3c0d3955-aaa6-3b8c-8d63-a40be929561d&quot;,&quot;itemData&quot;:{&quot;type&quot;:&quot;article&quot;,&quot;id&quot;:&quot;3c0d3955-aaa6-3b8c-8d63-a40be929561d&quot;,&quot;title&quot;:&quot;Navigating the Challenges of Environmental, Social, and Governance (ESG) Reporting: The Path to Broader Sustainable Development&quot;,&quot;author&quot;:[{&quot;family&quot;:&quot;Chopra&quot;,&quot;given&quot;:&quot;Shauhrat S.&quot;,&quot;parse-names&quot;:false,&quot;dropping-particle&quot;:&quot;&quot;,&quot;non-dropping-particle&quot;:&quot;&quot;},{&quot;family&quot;:&quot;Senadheera&quot;,&quot;given&quot;:&quot;Sachini Supunsala&quot;,&quot;parse-names&quot;:false,&quot;dropping-particle&quot;:&quot;&quot;,&quot;non-dropping-particle&quot;:&quot;&quot;},{&quot;family&quot;:&quot;Dissanayake&quot;,&quot;given&quot;:&quot;Pavani Dulanja&quot;,&quot;parse-names&quot;:false,&quot;dropping-particle&quot;:&quot;&quot;,&quot;non-dropping-particle&quot;:&quot;&quot;},{&quot;family&quot;:&quot;Withana&quot;,&quot;given&quot;:&quot;Piumi Amasha&quot;,&quot;parse-names&quot;:false,&quot;dropping-particle&quot;:&quot;&quot;,&quot;non-dropping-particle&quot;:&quot;&quot;},{&quot;family&quot;:&quot;Chib&quot;,&quot;given&quot;:&quot;Rajeev&quot;,&quot;parse-names&quot;:false,&quot;dropping-particle&quot;:&quot;&quot;,&quot;non-dropping-particle&quot;:&quot;&quot;},{&quot;family&quot;:&quot;Rhee&quot;,&quot;given&quot;:&quot;Jay Hyuk&quot;,&quot;parse-names&quot;:false,&quot;dropping-particle&quot;:&quot;&quot;,&quot;non-dropping-particle&quot;:&quot;&quot;},{&quot;family&quot;:&quot;Ok&quot;,&quot;given&quot;:&quot;Yong Sik&quot;,&quot;parse-names&quot;:false,&quot;dropping-particle&quot;:&quot;&quot;,&quot;non-dropping-particle&quot;:&quot;&quot;}],&quot;container-title&quot;:&quot;Sustainability (Switzerland)&quot;,&quot;DOI&quot;:&quot;10.3390/su16020606&quot;,&quot;ISSN&quot;:&quot;20711050&quot;,&quot;issued&quot;:{&quot;date-parts&quot;:[[2024,1,1]]},&quot;abstract&quot;:&quot;The ascent of environmental, social, and governance (ESG) reporting has established itself as a global standard in financial markets, reflecting a paradigm shift toward corporate sustainability. Despite this, persistent concerns surround the quality of ESG reporting and its tangible impact on Sustainable Development (SD). To address the imperative transition toward a broader SD agenda within the ESG reporting framework, this study delves into contemporary issues and challenges associated with ESG reporting. It emphasizes the scarcity of interdisciplinary expertise across diversified fields, which is a crucial element for establishing robust reporting mechanisms capable of encompassing the multifaceted nature of sustainability. To address this, ESG reporting should extend beyond its company-centric focus, adapting traditional accounting systems to more effectively incorporate evolving ESG disclosure demands. This adjustment will facilitate a transparent portrayal of environmental and social impacts. The Social and Environmental Accounting (SEA) framework presents a structured approach to facilitate this transformation. This study underscores key SEA aspects that will shape future research, including enhancing data accuracy, standardizing sustainability metrics, evaluating the influence of ESG reporting on stakeholders, and refining disclosure formats.&quot;,&quot;publisher&quot;:&quot;Multidisciplinary Digital Publishing Institute (MDPI)&quot;,&quot;issue&quot;:&quot;2&quot;,&quot;volume&quot;:&quot;16&quot;},&quot;isTemporary&quot;:false}]},{&quot;citationID&quot;:&quot;MENDELEY_CITATION_67bc1d9a-0c01-4ec0-a652-7d42d48fa83f&quot;,&quot;properties&quot;:{&quot;noteIndex&quot;:0},&quot;isEdited&quot;:false,&quot;manualOverride&quot;:{&quot;isManuallyOverridden&quot;:true,&quot;citeprocText&quot;:&quot;(Soranz et al., 2023)&quot;,&quot;manualOverrideText&quot;:&quot;2023&quot;},&quot;citationItems&quot;:[{&quot;id&quot;:&quot;ed392377-ed49-3b56-bacf-d37b5f7dbc7a&quot;,&quot;itemData&quot;:{&quot;type&quot;:&quot;article-journal&quot;,&quot;id&quot;:&quot;ed392377-ed49-3b56-bacf-d37b5f7dbc7a&quot;,&quot;title&quot;:&quot;A RELAÇÃO ENTRE PRÁTICAS DE GESTÃO DA DIVERSIDADE E A PERCEPÇÃO DE DESEMPENHO EM INOVAÇÃO: UM ESTUDO EM EMPRESAS BRASILEIRAS&quot;,&quot;author&quot;:[{&quot;family&quot;:&quot;Soranz&quot;,&quot;given&quot;:&quot;Rossana Filetti&quot;,&quot;parse-names&quot;:false,&quot;dropping-particle&quot;:&quot;&quot;,&quot;non-dropping-particle&quot;:&quot;&quot;},{&quot;family&quot;:&quot;Palhavã&quot;,&quot;given&quot;:&quot;Carla Terezinha&quot;,&quot;parse-names&quot;:false,&quot;dropping-particle&quot;:&quot;&quot;,&quot;non-dropping-particle&quot;:&quot;&quot;},{&quot;family&quot;:&quot;Rocha&quot;,&quot;given&quot;:&quot;Marlene Pereira&quot;,&quot;parse-names&quot;:false,&quot;dropping-particle&quot;:&quot;&quot;,&quot;non-dropping-particle&quot;:&quot;Da&quot;},{&quot;family&quot;:&quot;Silva&quot;,&quot;given&quot;:&quot;Áquila Negrini&quot;,&quot;parse-names&quot;:false,&quot;dropping-particle&quot;:&quot;&quot;,&quot;non-dropping-particle&quot;:&quot;Da&quot;},{&quot;family&quot;:&quot;Andrade&quot;,&quot;given&quot;:&quot;Cristiano de Jesus&quot;,&quot;parse-names&quot;:false,&quot;dropping-particle&quot;:&quot;&quot;,&quot;non-dropping-particle&quot;:&quot;&quot;}],&quot;container-title&quot;:&quot;REVISTA FOCO&quot;,&quot;DOI&quot;:&quot;10.54751/revistafoco.v16n8-027&quot;,&quot;ISSN&quot;:&quot;1981-223X&quot;,&quot;issued&quot;:{&quot;date-parts&quot;:[[2023,8,2]]},&quot;page&quot;:&quot;e2430&quot;,&quot;abstract&quot;:&quot;&lt;p&gt;Os estudos da relação entre diversidade e inovação em ambientes organizacionais vêm se consolidando no meio acadêmico e empresarial. Este estudo objetivou entender a relação das práticas de gestão da diversidade com a percepção de desempenho em inovação em mais de 100 organizações brasileiras. Para isso, foi feita uma revisão de literatura sobre diversidade e inovação e criou-se um instrumento de pesquisa quantitativo para a realização desse estudo. Os dados foram coletados por intermédio do survey monkey e o total de respondentes do questionário eletrônico foram 134, de 114 empresas diferentes e por fim, as informações foram submetidas a Análise Fatorial Exploratória. Os resultados apontam que há relação positiva entre as práticas de gestão da diversidade e a percepção de desempenho em inovação. Tais influências puderam ser observadas pela presença de mulheres em cargos de gestão, o que se associou a capacidade de inovação. Ainda se observou, que para um desempenho alinhado a lógica de mercado a diversidade sustentada pela organização deve estar articulada com o engajamento do trabalhador, em seus processos de trabalho. Contudo, há algumas práticas de gestão da diversidade que influenciam mais nessa relação do que outras, desde que estejam subsidiadas por práticas e políticas as quais sustentem essa heterogeneidade, sem perder de vista a realidade socioeconômica que sustenta o mundo do trabalho na sociedade contemporânea.&lt;/p&gt;&quot;,&quot;issue&quot;:&quot;8&quot;,&quot;volume&quot;:&quot;16&quot;,&quot;container-title-short&quot;:&quot;&quot;},&quot;isTemporary&quot;:false}],&quot;citationTag&quot;:&quot;MENDELEY_CITATION_v3_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&quot;},{&quot;citationID&quot;:&quot;MENDELEY_CITATION_3f9635df-2ed2-4180-af19-3bae2ac9172b&quot;,&quot;properties&quot;:{&quot;noteIndex&quot;:0},&quot;isEdited&quot;:false,&quot;manualOverride&quot;:{&quot;isManuallyOverridden&quot;:false,&quot;citeprocText&quot;:&quot;(Nações Unidas Brasil, [s.d.])&quot;,&quot;manualOverrideText&quot;:&quot;&quot;},&quot;citationItems&quot;:[{&quot;id&quot;:&quot;77f1b8b2-8502-3145-a637-f50336338051&quot;,&quot;itemData&quot;:{&quot;type&quot;:&quot;webpage&quot;,&quot;id&quot;:&quot;77f1b8b2-8502-3145-a637-f50336338051&quot;,&quot;title&quot;:&quot;ODS - Objetivos de Desenvolvimento Sustentável&quot;,&quot;author&quot;:[{&quot;family&quot;:&quot;Nações Unidas Brasil&quot;,&quot;given&quot;:&quot;&quot;,&quot;parse-names&quot;:false,&quot;dropping-particle&quot;:&quot;&quot;,&quot;non-dropping-particle&quot;:&quot;&quot;}],&quot;accessed&quot;:{&quot;date-parts&quot;:[[2024,4,12]]},&quot;URL&quot;:&quot;https://brasil.un.org/pt-br/sdgs&quot;,&quot;container-title-short&quot;:&quot;&quot;},&quot;isTemporary&quot;:false}],&quot;citationTag&quot;:&quot;MENDELEY_CITATION_v3_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&quot;},{&quot;citationID&quot;:&quot;MENDELEY_CITATION_2fec9a14-429f-4e57-80df-9f051e75c6fe&quot;,&quot;properties&quot;:{&quot;noteIndex&quot;:0},&quot;isEdited&quot;:false,&quot;manualOverride&quot;:{&quot;isManuallyOverridden&quot;:false,&quot;citeprocText&quot;:&quot;(Nações Unidas Brasil, [s.d.])&quot;,&quot;manualOverrideText&quot;:&quot;&quot;},&quot;citationItems&quot;:[{&quot;id&quot;:&quot;77f1b8b2-8502-3145-a637-f50336338051&quot;,&quot;itemData&quot;:{&quot;type&quot;:&quot;webpage&quot;,&quot;id&quot;:&quot;77f1b8b2-8502-3145-a637-f50336338051&quot;,&quot;title&quot;:&quot;ODS - Objetivos de Desenvolvimento Sustentável&quot;,&quot;author&quot;:[{&quot;family&quot;:&quot;Nações Unidas Brasil&quot;,&quot;given&quot;:&quot;&quot;,&quot;parse-names&quot;:false,&quot;dropping-particle&quot;:&quot;&quot;,&quot;non-dropping-particle&quot;:&quot;&quot;}],&quot;accessed&quot;:{&quot;date-parts&quot;:[[2024,4,12]]},&quot;URL&quot;:&quot;https://brasil.un.org/pt-br/sdgs&quot;,&quot;container-title-short&quot;:&quot;&quot;},&quot;isTemporary&quot;:false}],&quot;citationTag&quot;:&quot;MENDELEY_CITATION_v3_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&quot;},{&quot;citationID&quot;:&quot;MENDELEY_CITATION_867a7319-15f2-4962-a798-d3daee981dd5&quot;,&quot;properties&quot;:{&quot;noteIndex&quot;:0},&quot;isEdited&quot;:false,&quot;manualOverride&quot;:{&quot;isManuallyOverridden&quot;:false,&quot;citeprocText&quot;:&quot;(SEBRAE, 2022)&quot;,&quot;manualOverrideText&quot;:&quot;&quot;},&quot;citationTag&quot;:&quot;MENDELEY_CITATION_v3_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&quot;,&quot;citationItems&quot;:[{&quot;id&quot;:&quot;7315b23b-2bab-374c-a262-77683951101e&quot;,&quot;itemData&quot;:{&quot;type&quot;:&quot;webpage&quot;,&quot;id&quot;:&quot;7315b23b-2bab-374c-a262-77683951101e&quot;,&quot;title&quot;:&quot;Qual a importância da diversidade e da inclusão para sua empresa&quot;,&quot;author&quot;:[{&quot;family&quot;:&quot;SEBRAE&quot;,&quot;given&quot;:&quot;&quot;,&quot;parse-names&quot;:false,&quot;dropping-particle&quot;:&quot;&quot;,&quot;non-dropping-particle&quot;:&quot;&quot;}],&quot;container-title&quot;:&quot;SEBRAE -  MERCADO E VENDAS | NEGÓCIOS DIGITAIS&quot;,&quot;accessed&quot;:{&quot;date-parts&quot;:[[2024,4,13]]},&quot;URL&quot;:&quot;https://sebrae.com.br/sites/PortalSebrae/artigos/qual-a-importancia-da-diversidade-e-da-inclusao-para-sua-empresa,c624add470aa4810VgnVCM100000d701210aRCRD&quot;,&quot;issued&quot;:{&quot;date-parts&quot;:[[2022,11,24]]},&quot;container-title-short&quot;:&quot;&quot;},&quot;isTemporary&quot;:false}]},{&quot;citationID&quot;:&quot;MENDELEY_CITATION_cbd460ee-919f-418a-9022-9bf7e9630245&quot;,&quot;properties&quot;:{&quot;noteIndex&quot;:0},&quot;isEdited&quot;:false,&quot;manualOverride&quot;:{&quot;isManuallyOverridden&quot;:false,&quot;citeprocText&quot;:&quot;(Hunt et al., 2018; Soranz et al., 2023)&quot;,&quot;manualOverrideText&quot;:&quot;&quot;},&quot;citationTag&quot;:&quot;MENDELEY_CITATION_v3_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&quot;,&quot;citationItems&quot;:[{&quot;id&quot;:&quot;70030ed1-5b87-37b2-b605-85ea2acd7a01&quot;,&quot;itemData&quot;:{&quot;type&quot;:&quot;webpage&quot;,&quot;id&quot;:&quot;70030ed1-5b87-37b2-b605-85ea2acd7a01&quot;,&quot;title&quot;:&quot;A diversidade como alavanca de performance | McKinsey&quot;,&quot;author&quot;:[{&quot;family&quot;:&quot;Hunt&quot;,&quot;given&quot;:&quot;Dame Vivian&quot;,&quot;parse-names&quot;:false,&quot;dropping-particle&quot;:&quot;&quot;,&quot;non-dropping-particle&quot;:&quot;&quot;},{&quot;family&quot;:&quot;Yee&quot;,&quot;given&quot;:&quot;Lareina&quot;,&quot;parse-names&quot;:false,&quot;dropping-particle&quot;:&quot;&quot;,&quot;non-dropping-particle&quot;:&quot;&quot;},{&quot;family&quot;:&quot;Prince&quot;,&quot;given&quot;:&quot;Sara&quot;,&quot;parse-names&quot;:false,&quot;dropping-particle&quot;:&quot;&quot;,&quot;non-dropping-particle&quot;:&quot;&quot;},{&quot;family&quot;:&quot;Dixon-Fyle&quot;,&quot;given&quot;:&quot;Sundiatu&quot;,&quot;parse-names&quot;:false,&quot;dropping-particle&quot;:&quot;&quot;,&quot;non-dropping-particle&quot;:&quot;&quot;}],&quot;container-title&quot;:&quot;McKinsey &amp; Company&quot;,&quot;accessed&quot;:{&quot;date-parts&quot;:[[2024,4,13]]},&quot;URL&quot;:&quot;https://www.mckinsey.com/capabilities/people-and-organizational-performance/our-insights/delivering-through-diversity/pt-BR&quot;,&quot;issued&quot;:{&quot;date-parts&quot;:[[2018,1,18]]},&quot;container-title-short&quot;:&quot;&quot;},&quot;isTemporary&quot;:false},{&quot;id&quot;:&quot;ed392377-ed49-3b56-bacf-d37b5f7dbc7a&quot;,&quot;itemData&quot;:{&quot;type&quot;:&quot;article-journal&quot;,&quot;id&quot;:&quot;ed392377-ed49-3b56-bacf-d37b5f7dbc7a&quot;,&quot;title&quot;:&quot;A RELAÇÃO ENTRE PRÁTICAS DE GESTÃO DA DIVERSIDADE E A PERCEPÇÃO DE DESEMPENHO EM INOVAÇÃO: UM ESTUDO EM EMPRESAS BRASILEIRAS&quot;,&quot;author&quot;:[{&quot;family&quot;:&quot;Soranz&quot;,&quot;given&quot;:&quot;Rossana Filetti&quot;,&quot;parse-names&quot;:false,&quot;dropping-particle&quot;:&quot;&quot;,&quot;non-dropping-particle&quot;:&quot;&quot;},{&quot;family&quot;:&quot;Palhavã&quot;,&quot;given&quot;:&quot;Carla Terezinha&quot;,&quot;parse-names&quot;:false,&quot;dropping-particle&quot;:&quot;&quot;,&quot;non-dropping-particle&quot;:&quot;&quot;},{&quot;family&quot;:&quot;Rocha&quot;,&quot;given&quot;:&quot;Marlene Pereira&quot;,&quot;parse-names&quot;:false,&quot;dropping-particle&quot;:&quot;&quot;,&quot;non-dropping-particle&quot;:&quot;Da&quot;},{&quot;family&quot;:&quot;Silva&quot;,&quot;given&quot;:&quot;Áquila Negrini&quot;,&quot;parse-names&quot;:false,&quot;dropping-particle&quot;:&quot;&quot;,&quot;non-dropping-particle&quot;:&quot;Da&quot;},{&quot;family&quot;:&quot;Andrade&quot;,&quot;given&quot;:&quot;Cristiano de Jesus&quot;,&quot;parse-names&quot;:false,&quot;dropping-particle&quot;:&quot;&quot;,&quot;non-dropping-particle&quot;:&quot;&quot;}],&quot;container-title&quot;:&quot;REVISTA FOCO&quot;,&quot;DOI&quot;:&quot;10.54751/revistafoco.v16n8-027&quot;,&quot;ISSN&quot;:&quot;1981-223X&quot;,&quot;issued&quot;:{&quot;date-parts&quot;:[[2023,8,2]]},&quot;page&quot;:&quot;e2430&quot;,&quot;abstract&quot;:&quot;&lt;p&gt;Os estudos da relação entre diversidade e inovação em ambientes organizacionais vêm se consolidando no meio acadêmico e empresarial. Este estudo objetivou entender a relação das práticas de gestão da diversidade com a percepção de desempenho em inovação em mais de 100 organizações brasileiras. Para isso, foi feita uma revisão de literatura sobre diversidade e inovação e criou-se um instrumento de pesquisa quantitativo para a realização desse estudo. Os dados foram coletados por intermédio do survey monkey e o total de respondentes do questionário eletrônico foram 134, de 114 empresas diferentes e por fim, as informações foram submetidas a Análise Fatorial Exploratória. Os resultados apontam que há relação positiva entre as práticas de gestão da diversidade e a percepção de desempenho em inovação. Tais influências puderam ser observadas pela presença de mulheres em cargos de gestão, o que se associou a capacidade de inovação. Ainda se observou, que para um desempenho alinhado a lógica de mercado a diversidade sustentada pela organização deve estar articulada com o engajamento do trabalhador, em seus processos de trabalho. Contudo, há algumas práticas de gestão da diversidade que influenciam mais nessa relação do que outras, desde que estejam subsidiadas por práticas e políticas as quais sustentem essa heterogeneidade, sem perder de vista a realidade socioeconômica que sustenta o mundo do trabalho na sociedade contemporânea.&lt;/p&gt;&quot;,&quot;issue&quot;:&quot;8&quot;,&quot;volume&quot;:&quot;16&quot;,&quot;container-title-short&quot;:&quot;&quot;},&quot;isTemporary&quot;:false}]}]"/>
+    <we:property name="MENDELEY_CITATIONS" value="[{&quot;citationID&quot;:&quot;MENDELEY_CITATION_f16579c8-b16b-4ab1-aa90-264aff7ff1f9&quot;,&quot;properties&quot;:{&quot;noteIndex&quot;:0},&quot;isEdited&quot;:false,&quot;manualOverride&quot;:{&quot;isManuallyOverridden&quot;:false,&quot;citeprocText&quot;:&quot;(Labegalini et al., 2023; Savone &amp;#38; Rodrigues, 2022)&quot;,&quot;manualOverrideText&quot;:&quot;&quot;},&quot;citationTag&quot;:&quot;MENDELEY_CITATION_v3_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&quot;,&quot;citationItems&quot;:[{&quot;id&quot;:&quot;d1ed0f13-3251-34de-a507-0eea5aec04bf&quot;,&quot;itemData&quot;:{&quot;type&quot;:&quot;article-journal&quot;,&quot;id&quot;:&quot;d1ed0f13-3251-34de-a507-0eea5aec04bf&quot;,&quot;title&quot;:&quot;Vista do Feminino: o caminho para a igualdade de oportunidades de trabalho&quot;,&quot;author&quot;:[{&quot;family&quot;:&quot;Savone&quot;,&quot;given&quot;:&quot;Marcella&quot;,&quot;parse-names&quot;:false,&quot;dropping-particle&quot;:&quot;&quot;,&quot;non-dropping-particle&quot;:&quot;&quot;},{&quot;family&quot;:&quot;Rodrigues&quot;,&quot;given&quot;:&quot;Míriam&quot;,&quot;parse-names&quot;:false,&quot;dropping-particle&quot;:&quot;&quot;,&quot;non-dropping-particle&quot;:&quot;&quot;}],&quot;container-title&quot;:&quot;Recape&quot;,&quot;accessed&quot;:{&quot;date-parts&quot;:[[2024,4,12]]},&quot;URL&quot;:&quot;https://revistas.pucsp.br/index.php/ReCaPe/article/view/48727/38503&quot;,&quot;issued&quot;:{&quot;date-parts&quot;:[[2022]]},&quot;issue&quot;:&quot;1&quot;,&quot;volume&quot;:&quot;12&quot;,&quot;container-title-short&quot;:&quot;&quot;},&quot;isTemporary&quot;:false},{&quot;id&quot;:&quot;045bbe38-d704-3ca5-88ad-52822260d665&quot;,&quot;itemData&quot;:{&quot;type&quot;:&quot;article-journal&quot;,&quot;id&quot;:&quot;045bbe38-d704-3ca5-88ad-52822260d665&quot;,&quot;title&quot;:&quot;Vista do ASSÉDIO SEXUAL NO TRABALHO: Um estudo documental dos principais órgãos governamentais federais brasileiros sobre a temática&quot;,&quot;author&quot;:[{&quot;family&quot;:&quot;Labegalini&quot;,&quot;given&quot;:&quot;Alícia Miatto&quot;,&quot;parse-names&quot;:false,&quot;dropping-particle&quot;:&quot;&quot;,&quot;non-dropping-particle&quot;:&quot;&quot;},{&quot;family&quot;:&quot;Goulart Junior&quot;,&quot;given&quot;:&quot;Edward&quot;,&quot;parse-names&quot;:false,&quot;dropping-particle&quot;:&quot;&quot;,&quot;non-dropping-particle&quot;:&quot;&quot;},{&quot;family&quot;:&quot;Camargo&quot;,&quot;given&quot;:&quot;Mário Lázaro&quot;,&quot;parse-names&quot;:false,&quot;dropping-particle&quot;:&quot;&quot;,&quot;non-dropping-particle&quot;:&quot;&quot;}],&quot;container-title&quot;:&quot;Revista Psicologia e Saúde em Debate&quot;,&quot;accessed&quot;:{&quot;date-parts&quot;:[[2024,4,12]]},&quot;DOI&quot;:&quot;10.22289/2446-922X.V9N2A37&quot;,&quot;URL&quot;:&quot;https://psicodebate.dpgpsifpm.com.br/index.php/periodico/article/view/1004/628&quot;,&quot;issued&quot;:{&quot;date-parts&quot;:[[2023]]},&quot;page&quot;:&quot;628-652&quot;,&quot;issue&quot;:&quot;2&quot;,&quot;volume&quot;:&quot;9&quot;,&quot;container-title-short&quot;:&quot;&quot;},&quot;isTemporary&quot;:false}]},{&quot;citationID&quot;:&quot;MENDELEY_CITATION_76b4e824-f0e4-4c35-8908-c05de401f0ea&quot;,&quot;properties&quot;:{&quot;noteIndex&quot;:0},&quot;isEdited&quot;:false,&quot;manualOverride&quot;:{&quot;isManuallyOverridden&quot;:false,&quot;citeprocText&quot;:&quot;(Machado Júnior et al., 2018)&quot;,&quot;manualOverrideText&quot;:&quot;&quot;},&quot;citationTag&quot;:&quot;MENDELEY_CITATION_v3_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&quot;,&quot;citationItems&quot;:[{&quot;id&quot;:&quot;dd029b42-a7fa-3d30-a01f-529bdc831a0c&quot;,&quot;itemData&quot;:{&quot;type&quot;:&quot;article-journal&quot;,&quot;id&quot;:&quot;dd029b42-a7fa-3d30-a01f-529bdc831a0c&quot;,&quot;title&quot;:&quot;The myth of racial democracy in the labour market: a critical analysis of the participation of afro-descendants in brazilian companies&quot;,&quot;author&quot;:[{&quot;family&quot;:&quot;Machado Júnior&quot;,&quot;given&quot;:&quot;Celso&quot;,&quot;parse-names&quot;:false,&quot;dropping-particle&quot;:&quot;&quot;,&quot;non-dropping-particle&quot;:&quot;&quot;},{&quot;family&quot;:&quot;Bazanini&quot;,&quot;given&quot;:&quot;Roberto&quot;,&quot;parse-names&quot;:false,&quot;dropping-particle&quot;:&quot;&quot;,&quot;non-dropping-particle&quot;:&quot;&quot;},{&quot;family&quot;:&quot;Mantovani&quot;,&quot;given&quot;:&quot;Daielly Melina Nassif&quot;,&quot;parse-names&quot;:false,&quot;dropping-particle&quot;:&quot;&quot;,&quot;non-dropping-particle&quot;:&quot;&quot;}],&quot;container-title&quot;:&quot;Organizações &amp; Sociedade&quot;,&quot;accessed&quot;:{&quot;date-parts&quot;:[[2024,4,12]]},&quot;DOI&quot;:&quot;10.1590/1984-9250875&quot;,&quot;ISSN&quot;:&quot;1413-585X&quot;,&quot;URL&quot;:&quot;https://www.scielo.br/j/osoc/a/n9wbVzPRV4nKsbz8jDVHCfp/?lang=en&quot;,&quot;issued&quot;:{&quot;date-parts&quot;:[[2018,12]]},&quot;page&quot;:&quot;632-655&quot;,&quot;abstract&quot;:&quot;ABSTRACT This research sought to identify the participation of different races in organizations and to investigate the opportunities for black people, in terms of employability and professional growth, in Brazil. To meet this objective, documentary research was undertaken with 117 companies, which are among the 500 largest in Brazil. The results indicated that racial democracy is a myth in our society, hence the need to move forward with social policies that minimize inequalities between white and black people in the most significant company positions. The process of producing and reproducing racism continues to restrict the of black people to the highest hierarchical levels. In order to achieve equality for black people in the labour market, we must evolve from social policies of ‘good intentions’ to the concept of praxis and be positioned among the benchmarks of militant sociology, establishing a set of affirmative government policies, accompanied by practices that encourage diversity in companies and denounce ideologies which reinforce the myth of racial democracy.&quot;,&quot;publisher&quot;:&quot;Escola de Administração da Universidade Federal da Bahia&quot;,&quot;issue&quot;:&quot;87&quot;,&quot;volume&quot;:&quot;25&quot;,&quot;container-title-short&quot;:&quot;&quot;},&quot;isTemporary&quot;:false}]},{&quot;citationID&quot;:&quot;MENDELEY_CITATION_dc25eb5f-c0f5-41de-a9ef-a1380e17ed7c&quot;,&quot;properties&quot;:{&quot;noteIndex&quot;:0},&quot;isEdited&quot;:false,&quot;manualOverride&quot;:{&quot;isManuallyOverridden&quot;:false,&quot;citeprocText&quot;:&quot;(Maradei, 2022)&quot;,&quot;manualOverrideText&quot;:&quot;&quot;},&quot;citationTag&quot;:&quot;MENDELEY_CITATION_v3_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&quot;,&quot;citationItems&quot;:[{&quot;id&quot;:&quot;55d7506b-40fa-3d1d-b02e-cdeef923cf7f&quot;,&quot;itemData&quot;:{&quot;type&quot;:&quot;chapter&quot;,&quot;id&quot;:&quot;55d7506b-40fa-3d1d-b02e-cdeef923cf7f&quot;,&quot;title&quot;:&quot;Diversidade e inclusão: a importância da\ndiscussão do etarismo nas organizações&quot;,&quot;author&quot;:[{&quot;family&quot;:&quot;Maradei&quot;,&quot;given&quot;:&quot;Anelise&quot;,&quot;parse-names&quot;:false,&quot;dropping-particle&quot;:&quot;&quot;,&quot;non-dropping-particle&quot;:&quot;&quot;}],&quot;container-title&quot;:&quot;O JORNALISMO NA COMUNICAÇÃO ORGANIZACIONAL: TENDÊNCIAS E DESAFIOS&quot;,&quot;accessed&quot;:{&quot;date-parts&quot;:[[2024,4,12]]},&quot;ISBN&quot;:&quot;9786599231421&quot;,&quot;URL&quot;:&quot;https://www.researchgate.net/publication/363886591&quot;,&quot;issued&quot;:{&quot;date-parts&quot;:[[2022]]},&quot;container-title-short&quot;:&quot;&quot;},&quot;isTemporary&quot;:false}]},{&quot;citationID&quot;:&quot;MENDELEY_CITATION_70856e99-83ff-4925-8f16-ea3a9772a141&quot;,&quot;properties&quot;:{&quot;noteIndex&quot;:0},&quot;isEdited&quot;:false,&quot;manualOverride&quot;:{&quot;isManuallyOverridden&quot;:false,&quot;citeprocText&quot;:&quot;(Hanashiro &amp;#38; Pereira, 2020)&quot;,&quot;manualOverrideText&quot;:&quot;&quot;},&quot;citationTag&quot;:&quot;MENDELEY_CITATION_v3_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&quot;,&quot;citationItems&quot;:[{&quot;id&quot;:&quot;6504388f-8052-3200-b1f0-80d7eb64ecb0&quot;,&quot;itemData&quot;:{&quot;type&quot;:&quot;article-journal&quot;,&quot;id&quot;:&quot;6504388f-8052-3200-b1f0-80d7eb64ecb0&quot;,&quot;title&quot;:&quot;O ETARISMO NO LOCAL DE TRABALHO: EVIDÊNCIAS DE PRÁTICAS DE “SANEAMENTO” DE TRABALHADORES MAIS VELHOS&quot;,&quot;author&quot;:[{&quot;family&quot;:&quot;Hanashiro&quot;,&quot;given&quot;:&quot;Darcy Mitiko Mori&quot;,&quot;parse-names&quot;:false,&quot;dropping-particle&quot;:&quot;&quot;,&quot;non-dropping-particle&quot;:&quot;&quot;},{&quot;family&quot;:&quot;Pereira&quot;,&quot;given&quot;:&quot;Marie Françoise Marguerite Winandy Martins&quot;,&quot;parse-names&quot;:false,&quot;dropping-particle&quot;:&quot;&quot;,&quot;non-dropping-particle&quot;:&quot;&quot;}],&quot;container-title&quot;:&quot;Revista Gestão Organizacional&quot;,&quot;accessed&quot;:{&quot;date-parts&quot;:[[2024,4,12]]},&quot;DOI&quot;:&quot;10.22277/RGO.V13I2.5032&quot;,&quot;ISSN&quot;:&quot;1983-6635&quot;,&quot;URL&quot;:&quot;https://bell.unochapeco.edu.br/revistas/index.php/rgo/article/view/5032&quot;,&quot;issued&quot;:{&quot;date-parts&quot;:[[2020,6,5]]},&quot;page&quot;:&quot;188-206&quot;,&quot;abstract&quot;:&quot;O Brasil assiste a uma mudança relevante na sua estrutura demográfica, resultando no envelhecimento populacional. Este fenômeno suscita nas organizações o desafio de reter e contratar pessoas mais velhas. Apesar de serem potenciais vítimas de discriminação etária, esses trabalhadores são pouco estudados. Assim, o objetivo deste artigo é compreender como o etarismo (ageism) se manifesta antes e depois do desligamento do último emprego, na ótica de gerentes desempregados. A pesquisa adota uma abordagem qualitativa baseada em 18 entrevistas face a face com gerentes acima de 45 anos. A análise dos dados foi apoiada nos passos descritos pot Creswell (2014).  Os resultados revelaram o corte de trabalhadores mais velhos como uma estratégia de “saneamento etário” na organização. Um prenúncio da demissão baseado em evidências sobre normas de idade, as consequências e justificativas sobre o corte são explicitadas na análise dos dados. Os resultados contribuem para um avanço na literatura, revelando como ocorre uma estratégia de renovação demográfica nas organizações sob o manto do corte, tomado como inevitável pelas organizações para sua sustentabilidade econômica.&quot;,&quot;publisher&quot;:&quot;Revista Gestao Organizacional&quot;,&quot;issue&quot;:&quot;2&quot;,&quot;volume&quot;:&quot;13&quot;,&quot;container-title-short&quot;:&quot;&quot;},&quot;isTemporary&quot;:false}]},{&quot;citationID&quot;:&quot;MENDELEY_CITATION_92dc7f2c-e765-4c99-94db-3ea1c5b17966&quot;,&quot;properties&quot;:{&quot;noteIndex&quot;:0},&quot;isEdited&quot;:false,&quot;manualOverride&quot;:{&quot;isManuallyOverridden&quot;:false,&quot;citeprocText&quot;:&quot;(Darby, 2023)&quot;,&quot;manualOverrideText&quot;:&quot;&quot;},&quot;citationTag&quot;:&quot;MENDELEY_CITATION_v3_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&quot;,&quot;citationItems&quot;:[{&quot;id&quot;:&quot;2a3ed37f-a7d9-3dc4-96ec-6e64793e49ba&quot;,&quot;itemData&quot;:{&quot;type&quot;:&quot;webpage&quot;,&quot;id&quot;:&quot;2a3ed37f-a7d9-3dc4-96ec-6e64793e49ba&quot;,&quot;title&quot;:&quot;A importância da diversidade cultural no local de trabalho&quot;,&quot;author&quot;:[{&quot;family&quot;:&quot;Darby&quot;,&quot;given&quot;:&quot;Jayson&quot;,&quot;parse-names&quot;:false,&quot;dropping-particle&quot;:&quot;&quot;,&quot;non-dropping-particle&quot;:&quot;&quot;}],&quot;container-title&quot;:&quot;Thomas.co&quot;,&quot;accessed&quot;:{&quot;date-parts&quot;:[[2024,4,12]]},&quot;URL&quot;:&quot;https://www.thomas.co/pt-br/resources/type/hr-blog/importance-cultural-diversity-workplace&quot;,&quot;issued&quot;:{&quot;date-parts&quot;:[[2023,5,14]]},&quot;container-title-short&quot;:&quot;&quot;},&quot;isTemporary&quot;:false}]},{&quot;citationID&quot;:&quot;MENDELEY_CITATION_7a927ee6-d694-447c-86ff-a6a90ee8ebfb&quot;,&quot;properties&quot;:{&quot;noteIndex&quot;:0},&quot;isEdited&quot;:false,&quot;manualOverride&quot;:{&quot;isManuallyOverridden&quot;:false,&quot;citeprocText&quot;:&quot;(UOL, 2024)&quot;,&quot;manualOverrideText&quot;:&quot;&quot;},&quot;citationTag&quot;:&quot;MENDELEY_CITATION_v3_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&quot;,&quot;citationItems&quot;:[{&quot;id&quot;:&quot;3f5b1684-dbff-3b12-8397-f9a26c0ad46c&quot;,&quot;itemData&quot;:{&quot;type&quot;:&quot;webpage&quot;,&quot;id&quot;:&quot;3f5b1684-dbff-3b12-8397-f9a26c0ad46c&quot;,&quot;title&quot;:&quot;IBM é processada por barrar candidatos mineiros em seleção de emprego&quot;,&quot;author&quot;:[{&quot;family&quot;:&quot;UOL&quot;,&quot;given&quot;:&quot;&quot;,&quot;parse-names&quot;:false,&quot;dropping-particle&quot;:&quot;&quot;,&quot;non-dropping-particle&quot;:&quot;&quot;}],&quot;container-title&quot;:&quot;UOL - Economia, São Paulo&quot;,&quot;accessed&quot;:{&quot;date-parts&quot;:[[2024,4,12]]},&quot;URL&quot;:&quot;https://economia.uol.com.br/noticias/redacao/2024/02/01/ibm-e-processada-por-discriminar-candidatos-mineiros-em-processo-seletivo.htm&quot;,&quot;issued&quot;:{&quot;date-parts&quot;:[[2024,2,1]]},&quot;container-title-short&quot;:&quot;&quot;},&quot;isTemporary&quot;:false}]},{&quot;citationID&quot;:&quot;MENDELEY_CITATION_0420bb11-d1f5-468a-a369-15023c35df4c&quot;,&quot;properties&quot;:{&quot;noteIndex&quot;:0},&quot;isEdited&quot;:false,&quot;manualOverride&quot;:{&quot;isManuallyOverridden&quot;:false,&quot;citeprocText&quot;:&quot;(Bezerra et al., 2022)&quot;,&quot;manualOverrideText&quot;:&quot;&quot;},&quot;citationTag&quot;:&quot;MENDELEY_CITATION_v3_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&quot;,&quot;citationItems&quot;:[{&quot;id&quot;:&quot;cfe62d06-9f1d-3d9e-942a-e443daf2c0b9&quot;,&quot;itemData&quot;:{&quot;type&quot;:&quot;article-journal&quot;,&quot;id&quot;:&quot;cfe62d06-9f1d-3d9e-942a-e443daf2c0b9&quot;,&quot;title&quot;:&quot;Gestão da diversidade nas organizações: uma breve revisão bibliográfica&quot;,&quot;author&quot;:[{&quot;family&quot;:&quot;Bezerra&quot;,&quot;given&quot;:&quot;Francisco William Coêlho&quot;,&quot;parse-names&quot;:false,&quot;dropping-particle&quot;:&quot;&quot;,&quot;non-dropping-particle&quot;:&quot;&quot;},{&quot;family&quot;:&quot;Lima&quot;,&quot;given&quot;:&quot;David Ferreira&quot;,&quot;parse-names&quot;:false,&quot;dropping-particle&quot;:&quot;&quot;,&quot;non-dropping-particle&quot;:&quot;&quot;},{&quot;family&quot;:&quot;Oliveira&quot;,&quot;given&quot;:&quot;Fábio Paulino&quot;,&quot;parse-names&quot;:false,&quot;dropping-particle&quot;:&quot;de&quot;,&quot;non-dropping-particle&quot;:&quot;&quot;},{&quot;family&quot;:&quot;Lemos&quot;,&quot;given&quot;:&quot;Pedro Bruno Silva&quot;,&quot;parse-names&quot;:false,&quot;dropping-particle&quot;:&quot;&quot;,&quot;non-dropping-particle&quot;:&quot;&quot;},{&quot;family&quot;:&quot;Muniz&quot;,&quot;given&quot;:&quot;Carlos Alberto&quot;,&quot;parse-names&quot;:false,&quot;dropping-particle&quot;:&quot;&quot;,&quot;non-dropping-particle&quot;:&quot;&quot;},{&quot;family&quot;:&quot;Paiva&quot;,&quot;given&quot;:&quot;Renato Farias&quot;,&quot;parse-names&quot;:false,&quot;dropping-particle&quot;:&quot;de&quot;,&quot;non-dropping-particle&quot;:&quot;&quot;}],&quot;container-title&quot;:&quot;Research, Society and Development&quot;,&quot;DOI&quot;:&quot;10.33448/rsd-v11i11.33610&quot;,&quot;issued&quot;:{&quot;date-parts&quot;:[[2022,8,21]]},&quot;page&quot;:&quot;e428111133610&quot;,&quot;abstract&quot;:&quot;Muitas organizações hoje utilizam o conceito de gestão da diversidade como um diferencial estratégico para torná-las mais competitivas no mercado altamente competitivo. Colaboradores com características diversificadas nos âmbitos cultural, étnico, de gênero, entre outras, em contraste ao padrão histórico de contratações das organizações, têm ganhado presença nas empresas brasileiras.  Desse modo, este trabalho tem como principal objetivo realizar uma revisão narrativa a respeito de como se dá a administração da diversidade nas organizações do Brasil e como esse tema pode contribuir tanto para uma mudança na questão do respeito às diferenças no ambiente de trabalho como para gerar melhoria no desempenho das organizações. A pesquisa foi desenvolvida por meio de uma análise bibliográfica sobre alguns trabalhos desenvolvidos sobre a gestão da diversidade nas empresas. Como principais conclusões temos que houve avanços na implantação de programas de gestão da diversidade nas empresas analisadas mas, contudo, as ações implementadas são ainda incipientes, demandando maiores estudos para um melhor desenvolvimento do tema nas organizações. No caso da diversidade como prática administrativa vemos que as pesquisas são insuficientes nas empresas. No tocante à gestão da diversidade relacionada à questão racial e de pessoas com deficiência, vê-se que há uma participação ainda pequena desses profissionais no ambiente de trabalho e em cargos de liderança, demandando mais programas de inclusão. Em relação a desigualdade social, exclusão educacional e aprendizagem organizacional, verificou-se avanço, contudo, a desigualdade continua presente. Já com relação à discriminação de gênero, apesar do aumeto participação feminina, as desigualdades tiveram pouca redução. Palavras-chave: Administração; Diversidade; Organizações.&quot;,&quot;publisher&quot;:&quot;Research, Society and Development&quot;,&quot;issue&quot;:&quot;11&quot;,&quot;volume&quot;:&quot;11&quot;,&quot;container-title-short&quot;:&quot;&quot;},&quot;isTemporary&quot;:false}]},{&quot;citationID&quot;:&quot;MENDELEY_CITATION_b712aa29-e33e-4054-8236-b69b16f589d0&quot;,&quot;properties&quot;:{&quot;noteIndex&quot;:0},&quot;isEdited&quot;:false,&quot;manualOverride&quot;:{&quot;isManuallyOverridden&quot;:false,&quot;citeprocText&quot;:&quot;(Soranz et al., 2023)&quot;,&quot;manualOverrideText&quot;:&quot;&quot;},&quot;citationTag&quot;:&quot;MENDELEY_CITATION_v3_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&quot;,&quot;citationItems&quot;:[{&quot;id&quot;:&quot;ed392377-ed49-3b56-bacf-d37b5f7dbc7a&quot;,&quot;itemData&quot;:{&quot;type&quot;:&quot;article-journal&quot;,&quot;id&quot;:&quot;ed392377-ed49-3b56-bacf-d37b5f7dbc7a&quot;,&quot;title&quot;:&quot;A RELAÇÃO ENTRE PRÁTICAS DE GESTÃO DA DIVERSIDADE E A PERCEPÇÃO DE DESEMPENHO EM INOVAÇÃO: UM ESTUDO EM EMPRESAS BRASILEIRAS&quot;,&quot;author&quot;:[{&quot;family&quot;:&quot;Soranz&quot;,&quot;given&quot;:&quot;Rossana Filetti&quot;,&quot;parse-names&quot;:false,&quot;dropping-particle&quot;:&quot;&quot;,&quot;non-dropping-particle&quot;:&quot;&quot;},{&quot;family&quot;:&quot;Palhavã&quot;,&quot;given&quot;:&quot;Carla Terezinha&quot;,&quot;parse-names&quot;:false,&quot;dropping-particle&quot;:&quot;&quot;,&quot;non-dropping-particle&quot;:&quot;&quot;},{&quot;family&quot;:&quot;Rocha&quot;,&quot;given&quot;:&quot;Marlene Pereira&quot;,&quot;parse-names&quot;:false,&quot;dropping-particle&quot;:&quot;&quot;,&quot;non-dropping-particle&quot;:&quot;Da&quot;},{&quot;family&quot;:&quot;Silva&quot;,&quot;given&quot;:&quot;Áquila Negrini&quot;,&quot;parse-names&quot;:false,&quot;dropping-particle&quot;:&quot;&quot;,&quot;non-dropping-particle&quot;:&quot;Da&quot;},{&quot;family&quot;:&quot;Andrade&quot;,&quot;given&quot;:&quot;Cristiano de Jesus&quot;,&quot;parse-names&quot;:false,&quot;dropping-particle&quot;:&quot;&quot;,&quot;non-dropping-particle&quot;:&quot;&quot;}],&quot;container-title&quot;:&quot;REVISTA FOCO&quot;,&quot;DOI&quot;:&quot;10.54751/revistafoco.v16n8-027&quot;,&quot;ISSN&quot;:&quot;1981-223X&quot;,&quot;issued&quot;:{&quot;date-parts&quot;:[[2023,8,2]]},&quot;page&quot;:&quot;e2430&quot;,&quot;abstract&quot;:&quot;&lt;p&gt;Os estudos da relação entre diversidade e inovação em ambientes organizacionais vêm se consolidando no meio acadêmico e empresarial. Este estudo objetivou entender a relação das práticas de gestão da diversidade com a percepção de desempenho em inovação em mais de 100 organizações brasileiras. Para isso, foi feita uma revisão de literatura sobre diversidade e inovação e criou-se um instrumento de pesquisa quantitativo para a realização desse estudo. Os dados foram coletados por intermédio do survey monkey e o total de respondentes do questionário eletrônico foram 134, de 114 empresas diferentes e por fim, as informações foram submetidas a Análise Fatorial Exploratória. Os resultados apontam que há relação positiva entre as práticas de gestão da diversidade e a percepção de desempenho em inovação. Tais influências puderam ser observadas pela presença de mulheres em cargos de gestão, o que se associou a capacidade de inovação. Ainda se observou, que para um desempenho alinhado a lógica de mercado a diversidade sustentada pela organização deve estar articulada com o engajamento do trabalhador, em seus processos de trabalho. Contudo, há algumas práticas de gestão da diversidade que influenciam mais nessa relação do que outras, desde que estejam subsidiadas por práticas e políticas as quais sustentem essa heterogeneidade, sem perder de vista a realidade socioeconômica que sustenta o mundo do trabalho na sociedade contemporânea.&lt;/p&gt;&quot;,&quot;issue&quot;:&quot;8&quot;,&quot;volume&quot;:&quot;16&quot;,&quot;container-title-short&quot;:&quot;&quot;},&quot;isTemporary&quot;:false}]},{&quot;citationID&quot;:&quot;MENDELEY_CITATION_5595a0b7-1fd2-473e-8168-bedbe99b72a4&quot;,&quot;properties&quot;:{&quot;noteIndex&quot;:0},&quot;isEdited&quot;:false,&quot;manualOverride&quot;:{&quot;isManuallyOverridden&quot;:false,&quot;citeprocText&quot;:&quot;(Bezerra et al., 2022)&quot;,&quot;manualOverrideText&quot;:&quot;&quot;},&quot;citationTag&quot;:&quot;MENDELEY_CITATION_v3_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&quot;,&quot;citationItems&quot;:[{&quot;id&quot;:&quot;cfe62d06-9f1d-3d9e-942a-e443daf2c0b9&quot;,&quot;itemData&quot;:{&quot;type&quot;:&quot;article-journal&quot;,&quot;id&quot;:&quot;cfe62d06-9f1d-3d9e-942a-e443daf2c0b9&quot;,&quot;title&quot;:&quot;Gestão da diversidade nas organizações: uma breve revisão bibliográfica&quot;,&quot;author&quot;:[{&quot;family&quot;:&quot;Bezerra&quot;,&quot;given&quot;:&quot;Francisco William Coêlho&quot;,&quot;parse-names&quot;:false,&quot;dropping-particle&quot;:&quot;&quot;,&quot;non-dropping-particle&quot;:&quot;&quot;},{&quot;family&quot;:&quot;Lima&quot;,&quot;given&quot;:&quot;David Ferreira&quot;,&quot;parse-names&quot;:false,&quot;dropping-particle&quot;:&quot;&quot;,&quot;non-dropping-particle&quot;:&quot;&quot;},{&quot;family&quot;:&quot;Oliveira&quot;,&quot;given&quot;:&quot;Fábio Paulino&quot;,&quot;parse-names&quot;:false,&quot;dropping-particle&quot;:&quot;de&quot;,&quot;non-dropping-particle&quot;:&quot;&quot;},{&quot;family&quot;:&quot;Lemos&quot;,&quot;given&quot;:&quot;Pedro Bruno Silva&quot;,&quot;parse-names&quot;:false,&quot;dropping-particle&quot;:&quot;&quot;,&quot;non-dropping-particle&quot;:&quot;&quot;},{&quot;family&quot;:&quot;Muniz&quot;,&quot;given&quot;:&quot;Carlos Alberto&quot;,&quot;parse-names&quot;:false,&quot;dropping-particle&quot;:&quot;&quot;,&quot;non-dropping-particle&quot;:&quot;&quot;},{&quot;family&quot;:&quot;Paiva&quot;,&quot;given&quot;:&quot;Renato Farias&quot;,&quot;parse-names&quot;:false,&quot;dropping-particle&quot;:&quot;de&quot;,&quot;non-dropping-particle&quot;:&quot;&quot;}],&quot;container-title&quot;:&quot;Research, Society and Development&quot;,&quot;DOI&quot;:&quot;10.33448/rsd-v11i11.33610&quot;,&quot;issued&quot;:{&quot;date-parts&quot;:[[2022,8,21]]},&quot;page&quot;:&quot;e428111133610&quot;,&quot;abstract&quot;:&quot;Muitas organizações hoje utilizam o conceito de gestão da diversidade como um diferencial estratégico para torná-las mais competitivas no mercado altamente competitivo. Colaboradores com características diversificadas nos âmbitos cultural, étnico, de gênero, entre outras, em contraste ao padrão histórico de contratações das organizações, têm ganhado presença nas empresas brasileiras.  Desse modo, este trabalho tem como principal objetivo realizar uma revisão narrativa a respeito de como se dá a administração da diversidade nas organizações do Brasil e como esse tema pode contribuir tanto para uma mudança na questão do respeito às diferenças no ambiente de trabalho como para gerar melhoria no desempenho das organizações. A pesquisa foi desenvolvida por meio de uma análise bibliográfica sobre alguns trabalhos desenvolvidos sobre a gestão da diversidade nas empresas. Como principais conclusões temos que houve avanços na implantação de programas de gestão da diversidade nas empresas analisadas mas, contudo, as ações implementadas são ainda incipientes, demandando maiores estudos para um melhor desenvolvimento do tema nas organizações. No caso da diversidade como prática administrativa vemos que as pesquisas são insuficientes nas empresas. No tocante à gestão da diversidade relacionada à questão racial e de pessoas com deficiência, vê-se que há uma participação ainda pequena desses profissionais no ambiente de trabalho e em cargos de liderança, demandando mais programas de inclusão. Em relação a desigualdade social, exclusão educacional e aprendizagem organizacional, verificou-se avanço, contudo, a desigualdade continua presente. Já com relação à discriminação de gênero, apesar do aumeto participação feminina, as desigualdades tiveram pouca redução. Palavras-chave: Administração; Diversidade; Organizações.&quot;,&quot;publisher&quot;:&quot;Research, Society and Development&quot;,&quot;issue&quot;:&quot;11&quot;,&quot;volume&quot;:&quot;11&quot;,&quot;container-title-short&quot;:&quot;&quot;},&quot;isTemporary&quot;:false}]},{&quot;citationID&quot;:&quot;MENDELEY_CITATION_7c78ba35-13b3-45e5-b1d9-6f32e1314594&quot;,&quot;properties&quot;:{&quot;noteIndex&quot;:0},&quot;isEdited&quot;:false,&quot;manualOverride&quot;:{&quot;isManuallyOverridden&quot;:false,&quot;citeprocText&quot;:&quot;(Chopra et al., 2024)&quot;,&quot;manualOverrideText&quot;:&quot;&quot;},&quot;citationTag&quot;:&quot;MENDELEY_CITATION_v3_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&quot;,&quot;citationItems&quot;:[{&quot;id&quot;:&quot;3c0d3955-aaa6-3b8c-8d63-a40be929561d&quot;,&quot;itemData&quot;:{&quot;type&quot;:&quot;article&quot;,&quot;id&quot;:&quot;3c0d3955-aaa6-3b8c-8d63-a40be929561d&quot;,&quot;title&quot;:&quot;Navigating the Challenges of Environmental, Social, and Governance (ESG) Reporting: The Path to Broader Sustainable Development&quot;,&quot;author&quot;:[{&quot;family&quot;:&quot;Chopra&quot;,&quot;given&quot;:&quot;Shauhrat S.&quot;,&quot;parse-names&quot;:false,&quot;dropping-particle&quot;:&quot;&quot;,&quot;non-dropping-particle&quot;:&quot;&quot;},{&quot;family&quot;:&quot;Senadheera&quot;,&quot;given&quot;:&quot;Sachini Supunsala&quot;,&quot;parse-names&quot;:false,&quot;dropping-particle&quot;:&quot;&quot;,&quot;non-dropping-particle&quot;:&quot;&quot;},{&quot;family&quot;:&quot;Dissanayake&quot;,&quot;given&quot;:&quot;Pavani Dulanja&quot;,&quot;parse-names&quot;:false,&quot;dropping-particle&quot;:&quot;&quot;,&quot;non-dropping-particle&quot;:&quot;&quot;},{&quot;family&quot;:&quot;Withana&quot;,&quot;given&quot;:&quot;Piumi Amasha&quot;,&quot;parse-names&quot;:false,&quot;dropping-particle&quot;:&quot;&quot;,&quot;non-dropping-particle&quot;:&quot;&quot;},{&quot;family&quot;:&quot;Chib&quot;,&quot;given&quot;:&quot;Rajeev&quot;,&quot;parse-names&quot;:false,&quot;dropping-particle&quot;:&quot;&quot;,&quot;non-dropping-particle&quot;:&quot;&quot;},{&quot;family&quot;:&quot;Rhee&quot;,&quot;given&quot;:&quot;Jay Hyuk&quot;,&quot;parse-names&quot;:false,&quot;dropping-particle&quot;:&quot;&quot;,&quot;non-dropping-particle&quot;:&quot;&quot;},{&quot;family&quot;:&quot;Ok&quot;,&quot;given&quot;:&quot;Yong Sik&quot;,&quot;parse-names&quot;:false,&quot;dropping-particle&quot;:&quot;&quot;,&quot;non-dropping-particle&quot;:&quot;&quot;}],&quot;container-title&quot;:&quot;Sustainability (Switzerland)&quot;,&quot;DOI&quot;:&quot;10.3390/su16020606&quot;,&quot;ISSN&quot;:&quot;20711050&quot;,&quot;issued&quot;:{&quot;date-parts&quot;:[[2024,1,1]]},&quot;abstract&quot;:&quot;The ascent of environmental, social, and governance (ESG) reporting has established itself as a global standard in financial markets, reflecting a paradigm shift toward corporate sustainability. Despite this, persistent concerns surround the quality of ESG reporting and its tangible impact on Sustainable Development (SD). To address the imperative transition toward a broader SD agenda within the ESG reporting framework, this study delves into contemporary issues and challenges associated with ESG reporting. It emphasizes the scarcity of interdisciplinary expertise across diversified fields, which is a crucial element for establishing robust reporting mechanisms capable of encompassing the multifaceted nature of sustainability. To address this, ESG reporting should extend beyond its company-centric focus, adapting traditional accounting systems to more effectively incorporate evolving ESG disclosure demands. This adjustment will facilitate a transparent portrayal of environmental and social impacts. The Social and Environmental Accounting (SEA) framework presents a structured approach to facilitate this transformation. This study underscores key SEA aspects that will shape future research, including enhancing data accuracy, standardizing sustainability metrics, evaluating the influence of ESG reporting on stakeholders, and refining disclosure formats.&quot;,&quot;publisher&quot;:&quot;Multidisciplinary Digital Publishing Institute (MDPI)&quot;,&quot;issue&quot;:&quot;2&quot;,&quot;volume&quot;:&quot;16&quot;,&quot;container-title-short&quot;:&quot;&quot;},&quot;isTemporary&quot;:false}]},{&quot;citationID&quot;:&quot;MENDELEY_CITATION_67bc1d9a-0c01-4ec0-a652-7d42d48fa83f&quot;,&quot;properties&quot;:{&quot;noteIndex&quot;:0},&quot;isEdited&quot;:false,&quot;manualOverride&quot;:{&quot;isManuallyOverridden&quot;:true,&quot;citeprocText&quot;:&quot;(Soranz et al., 2023)&quot;,&quot;manualOverrideText&quot;:&quot;2023&quot;},&quot;citationTag&quot;:&quot;MENDELEY_CITATION_v3_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&quot;,&quot;citationItems&quot;:[{&quot;id&quot;:&quot;ed392377-ed49-3b56-bacf-d37b5f7dbc7a&quot;,&quot;itemData&quot;:{&quot;type&quot;:&quot;article-journal&quot;,&quot;id&quot;:&quot;ed392377-ed49-3b56-bacf-d37b5f7dbc7a&quot;,&quot;title&quot;:&quot;A RELAÇÃO ENTRE PRÁTICAS DE GESTÃO DA DIVERSIDADE E A PERCEPÇÃO DE DESEMPENHO EM INOVAÇÃO: UM ESTUDO EM EMPRESAS BRASILEIRAS&quot;,&quot;author&quot;:[{&quot;family&quot;:&quot;Soranz&quot;,&quot;given&quot;:&quot;Rossana Filetti&quot;,&quot;parse-names&quot;:false,&quot;dropping-particle&quot;:&quot;&quot;,&quot;non-dropping-particle&quot;:&quot;&quot;},{&quot;family&quot;:&quot;Palhavã&quot;,&quot;given&quot;:&quot;Carla Terezinha&quot;,&quot;parse-names&quot;:false,&quot;dropping-particle&quot;:&quot;&quot;,&quot;non-dropping-particle&quot;:&quot;&quot;},{&quot;family&quot;:&quot;Rocha&quot;,&quot;given&quot;:&quot;Marlene Pereira&quot;,&quot;parse-names&quot;:false,&quot;dropping-particle&quot;:&quot;&quot;,&quot;non-dropping-particle&quot;:&quot;Da&quot;},{&quot;family&quot;:&quot;Silva&quot;,&quot;given&quot;:&quot;Áquila Negrini&quot;,&quot;parse-names&quot;:false,&quot;dropping-particle&quot;:&quot;&quot;,&quot;non-dropping-particle&quot;:&quot;Da&quot;},{&quot;family&quot;:&quot;Andrade&quot;,&quot;given&quot;:&quot;Cristiano de Jesus&quot;,&quot;parse-names&quot;:false,&quot;dropping-particle&quot;:&quot;&quot;,&quot;non-dropping-particle&quot;:&quot;&quot;}],&quot;container-title&quot;:&quot;REVISTA FOCO&quot;,&quot;DOI&quot;:&quot;10.54751/revistafoco.v16n8-027&quot;,&quot;ISSN&quot;:&quot;1981-223X&quot;,&quot;issued&quot;:{&quot;date-parts&quot;:[[2023,8,2]]},&quot;page&quot;:&quot;e2430&quot;,&quot;abstract&quot;:&quot;&lt;p&gt;Os estudos da relação entre diversidade e inovação em ambientes organizacionais vêm se consolidando no meio acadêmico e empresarial. Este estudo objetivou entender a relação das práticas de gestão da diversidade com a percepção de desempenho em inovação em mais de 100 organizações brasileiras. Para isso, foi feita uma revisão de literatura sobre diversidade e inovação e criou-se um instrumento de pesquisa quantitativo para a realização desse estudo. Os dados foram coletados por intermédio do survey monkey e o total de respondentes do questionário eletrônico foram 134, de 114 empresas diferentes e por fim, as informações foram submetidas a Análise Fatorial Exploratória. Os resultados apontam que há relação positiva entre as práticas de gestão da diversidade e a percepção de desempenho em inovação. Tais influências puderam ser observadas pela presença de mulheres em cargos de gestão, o que se associou a capacidade de inovação. Ainda se observou, que para um desempenho alinhado a lógica de mercado a diversidade sustentada pela organização deve estar articulada com o engajamento do trabalhador, em seus processos de trabalho. Contudo, há algumas práticas de gestão da diversidade que influenciam mais nessa relação do que outras, desde que estejam subsidiadas por práticas e políticas as quais sustentem essa heterogeneidade, sem perder de vista a realidade socioeconômica que sustenta o mundo do trabalho na sociedade contemporânea.&lt;/p&gt;&quot;,&quot;issue&quot;:&quot;8&quot;,&quot;volume&quot;:&quot;16&quot;,&quot;container-title-short&quot;:&quot;&quot;},&quot;isTemporary&quot;:false}]},{&quot;citationID&quot;:&quot;MENDELEY_CITATION_3f9635df-2ed2-4180-af19-3bae2ac9172b&quot;,&quot;properties&quot;:{&quot;noteIndex&quot;:0},&quot;isEdited&quot;:false,&quot;manualOverride&quot;:{&quot;isManuallyOverridden&quot;:false,&quot;citeprocText&quot;:&quot;(Nações Unidas Brasil, [s.d.])&quot;,&quot;manualOverrideText&quot;:&quot;&quot;},&quot;citationTag&quot;:&quot;MENDELEY_CITATION_v3_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&quot;,&quot;citationItems&quot;:[{&quot;id&quot;:&quot;77f1b8b2-8502-3145-a637-f50336338051&quot;,&quot;itemData&quot;:{&quot;type&quot;:&quot;webpage&quot;,&quot;id&quot;:&quot;77f1b8b2-8502-3145-a637-f50336338051&quot;,&quot;title&quot;:&quot;ODS - Objetivos de Desenvolvimento Sustentável&quot;,&quot;author&quot;:[{&quot;family&quot;:&quot;Nações Unidas Brasil&quot;,&quot;given&quot;:&quot;&quot;,&quot;parse-names&quot;:false,&quot;dropping-particle&quot;:&quot;&quot;,&quot;non-dropping-particle&quot;:&quot;&quot;}],&quot;accessed&quot;:{&quot;date-parts&quot;:[[2024,4,12]]},&quot;URL&quot;:&quot;https://brasil.un.org/pt-br/sdgs&quot;,&quot;container-title-short&quot;:&quot;&quot;},&quot;isTemporary&quot;:false}]},{&quot;citationID&quot;:&quot;MENDELEY_CITATION_2fec9a14-429f-4e57-80df-9f051e75c6fe&quot;,&quot;properties&quot;:{&quot;noteIndex&quot;:0},&quot;isEdited&quot;:false,&quot;manualOverride&quot;:{&quot;isManuallyOverridden&quot;:false,&quot;citeprocText&quot;:&quot;(Nações Unidas Brasil, [s.d.])&quot;,&quot;manualOverrideText&quot;:&quot;&quot;},&quot;citationTag&quot;:&quot;MENDELEY_CITATION_v3_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&quot;,&quot;citationItems&quot;:[{&quot;id&quot;:&quot;77f1b8b2-8502-3145-a637-f50336338051&quot;,&quot;itemData&quot;:{&quot;type&quot;:&quot;webpage&quot;,&quot;id&quot;:&quot;77f1b8b2-8502-3145-a637-f50336338051&quot;,&quot;title&quot;:&quot;ODS - Objetivos de Desenvolvimento Sustentável&quot;,&quot;author&quot;:[{&quot;family&quot;:&quot;Nações Unidas Brasil&quot;,&quot;given&quot;:&quot;&quot;,&quot;parse-names&quot;:false,&quot;dropping-particle&quot;:&quot;&quot;,&quot;non-dropping-particle&quot;:&quot;&quot;}],&quot;accessed&quot;:{&quot;date-parts&quot;:[[2024,4,12]]},&quot;URL&quot;:&quot;https://brasil.un.org/pt-br/sdgs&quot;,&quot;container-title-short&quot;:&quot;&quot;},&quot;isTemporary&quot;:false}]},{&quot;citationID&quot;:&quot;MENDELEY_CITATION_867a7319-15f2-4962-a798-d3daee981dd5&quot;,&quot;properties&quot;:{&quot;noteIndex&quot;:0},&quot;isEdited&quot;:false,&quot;manualOverride&quot;:{&quot;isManuallyOverridden&quot;:false,&quot;citeprocText&quot;:&quot;(SEBRAE, 2022)&quot;,&quot;manualOverrideText&quot;:&quot;&quot;},&quot;citationTag&quot;:&quot;MENDELEY_CITATION_v3_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&quot;,&quot;citationItems&quot;:[{&quot;id&quot;:&quot;7315b23b-2bab-374c-a262-77683951101e&quot;,&quot;itemData&quot;:{&quot;type&quot;:&quot;webpage&quot;,&quot;id&quot;:&quot;7315b23b-2bab-374c-a262-77683951101e&quot;,&quot;title&quot;:&quot;Qual a importância da diversidade e da inclusão para sua empresa&quot;,&quot;author&quot;:[{&quot;family&quot;:&quot;SEBRAE&quot;,&quot;given&quot;:&quot;&quot;,&quot;parse-names&quot;:false,&quot;dropping-particle&quot;:&quot;&quot;,&quot;non-dropping-particle&quot;:&quot;&quot;}],&quot;container-title&quot;:&quot;SEBRAE -  MERCADO E VENDAS | NEGÓCIOS DIGITAIS&quot;,&quot;accessed&quot;:{&quot;date-parts&quot;:[[2024,4,13]]},&quot;URL&quot;:&quot;https://sebrae.com.br/sites/PortalSebrae/artigos/qual-a-importancia-da-diversidade-e-da-inclusao-para-sua-empresa,c624add470aa4810VgnVCM100000d701210aRCRD&quot;,&quot;issued&quot;:{&quot;date-parts&quot;:[[2022,11,24]]},&quot;container-title-short&quot;:&quot;&quot;},&quot;isTemporary&quot;:false}]},{&quot;citationID&quot;:&quot;MENDELEY_CITATION_cbd460ee-919f-418a-9022-9bf7e9630245&quot;,&quot;properties&quot;:{&quot;noteIndex&quot;:0},&quot;isEdited&quot;:false,&quot;manualOverride&quot;:{&quot;isManuallyOverridden&quot;:false,&quot;citeprocText&quot;:&quot;(Hunt et al., 2018; Soranz et al., 2023)&quot;,&quot;manualOverrideText&quot;:&quot;&quot;},&quot;citationTag&quot;:&quot;MENDELEY_CITATION_v3_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&quot;,&quot;citationItems&quot;:[{&quot;id&quot;:&quot;70030ed1-5b87-37b2-b605-85ea2acd7a01&quot;,&quot;itemData&quot;:{&quot;type&quot;:&quot;webpage&quot;,&quot;id&quot;:&quot;70030ed1-5b87-37b2-b605-85ea2acd7a01&quot;,&quot;title&quot;:&quot;A diversidade como alavanca de performance | McKinsey&quot;,&quot;author&quot;:[{&quot;family&quot;:&quot;Hunt&quot;,&quot;given&quot;:&quot;Dame Vivian&quot;,&quot;parse-names&quot;:false,&quot;dropping-particle&quot;:&quot;&quot;,&quot;non-dropping-particle&quot;:&quot;&quot;},{&quot;family&quot;:&quot;Yee&quot;,&quot;given&quot;:&quot;Lareina&quot;,&quot;parse-names&quot;:false,&quot;dropping-particle&quot;:&quot;&quot;,&quot;non-dropping-particle&quot;:&quot;&quot;},{&quot;family&quot;:&quot;Prince&quot;,&quot;given&quot;:&quot;Sara&quot;,&quot;parse-names&quot;:false,&quot;dropping-particle&quot;:&quot;&quot;,&quot;non-dropping-particle&quot;:&quot;&quot;},{&quot;family&quot;:&quot;Dixon-Fyle&quot;,&quot;given&quot;:&quot;Sundiatu&quot;,&quot;parse-names&quot;:false,&quot;dropping-particle&quot;:&quot;&quot;,&quot;non-dropping-particle&quot;:&quot;&quot;}],&quot;container-title&quot;:&quot;McKinsey &amp; Company&quot;,&quot;accessed&quot;:{&quot;date-parts&quot;:[[2024,4,13]]},&quot;URL&quot;:&quot;https://www.mckinsey.com/capabilities/people-and-organizational-performance/our-insights/delivering-through-diversity/pt-BR&quot;,&quot;issued&quot;:{&quot;date-parts&quot;:[[2018,1,18]]},&quot;container-title-short&quot;:&quot;&quot;},&quot;isTemporary&quot;:false},{&quot;id&quot;:&quot;ed392377-ed49-3b56-bacf-d37b5f7dbc7a&quot;,&quot;itemData&quot;:{&quot;type&quot;:&quot;article-journal&quot;,&quot;id&quot;:&quot;ed392377-ed49-3b56-bacf-d37b5f7dbc7a&quot;,&quot;title&quot;:&quot;A RELAÇÃO ENTRE PRÁTICAS DE GESTÃO DA DIVERSIDADE E A PERCEPÇÃO DE DESEMPENHO EM INOVAÇÃO: UM ESTUDO EM EMPRESAS BRASILEIRAS&quot;,&quot;author&quot;:[{&quot;family&quot;:&quot;Soranz&quot;,&quot;given&quot;:&quot;Rossana Filetti&quot;,&quot;parse-names&quot;:false,&quot;dropping-particle&quot;:&quot;&quot;,&quot;non-dropping-particle&quot;:&quot;&quot;},{&quot;family&quot;:&quot;Palhavã&quot;,&quot;given&quot;:&quot;Carla Terezinha&quot;,&quot;parse-names&quot;:false,&quot;dropping-particle&quot;:&quot;&quot;,&quot;non-dropping-particle&quot;:&quot;&quot;},{&quot;family&quot;:&quot;Rocha&quot;,&quot;given&quot;:&quot;Marlene Pereira&quot;,&quot;parse-names&quot;:false,&quot;dropping-particle&quot;:&quot;&quot;,&quot;non-dropping-particle&quot;:&quot;Da&quot;},{&quot;family&quot;:&quot;Silva&quot;,&quot;given&quot;:&quot;Áquila Negrini&quot;,&quot;parse-names&quot;:false,&quot;dropping-particle&quot;:&quot;&quot;,&quot;non-dropping-particle&quot;:&quot;Da&quot;},{&quot;family&quot;:&quot;Andrade&quot;,&quot;given&quot;:&quot;Cristiano de Jesus&quot;,&quot;parse-names&quot;:false,&quot;dropping-particle&quot;:&quot;&quot;,&quot;non-dropping-particle&quot;:&quot;&quot;}],&quot;container-title&quot;:&quot;REVISTA FOCO&quot;,&quot;DOI&quot;:&quot;10.54751/revistafoco.v16n8-027&quot;,&quot;ISSN&quot;:&quot;1981-223X&quot;,&quot;issued&quot;:{&quot;date-parts&quot;:[[2023,8,2]]},&quot;page&quot;:&quot;e2430&quot;,&quot;abstract&quot;:&quot;&lt;p&gt;Os estudos da relação entre diversidade e inovação em ambientes organizacionais vêm se consolidando no meio acadêmico e empresarial. Este estudo objetivou entender a relação das práticas de gestão da diversidade com a percepção de desempenho em inovação em mais de 100 organizações brasileiras. Para isso, foi feita uma revisão de literatura sobre diversidade e inovação e criou-se um instrumento de pesquisa quantitativo para a realização desse estudo. Os dados foram coletados por intermédio do survey monkey e o total de respondentes do questionário eletrônico foram 134, de 114 empresas diferentes e por fim, as informações foram submetidas a Análise Fatorial Exploratória. Os resultados apontam que há relação positiva entre as práticas de gestão da diversidade e a percepção de desempenho em inovação. Tais influências puderam ser observadas pela presença de mulheres em cargos de gestão, o que se associou a capacidade de inovação. Ainda se observou, que para um desempenho alinhado a lógica de mercado a diversidade sustentada pela organização deve estar articulada com o engajamento do trabalhador, em seus processos de trabalho. Contudo, há algumas práticas de gestão da diversidade que influenciam mais nessa relação do que outras, desde que estejam subsidiadas por práticas e políticas as quais sustentem essa heterogeneidade, sem perder de vista a realidade socioeconômica que sustenta o mundo do trabalho na sociedade contemporânea.&lt;/p&gt;&quot;,&quot;issue&quot;:&quot;8&quot;,&quot;volume&quot;:&quot;16&quot;,&quot;container-title-short&quot;:&quot;&quot;},&quot;isTemporary&quot;:false}]},{&quot;citationID&quot;:&quot;MENDELEY_CITATION_9ec265f3-d7be-4cc5-9d39-cffdb89fe86e&quot;,&quot;properties&quot;:{&quot;noteIndex&quot;:0},&quot;isEdited&quot;:false,&quot;manualOverride&quot;:{&quot;isManuallyOverridden&quot;:false,&quot;citeprocText&quot;:&quot;(Camilo &amp;#38; NUICS, 2023)&quot;,&quot;manualOverrideText&quot;:&quot;&quot;},&quot;citationTag&quot;:&quot;MENDELEY_CITATION_v3_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&quot;,&quot;citationItems&quot;:[{&quot;id&quot;:&quot;ea430ad9-4fbb-30e5-a2cd-75aaa4eaa2da&quot;,&quot;itemData&quot;:{&quot;type&quot;:&quot;webpage&quot;,&quot;id&quot;:&quot;ea430ad9-4fbb-30e5-a2cd-75aaa4eaa2da&quot;,&quot;title&quot;:&quot;Que categorias o Censo IBGE utiliza para raça e cor?&quot;,&quot;author&quot;:[{&quot;family&quot;:&quot;Camilo&quot;,&quot;given&quot;:&quot;Adriana Almeida&quot;,&quot;parse-names&quot;:false,&quot;dropping-particle&quot;:&quot;&quot;,&quot;non-dropping-particle&quot;:&quot;&quot;},{&quot;family&quot;:&quot;NUICS&quot;,&quot;given&quot;:&quot;&quot;,&quot;parse-names&quot;:false,&quot;dropping-particle&quot;:&quot;&quot;,&quot;non-dropping-particle&quot;:&quot;&quot;}],&quot;container-title&quot;:&quot;Tribunal de Justiça do Distrito Federal e dos Territórios&quot;,&quot;accessed&quot;:{&quot;date-parts&quot;:[[2024,4,13]]},&quot;URL&quot;:&quot;https://www.tjdft.jus.br/acessibilidade/publicacoes/sementes-da-equidade/que-categorias-o-censo-ibge-utiliza-para-raca-e-cor&quot;,&quot;issued&quot;:{&quot;date-parts&quot;:[[2023]]},&quot;container-title-short&quot;:&quot;&quot;},&quot;isTemporary&quot;:false}]},{&quot;citationID&quot;:&quot;MENDELEY_CITATION_9cbf28ba-ee5c-410c-8cc2-65f4f66fa4eb&quot;,&quot;properties&quot;:{&quot;noteIndex&quot;:0},&quot;isEdited&quot;:false,&quot;manualOverride&quot;:{&quot;isManuallyOverridden&quot;:false,&quot;citeprocText&quot;:&quot;(IBGE, 2022)&quot;,&quot;manualOverrideText&quot;:&quot;&quot;},&quot;citationTag&quot;:&quot;MENDELEY_CITATION_v3_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&quot;,&quot;citationItems&quot;:[{&quot;id&quot;:&quot;1e3b441d-6dca-3515-9c31-b903d617b6c9&quot;,&quot;itemData&quot;:{&quot;type&quot;:&quot;webpage&quot;,&quot;id&quot;:&quot;1e3b441d-6dca-3515-9c31-b903d617b6c9&quot;,&quot;title&quot;:&quot;Panorama do Censo 2022&quot;,&quot;author&quot;:[{&quot;family&quot;:&quot;IBGE&quot;,&quot;given&quot;:&quot;&quot;,&quot;parse-names&quot;:false,&quot;dropping-particle&quot;:&quot;&quot;,&quot;non-dropping-particle&quot;:&quot;&quot;}],&quot;container-title&quot;:&quot;Panorama Censo 2022&quot;,&quot;accessed&quot;:{&quot;date-parts&quot;:[[2024,4,13]]},&quot;URL&quot;:&quot;https://censo2022.ibge.gov.br/panorama/&quot;,&quot;issued&quot;:{&quot;date-parts&quot;:[[2022]]},&quot;container-title-short&quot;:&quot;&quot;},&quot;isTemporary&quot;:false}]}]"/>
     <we:property name="MENDELEY_CITATIONS_LOCALE_CODE" value="&quot;pt-BR&quot;"/>
     <we:property name="MENDELEY_CITATIONS_STYLE" value="{&quot;id&quot;:&quot;https://www.zotero.org/styles/apa&quot;,&quot;title&quot;:&quot;American Psychological Association 7th edition&quot;,&quot;format&quot;:&quot;author-date&quot;,&quot;defaultLocale&quot;:null,&quot;isLocaleCodeValid&quot;:true}"/>
   </we:properties>

</xml_diff>